<commit_message>
updated SR Bridge registration section
</commit_message>
<xml_diff>
--- a/Quick Start Guide/Quick Start Guide_Keeler_2.0.docx
+++ b/Quick Start Guide/Quick Start Guide_Keeler_2.0.docx
@@ -1,6 +1,6 @@
 
 <file path=word/document.xml><?xml version="1.0" encoding="utf-8"?>
-<w:document xmlns:wpc="http://schemas.microsoft.com/office/word/2010/wordprocessingCanvas" xmlns:mo="http://schemas.microsoft.com/office/mac/office/2008/main" xmlns:mc="http://schemas.openxmlformats.org/markup-compatibility/2006" xmlns:mv="urn:schemas-microsoft-com:mac:vml" xmlns:o="urn:schemas-microsoft-com:office:office" xmlns:r="http://schemas.openxmlformats.org/officeDocument/2006/relationships" xmlns:m="http://schemas.openxmlformats.org/officeDocument/2006/math" xmlns:v="urn:schemas-microsoft-com:vml" xmlns:wp14="http://schemas.microsoft.com/office/word/2010/wordprocessingDrawing" xmlns:wp="http://schemas.openxmlformats.org/drawingml/2006/wordprocessingDrawing" xmlns:w10="urn:schemas-microsoft-com:office:word" xmlns:w="http://schemas.openxmlformats.org/wordprocessingml/2006/main" xmlns:w14="http://schemas.microsoft.com/office/word/2010/wordml" xmlns:wpg="http://schemas.microsoft.com/office/word/2010/wordprocessingGroup" xmlns:wpi="http://schemas.microsoft.com/office/word/2010/wordprocessingInk" xmlns:wne="http://schemas.microsoft.com/office/word/2006/wordml" xmlns:wps="http://schemas.microsoft.com/office/word/2010/wordprocessingShape" mc:Ignorable="w14 wp14">
+<w:document xmlns:wpc="http://schemas.microsoft.com/office/word/2010/wordprocessingCanvas" xmlns:mc="http://schemas.openxmlformats.org/markup-compatibility/2006" xmlns:o="urn:schemas-microsoft-com:office:office" xmlns:r="http://schemas.openxmlformats.org/officeDocument/2006/relationships" xmlns:m="http://schemas.openxmlformats.org/officeDocument/2006/math" xmlns:v="urn:schemas-microsoft-com:vml" xmlns:wp14="http://schemas.microsoft.com/office/word/2010/wordprocessingDrawing" xmlns:wp="http://schemas.openxmlformats.org/drawingml/2006/wordprocessingDrawing" xmlns:w10="urn:schemas-microsoft-com:office:word" xmlns:w="http://schemas.openxmlformats.org/wordprocessingml/2006/main" xmlns:w14="http://schemas.microsoft.com/office/word/2010/wordml" xmlns:w15="http://schemas.microsoft.com/office/word/2012/wordml" xmlns:wpg="http://schemas.microsoft.com/office/word/2010/wordprocessingGroup" xmlns:wpi="http://schemas.microsoft.com/office/word/2010/wordprocessingInk" xmlns:wne="http://schemas.microsoft.com/office/word/2006/wordml" xmlns:wps="http://schemas.microsoft.com/office/word/2010/wordprocessingShape" mc:Ignorable="w14 w15 wp14">
   <w:body>
     <w:p>
       <w:pPr>
@@ -586,7 +586,6 @@
         </w:rPr>
       </w:pPr>
     </w:p>
-    <w:bookmarkStart w:id="0" w:name="_GoBack" w:displacedByCustomXml="next"/>
     <w:sdt>
       <w:sdtPr>
         <w:rPr>
@@ -614,7 +613,7 @@
         <w:p>
           <w:pPr>
             <w:pStyle w:val="TOCHeading"/>
-            <w:ind w:left="851" w:hanging="419"/>
+            <w:ind w:left="1558" w:hanging="419"/>
           </w:pPr>
           <w:r>
             <w:t>Table of Contents</w:t>
@@ -627,7 +626,7 @@
               <w:tab w:val="left" w:pos="1795"/>
               <w:tab w:val="right" w:leader="dot" w:pos="10690"/>
             </w:tabs>
-            <w:ind w:left="851" w:hanging="419"/>
+            <w:ind w:left="1558" w:hanging="419"/>
             <w:rPr>
               <w:rFonts w:asciiTheme="minorHAnsi" w:eastAsiaTheme="minorEastAsia" w:hAnsiTheme="minorHAnsi"/>
               <w:noProof/>
@@ -751,7 +750,7 @@
               <w:tab w:val="left" w:pos="1795"/>
               <w:tab w:val="right" w:leader="dot" w:pos="10690"/>
             </w:tabs>
-            <w:ind w:left="851" w:hanging="419"/>
+            <w:ind w:left="1558" w:hanging="419"/>
             <w:rPr>
               <w:rFonts w:asciiTheme="minorHAnsi" w:eastAsiaTheme="minorEastAsia" w:hAnsiTheme="minorHAnsi"/>
               <w:noProof/>
@@ -831,7 +830,7 @@
               <w:tab w:val="left" w:pos="1795"/>
               <w:tab w:val="right" w:leader="dot" w:pos="10690"/>
             </w:tabs>
-            <w:ind w:left="851" w:hanging="419"/>
+            <w:ind w:left="1558" w:hanging="419"/>
             <w:rPr>
               <w:rFonts w:asciiTheme="minorHAnsi" w:eastAsiaTheme="minorEastAsia" w:hAnsiTheme="minorHAnsi"/>
               <w:noProof/>
@@ -972,7 +971,7 @@
               <w:tab w:val="left" w:pos="1795"/>
               <w:tab w:val="right" w:leader="dot" w:pos="10690"/>
             </w:tabs>
-            <w:ind w:left="851" w:hanging="419"/>
+            <w:ind w:left="1558" w:hanging="419"/>
             <w:rPr>
               <w:rFonts w:asciiTheme="minorHAnsi" w:eastAsiaTheme="minorEastAsia" w:hAnsiTheme="minorHAnsi"/>
               <w:noProof/>
@@ -1067,7 +1066,7 @@
               <w:tab w:val="left" w:pos="1795"/>
               <w:tab w:val="right" w:leader="dot" w:pos="10690"/>
             </w:tabs>
-            <w:ind w:left="851" w:hanging="419"/>
+            <w:ind w:left="1558" w:hanging="419"/>
             <w:rPr>
               <w:rFonts w:asciiTheme="minorHAnsi" w:eastAsiaTheme="minorEastAsia" w:hAnsiTheme="minorHAnsi"/>
               <w:noProof/>
@@ -1155,7 +1154,7 @@
               <w:tab w:val="left" w:pos="1795"/>
               <w:tab w:val="right" w:leader="dot" w:pos="10690"/>
             </w:tabs>
-            <w:ind w:left="851" w:hanging="419"/>
+            <w:ind w:left="1558" w:hanging="419"/>
             <w:rPr>
               <w:rFonts w:asciiTheme="minorHAnsi" w:eastAsiaTheme="minorEastAsia" w:hAnsiTheme="minorHAnsi"/>
               <w:noProof/>
@@ -1242,7 +1241,7 @@
               <w:tab w:val="left" w:pos="1795"/>
               <w:tab w:val="right" w:leader="dot" w:pos="10690"/>
             </w:tabs>
-            <w:ind w:left="851" w:hanging="419"/>
+            <w:ind w:left="1558" w:hanging="419"/>
             <w:rPr>
               <w:rFonts w:asciiTheme="minorHAnsi" w:eastAsiaTheme="minorEastAsia" w:hAnsiTheme="minorHAnsi"/>
               <w:noProof/>
@@ -1350,7 +1349,7 @@
               <w:tab w:val="left" w:pos="1795"/>
               <w:tab w:val="right" w:leader="dot" w:pos="10690"/>
             </w:tabs>
-            <w:ind w:left="851" w:hanging="419"/>
+            <w:ind w:left="1558" w:hanging="419"/>
             <w:rPr>
               <w:rFonts w:asciiTheme="minorHAnsi" w:eastAsiaTheme="minorEastAsia" w:hAnsiTheme="minorHAnsi"/>
               <w:noProof/>
@@ -1454,7 +1453,7 @@
         </w:p>
         <w:p>
           <w:pPr>
-            <w:ind w:left="851" w:hanging="419"/>
+            <w:ind w:left="1558" w:hanging="419"/>
           </w:pPr>
           <w:r>
             <w:fldChar w:fldCharType="end"/>
@@ -1462,7 +1461,6 @@
         </w:p>
       </w:sdtContent>
     </w:sdt>
-    <w:bookmarkEnd w:id="0" w:displacedByCustomXml="prev"/>
     <w:p>
       <w:pPr>
         <w:rPr>
@@ -1502,7 +1500,7 @@
           <w:szCs w:val="30"/>
         </w:rPr>
       </w:pPr>
-      <w:bookmarkStart w:id="1" w:name="_TOC_250002"/>
+      <w:bookmarkStart w:id="0" w:name="_TOC_250002"/>
       <w:r>
         <w:rPr>
           <w:spacing w:val="-2"/>
@@ -1525,8 +1523,8 @@
           <w:bCs w:val="0"/>
         </w:rPr>
       </w:pPr>
-      <w:bookmarkStart w:id="2" w:name="_Toc299206772"/>
-      <w:bookmarkStart w:id="3" w:name="_Toc299210265"/>
+      <w:bookmarkStart w:id="1" w:name="_Toc299206772"/>
+      <w:bookmarkStart w:id="2" w:name="_Toc299210265"/>
       <w:r>
         <w:rPr>
           <w:spacing w:val="-2"/>
@@ -1576,15 +1574,15 @@
         </w:rPr>
         <w:t xml:space="preserve"> </w:t>
       </w:r>
+      <w:bookmarkEnd w:id="0"/>
+      <w:r>
+        <w:rPr>
+          <w:spacing w:val="-2"/>
+        </w:rPr>
+        <w:t>Store</w:t>
+      </w:r>
       <w:bookmarkEnd w:id="1"/>
-      <w:r>
-        <w:rPr>
-          <w:spacing w:val="-2"/>
-        </w:rPr>
-        <w:t>Store</w:t>
-      </w:r>
       <w:bookmarkEnd w:id="2"/>
-      <w:bookmarkEnd w:id="3"/>
     </w:p>
     <w:p>
       <w:pPr>
@@ -1608,7 +1606,8 @@
         </w:rPr>
         <w:tab/>
       </w:r>
-      <w:bookmarkStart w:id="4" w:name="_Toc299210266"/>
+      <w:bookmarkStart w:id="3" w:name="_Toc299210266"/>
+      <w:proofErr w:type="gramStart"/>
       <w:r>
         <w:rPr>
           <w:rFonts w:asciiTheme="majorHAnsi" w:hAnsiTheme="majorHAnsi"/>
@@ -1616,9 +1615,30 @@
           <w:sz w:val="24"/>
           <w:szCs w:val="28"/>
         </w:rPr>
-        <w:t>Download &amp; Install SR Smart or SecuRemore® Smart application from Apple app store or Google play store.</w:t>
-      </w:r>
-      <w:bookmarkEnd w:id="4"/>
+        <w:t xml:space="preserve">Download &amp; Install SR Smart or </w:t>
+      </w:r>
+      <w:proofErr w:type="spellStart"/>
+      <w:r>
+        <w:rPr>
+          <w:rFonts w:asciiTheme="majorHAnsi" w:hAnsiTheme="majorHAnsi"/>
+          <w:b w:val="0"/>
+          <w:sz w:val="24"/>
+          <w:szCs w:val="28"/>
+        </w:rPr>
+        <w:t>SecuRemore</w:t>
+      </w:r>
+      <w:proofErr w:type="spellEnd"/>
+      <w:r>
+        <w:rPr>
+          <w:rFonts w:asciiTheme="majorHAnsi" w:hAnsiTheme="majorHAnsi"/>
+          <w:b w:val="0"/>
+          <w:sz w:val="24"/>
+          <w:szCs w:val="28"/>
+        </w:rPr>
+        <w:t>® Smart application from Apple app store or Google play store.</w:t>
+      </w:r>
+      <w:bookmarkEnd w:id="3"/>
+      <w:proofErr w:type="gramEnd"/>
       <w:r>
         <w:rPr>
           <w:rFonts w:asciiTheme="majorHAnsi" w:hAnsiTheme="majorHAnsi"/>
@@ -1981,7 +2001,7 @@
         </w:rPr>
         <w:tab/>
       </w:r>
-      <w:hyperlink r:id="rId9" w:tooltip="SecuRemote® Smart" w:history="1">
+      <w:hyperlink r:id="rId8" w:tooltip="SecuRemote® Smart" w:history="1">
         <w:r>
           <w:rPr>
             <w:rStyle w:val="Hyperlink"/>
@@ -2353,7 +2373,7 @@
         </w:rPr>
         <w:tab/>
       </w:r>
-      <w:hyperlink r:id="rId10" w:tooltip="SecuRemote® Smart" w:history="1">
+      <w:hyperlink r:id="rId9" w:tooltip="SecuRemote® Smart" w:history="1">
         <w:r>
           <w:rPr>
             <w:rStyle w:val="Hyperlink"/>
@@ -2864,8 +2884,8 @@
           <w:szCs w:val="24"/>
         </w:rPr>
         <w:sectPr>
-          <w:headerReference w:type="default" r:id="rId11"/>
-          <w:footerReference w:type="default" r:id="rId12"/>
+          <w:headerReference w:type="default" r:id="rId10"/>
+          <w:footerReference w:type="default" r:id="rId11"/>
           <w:pgSz w:w="12240" w:h="15840"/>
           <w:pgMar w:top="1520" w:right="1120" w:bottom="1560" w:left="420" w:header="2" w:footer="1376" w:gutter="0"/>
           <w:cols w:space="720"/>
@@ -2896,7 +2916,7 @@
                     </pic:cNvPicPr>
                   </pic:nvPicPr>
                   <pic:blipFill>
-                    <a:blip r:embed="rId13">
+                    <a:blip r:embed="rId12">
                       <a:extLst>
                         <a:ext uri="{28A0092B-C50C-407E-A947-70E740481C1C}">
                           <a14:useLocalDpi xmlns:a14="http://schemas.microsoft.com/office/drawing/2010/main" val="0"/>
@@ -2943,17 +2963,17 @@
           <w:bCs w:val="0"/>
         </w:rPr>
       </w:pPr>
-      <w:bookmarkStart w:id="5" w:name="_Toc418944170"/>
-      <w:bookmarkStart w:id="6" w:name="_Toc299206773"/>
+      <w:bookmarkStart w:id="4" w:name="_Toc418944170"/>
+      <w:bookmarkStart w:id="5" w:name="_Toc299206773"/>
+      <w:bookmarkStart w:id="6" w:name="_Toc299210267"/>
       <w:bookmarkStart w:id="7" w:name="_TOC_250001"/>
-      <w:bookmarkStart w:id="8" w:name="_Toc299210267"/>
       <w:r>
         <w:lastRenderedPageBreak/>
         <w:t>Installing SR Device</w:t>
       </w:r>
+      <w:bookmarkEnd w:id="4"/>
       <w:bookmarkEnd w:id="5"/>
       <w:bookmarkEnd w:id="6"/>
-      <w:bookmarkEnd w:id="8"/>
     </w:p>
     <w:p>
       <w:pPr>
@@ -3015,8 +3035,8 @@
           <w:bCs w:val="0"/>
         </w:rPr>
       </w:pPr>
-      <w:bookmarkStart w:id="9" w:name="_Toc299206774"/>
-      <w:bookmarkStart w:id="10" w:name="_Toc299210268"/>
+      <w:bookmarkStart w:id="8" w:name="_Toc299206774"/>
+      <w:bookmarkStart w:id="9" w:name="_Toc299210268"/>
       <w:r>
         <w:rPr>
           <w:spacing w:val="-2"/>
@@ -3070,8 +3090,8 @@
         <w:t>user-Admin</w:t>
       </w:r>
       <w:bookmarkEnd w:id="7"/>
+      <w:bookmarkEnd w:id="8"/>
       <w:bookmarkEnd w:id="9"/>
-      <w:bookmarkEnd w:id="10"/>
     </w:p>
     <w:p>
       <w:pPr>
@@ -3092,7 +3112,7 @@
           <w:szCs w:val="24"/>
         </w:rPr>
       </w:pPr>
-      <w:bookmarkStart w:id="11" w:name="_Toc416134226"/>
+      <w:bookmarkStart w:id="10" w:name="_Toc416134226"/>
       <w:r>
         <w:rPr>
           <w:rFonts w:asciiTheme="majorHAnsi" w:eastAsiaTheme="majorEastAsia" w:hAnsiTheme="majorHAnsi"/>
@@ -3103,7 +3123,7 @@
         </w:rPr>
         <w:t>Click on SR smart app icon. SR smart app will be launched and “Add SR Device” screen will appear</w:t>
       </w:r>
-      <w:bookmarkEnd w:id="11"/>
+      <w:bookmarkEnd w:id="10"/>
       <w:r>
         <w:rPr>
           <w:rFonts w:asciiTheme="majorHAnsi" w:eastAsiaTheme="majorEastAsia" w:hAnsiTheme="majorHAnsi"/>
@@ -3135,7 +3155,7 @@
           <w:szCs w:val="24"/>
         </w:rPr>
       </w:pPr>
-      <w:bookmarkStart w:id="12" w:name="_Toc416134227"/>
+      <w:bookmarkStart w:id="11" w:name="_Toc416134227"/>
       <w:r>
         <w:rPr>
           <w:rFonts w:asciiTheme="majorHAnsi" w:eastAsiaTheme="majorEastAsia" w:hAnsiTheme="majorHAnsi"/>
@@ -3155,7 +3175,7 @@
         </w:rPr>
         <w:t>.</w:t>
       </w:r>
-      <w:bookmarkEnd w:id="12"/>
+      <w:bookmarkEnd w:id="11"/>
     </w:p>
     <w:p>
       <w:pPr>
@@ -3356,8 +3376,8 @@
           <w:szCs w:val="24"/>
         </w:rPr>
       </w:pPr>
-      <w:bookmarkStart w:id="13" w:name="step4213"/>
-      <w:bookmarkEnd w:id="13"/>
+      <w:bookmarkStart w:id="12" w:name="step4213"/>
+      <w:bookmarkEnd w:id="12"/>
       <w:r>
         <w:rPr>
           <w:rFonts w:asciiTheme="majorHAnsi" w:hAnsiTheme="majorHAnsi"/>
@@ -3525,7 +3545,7 @@
           <w:szCs w:val="24"/>
         </w:rPr>
       </w:pPr>
-      <w:bookmarkStart w:id="14" w:name="Register_SR_DEVICE_CASE1"/>
+      <w:bookmarkStart w:id="13" w:name="Register_SR_DEVICE_CASE1"/>
       <w:r>
         <w:rPr>
           <w:i w:val="0"/>
@@ -3536,7 +3556,7 @@
         </w:rPr>
         <w:t>SR Smart app will send SR Device information to SR Portal for creating a new account and registering SR Device. SR Smart app will initiate the process and display a toast message “Registering SR Device…”</w:t>
       </w:r>
-      <w:bookmarkEnd w:id="14"/>
+      <w:bookmarkEnd w:id="13"/>
     </w:p>
     <w:p/>
     <w:p>
@@ -3630,9 +3650,9 @@
           <w:bCs w:val="0"/>
         </w:rPr>
       </w:pPr>
-      <w:bookmarkStart w:id="15" w:name="_TOC_250000"/>
-      <w:bookmarkStart w:id="16" w:name="_Toc299206775"/>
-      <w:bookmarkStart w:id="17" w:name="_Toc299210269"/>
+      <w:bookmarkStart w:id="14" w:name="_TOC_250000"/>
+      <w:bookmarkStart w:id="15" w:name="_Toc299206775"/>
+      <w:bookmarkStart w:id="16" w:name="_Toc299210269"/>
       <w:r>
         <w:rPr>
           <w:spacing w:val="-2"/>
@@ -3652,9 +3672,9 @@
         </w:rPr>
         <w:t xml:space="preserve"> Device</w:t>
       </w:r>
+      <w:bookmarkEnd w:id="14"/>
       <w:bookmarkEnd w:id="15"/>
       <w:bookmarkEnd w:id="16"/>
-      <w:bookmarkEnd w:id="17"/>
     </w:p>
     <w:p>
       <w:pPr>
@@ -5105,8 +5125,8 @@
           <w:rFonts w:cs="Cambria"/>
         </w:rPr>
       </w:pPr>
-      <w:bookmarkStart w:id="18" w:name="_Toc299206776"/>
-      <w:bookmarkStart w:id="19" w:name="_Toc299210270"/>
+      <w:bookmarkStart w:id="17" w:name="_Toc299206776"/>
+      <w:bookmarkStart w:id="18" w:name="_Toc299210270"/>
       <w:r>
         <w:rPr>
           <w:spacing w:val="-2"/>
@@ -5120,8 +5140,8 @@
       <w:r>
         <w:t xml:space="preserve"> Access Device</w:t>
       </w:r>
+      <w:bookmarkEnd w:id="17"/>
       <w:bookmarkEnd w:id="18"/>
-      <w:bookmarkEnd w:id="19"/>
     </w:p>
     <w:p>
       <w:pPr>
@@ -5519,9 +5539,9 @@
           <w:tab w:val="left" w:pos="1862"/>
         </w:tabs>
       </w:pPr>
-      <w:bookmarkStart w:id="20" w:name="_Toc416139555"/>
-      <w:bookmarkStart w:id="21" w:name="_Toc299206777"/>
-      <w:bookmarkStart w:id="22" w:name="_Toc299210271"/>
+      <w:bookmarkStart w:id="19" w:name="_Toc416139555"/>
+      <w:bookmarkStart w:id="20" w:name="_Toc299206777"/>
+      <w:bookmarkStart w:id="21" w:name="_Toc299210271"/>
       <w:r>
         <w:rPr>
           <w:spacing w:val="-2"/>
@@ -5532,12 +5552,12 @@
       <w:r>
         <w:t xml:space="preserve"> User Device redeem “Invite Code”</w:t>
       </w:r>
+      <w:bookmarkEnd w:id="19"/>
+      <w:r>
+        <w:t xml:space="preserve"> and pair with SR Device</w:t>
+      </w:r>
       <w:bookmarkEnd w:id="20"/>
-      <w:r>
-        <w:t xml:space="preserve"> and pair with SR Device</w:t>
-      </w:r>
       <w:bookmarkEnd w:id="21"/>
-      <w:bookmarkEnd w:id="22"/>
     </w:p>
     <w:p>
       <w:pPr>
@@ -5560,18 +5580,38 @@
           <w:szCs w:val="24"/>
         </w:rPr>
       </w:pPr>
-      <w:bookmarkStart w:id="23" w:name="_Toc408221870"/>
-      <w:bookmarkStart w:id="24" w:name="_Toc408839513"/>
-      <w:r>
-        <w:rPr>
-          <w:rFonts w:asciiTheme="majorHAnsi" w:hAnsiTheme="majorHAnsi"/>
-          <w:sz w:val="24"/>
-          <w:szCs w:val="24"/>
-        </w:rPr>
-        <w:t>Invited user has to install SR Smart App from the given url above.</w:t>
-      </w:r>
+      <w:bookmarkStart w:id="22" w:name="_Toc408221870"/>
+      <w:bookmarkStart w:id="23" w:name="_Toc408839513"/>
+      <w:r>
+        <w:rPr>
+          <w:rFonts w:asciiTheme="majorHAnsi" w:hAnsiTheme="majorHAnsi"/>
+          <w:sz w:val="24"/>
+          <w:szCs w:val="24"/>
+        </w:rPr>
+        <w:t xml:space="preserve">Invited user has to install SR Smart App from the given </w:t>
+      </w:r>
+      <w:proofErr w:type="spellStart"/>
+      <w:proofErr w:type="gramStart"/>
+      <w:r>
+        <w:rPr>
+          <w:rFonts w:asciiTheme="majorHAnsi" w:hAnsiTheme="majorHAnsi"/>
+          <w:sz w:val="24"/>
+          <w:szCs w:val="24"/>
+        </w:rPr>
+        <w:t>url</w:t>
+      </w:r>
+      <w:proofErr w:type="spellEnd"/>
+      <w:proofErr w:type="gramEnd"/>
+      <w:r>
+        <w:rPr>
+          <w:rFonts w:asciiTheme="majorHAnsi" w:hAnsiTheme="majorHAnsi"/>
+          <w:sz w:val="24"/>
+          <w:szCs w:val="24"/>
+        </w:rPr>
+        <w:t xml:space="preserve"> above.</w:t>
+      </w:r>
+      <w:bookmarkEnd w:id="22"/>
       <w:bookmarkEnd w:id="23"/>
-      <w:bookmarkEnd w:id="24"/>
       <w:r>
         <w:rPr>
           <w:rFonts w:asciiTheme="majorHAnsi" w:hAnsiTheme="majorHAnsi"/>
@@ -5600,8 +5640,8 @@
           <w:szCs w:val="24"/>
         </w:rPr>
       </w:pPr>
-      <w:bookmarkStart w:id="25" w:name="_Toc408221871"/>
-      <w:bookmarkStart w:id="26" w:name="_Toc408839514"/>
+      <w:bookmarkStart w:id="24" w:name="_Toc408221871"/>
+      <w:bookmarkStart w:id="25" w:name="_Toc408839514"/>
       <w:r>
         <w:rPr>
           <w:rFonts w:asciiTheme="majorHAnsi" w:hAnsiTheme="majorHAnsi"/>
@@ -5610,8 +5650,8 @@
         </w:rPr>
         <w:t>Launch SR Smart App</w:t>
       </w:r>
+      <w:bookmarkEnd w:id="24"/>
       <w:bookmarkEnd w:id="25"/>
-      <w:bookmarkEnd w:id="26"/>
     </w:p>
     <w:p>
       <w:pPr>
@@ -5632,8 +5672,8 @@
           <w:szCs w:val="24"/>
         </w:rPr>
       </w:pPr>
-      <w:bookmarkStart w:id="27" w:name="_Toc408221872"/>
-      <w:bookmarkStart w:id="28" w:name="_Toc408839515"/>
+      <w:bookmarkStart w:id="26" w:name="_Toc408221872"/>
+      <w:bookmarkStart w:id="27" w:name="_Toc408839515"/>
       <w:r>
         <w:rPr>
           <w:rFonts w:asciiTheme="majorHAnsi" w:hAnsiTheme="majorHAnsi"/>
@@ -5642,8 +5682,8 @@
         </w:rPr>
         <w:t xml:space="preserve">Add </w:t>
       </w:r>
+      <w:bookmarkEnd w:id="26"/>
       <w:bookmarkEnd w:id="27"/>
-      <w:bookmarkEnd w:id="28"/>
       <w:r>
         <w:rPr>
           <w:rFonts w:asciiTheme="majorHAnsi" w:hAnsiTheme="majorHAnsi"/>
@@ -5728,8 +5768,8 @@
           <w:szCs w:val="24"/>
         </w:rPr>
       </w:pPr>
-      <w:bookmarkStart w:id="29" w:name="_Toc408221873"/>
-      <w:bookmarkStart w:id="30" w:name="_Toc408839516"/>
+      <w:bookmarkStart w:id="28" w:name="_Toc408221873"/>
+      <w:bookmarkStart w:id="29" w:name="_Toc408839516"/>
       <w:r>
         <w:rPr>
           <w:rFonts w:asciiTheme="majorHAnsi" w:hAnsiTheme="majorHAnsi"/>
@@ -5738,8 +5778,8 @@
         </w:rPr>
         <w:t>Enter Invite Code that is received by SMS or EMAIL</w:t>
       </w:r>
+      <w:bookmarkEnd w:id="28"/>
       <w:bookmarkEnd w:id="29"/>
-      <w:bookmarkEnd w:id="30"/>
       <w:r>
         <w:rPr>
           <w:rFonts w:asciiTheme="majorHAnsi" w:hAnsiTheme="majorHAnsi"/>
@@ -5768,8 +5808,8 @@
           <w:szCs w:val="24"/>
         </w:rPr>
       </w:pPr>
-      <w:bookmarkStart w:id="31" w:name="_Toc408221874"/>
-      <w:bookmarkStart w:id="32" w:name="_Toc408839517"/>
+      <w:bookmarkStart w:id="30" w:name="_Toc408221874"/>
+      <w:bookmarkStart w:id="31" w:name="_Toc408839517"/>
       <w:r>
         <w:rPr>
           <w:rFonts w:asciiTheme="majorHAnsi" w:hAnsiTheme="majorHAnsi"/>
@@ -5778,8 +5818,8 @@
         </w:rPr>
         <w:t>App will authenticate the invite code with SRP and display toast message “Validating Invitation Code…” during process of authentication.</w:t>
       </w:r>
+      <w:bookmarkEnd w:id="30"/>
       <w:bookmarkEnd w:id="31"/>
-      <w:bookmarkEnd w:id="32"/>
     </w:p>
     <w:p>
       <w:pPr>
@@ -6227,9 +6267,9 @@
           <w:szCs w:val="41"/>
         </w:rPr>
       </w:pPr>
-      <w:bookmarkStart w:id="33" w:name="_Toc299206778"/>
+      <w:bookmarkStart w:id="32" w:name="_Toc299206778"/>
+      <w:bookmarkStart w:id="33" w:name="_Toc299210272"/>
       <w:bookmarkStart w:id="34" w:name="_Ref422749721"/>
-      <w:bookmarkStart w:id="35" w:name="_Toc299210272"/>
       <w:r>
         <w:rPr>
           <w:spacing w:val="-2"/>
@@ -6255,8 +6295,8 @@
         </w:rPr>
         <w:t>Portal</w:t>
       </w:r>
+      <w:bookmarkEnd w:id="32"/>
       <w:bookmarkEnd w:id="33"/>
-      <w:bookmarkEnd w:id="35"/>
       <w:r>
         <w:rPr>
           <w:spacing w:val="-3"/>
@@ -6290,7 +6330,7 @@
         </w:rPr>
         <w:t xml:space="preserve">Login to SecuRemote® Portal </w:t>
       </w:r>
-      <w:hyperlink r:id="rId14" w:history="1">
+      <w:hyperlink r:id="rId13" w:history="1">
         <w:r>
           <w:rPr>
             <w:color w:val="4F81BD" w:themeColor="accent1"/>
@@ -6331,7 +6371,39 @@
           <w:sz w:val="24"/>
           <w:szCs w:val="24"/>
         </w:rPr>
-        <w:t>Go to “SR Devices” tab. It will display SR devices list.</w:t>
+        <w:t>Go to “</w:t>
+      </w:r>
+      <w:r>
+        <w:rPr>
+          <w:rFonts w:asciiTheme="majorHAnsi" w:hAnsiTheme="majorHAnsi"/>
+          <w:sz w:val="24"/>
+          <w:szCs w:val="24"/>
+        </w:rPr>
+        <w:t>Bridges</w:t>
+      </w:r>
+      <w:r>
+        <w:rPr>
+          <w:rFonts w:asciiTheme="majorHAnsi" w:hAnsiTheme="majorHAnsi"/>
+          <w:sz w:val="24"/>
+          <w:szCs w:val="24"/>
+        </w:rPr>
+        <w:t xml:space="preserve">” tab. It will display SR </w:t>
+      </w:r>
+      <w:r>
+        <w:rPr>
+          <w:rFonts w:asciiTheme="majorHAnsi" w:hAnsiTheme="majorHAnsi"/>
+          <w:sz w:val="24"/>
+          <w:szCs w:val="24"/>
+        </w:rPr>
+        <w:t>Bridge</w:t>
+      </w:r>
+      <w:r>
+        <w:rPr>
+          <w:rFonts w:asciiTheme="majorHAnsi" w:hAnsiTheme="majorHAnsi"/>
+          <w:sz w:val="24"/>
+          <w:szCs w:val="24"/>
+        </w:rPr>
+        <w:t xml:space="preserve"> list.</w:t>
       </w:r>
     </w:p>
     <w:p>
@@ -6357,7 +6429,7 @@
           <w:sz w:val="24"/>
           <w:szCs w:val="24"/>
         </w:rPr>
-        <w:t>Click on “manage” option against SR Bridge.</w:t>
+        <w:t>Click on “Add Bridge” if you have not added any. Otherwise choose from the list in case you have added from smartphone app.</w:t>
       </w:r>
     </w:p>
     <w:p>
@@ -6383,7 +6455,65 @@
           <w:sz w:val="24"/>
           <w:szCs w:val="24"/>
         </w:rPr>
-        <w:t>Checkbox to enable remote operation for Keeler through SR Bridge.</w:t>
+        <w:t>Click on Bridge name under which SR Device has to be configured</w:t>
+      </w:r>
+      <w:r>
+        <w:rPr>
+          <w:rFonts w:asciiTheme="majorHAnsi" w:hAnsiTheme="majorHAnsi"/>
+          <w:sz w:val="24"/>
+          <w:szCs w:val="24"/>
+        </w:rPr>
+        <w:t>.</w:t>
+      </w:r>
+    </w:p>
+    <w:p>
+      <w:pPr>
+        <w:pStyle w:val="ListParagraph"/>
+        <w:widowControl/>
+        <w:numPr>
+          <w:ilvl w:val="0"/>
+          <w:numId w:val="13"/>
+        </w:numPr>
+        <w:spacing w:line="276" w:lineRule="auto"/>
+        <w:ind w:left="2174"/>
+        <w:contextualSpacing/>
+        <w:rPr>
+          <w:rFonts w:asciiTheme="majorHAnsi" w:hAnsiTheme="majorHAnsi"/>
+          <w:sz w:val="24"/>
+          <w:szCs w:val="24"/>
+        </w:rPr>
+      </w:pPr>
+      <w:r>
+        <w:rPr>
+          <w:rFonts w:asciiTheme="majorHAnsi" w:hAnsiTheme="majorHAnsi"/>
+          <w:sz w:val="24"/>
+          <w:szCs w:val="24"/>
+        </w:rPr>
+        <w:t xml:space="preserve">Click on </w:t>
+      </w:r>
+      <w:r>
+        <w:rPr>
+          <w:rFonts w:asciiTheme="majorHAnsi" w:hAnsiTheme="majorHAnsi"/>
+          <w:sz w:val="24"/>
+          <w:szCs w:val="24"/>
+        </w:rPr>
+        <w:t>“</w:t>
+      </w:r>
+      <w:r>
+        <w:rPr>
+          <w:rFonts w:asciiTheme="majorHAnsi" w:hAnsiTheme="majorHAnsi"/>
+          <w:sz w:val="24"/>
+          <w:szCs w:val="24"/>
+        </w:rPr>
+        <w:t xml:space="preserve">Assign </w:t>
+      </w:r>
+      <w:r>
+        <w:rPr>
+          <w:rFonts w:asciiTheme="majorHAnsi" w:hAnsiTheme="majorHAnsi"/>
+          <w:sz w:val="24"/>
+          <w:szCs w:val="24"/>
+        </w:rPr>
+        <w:t>SecuRemote Device”. Select SR Device that has to be assigned under SR Bridge.</w:t>
       </w:r>
     </w:p>
     <w:p>
@@ -6398,6 +6528,8 @@
           <w:w w:val="105"/>
         </w:rPr>
       </w:pPr>
+      <w:bookmarkStart w:id="35" w:name="_GoBack"/>
+      <w:bookmarkEnd w:id="35"/>
     </w:p>
     <w:p>
       <w:pPr>
@@ -7232,7 +7364,29 @@
           <w:sz w:val="24"/>
           <w:szCs w:val="24"/>
         </w:rPr>
-        <w:t>Note: User should configure camera (IP, username, password etc) as per user manual provided by camera manufacturer before using it with SR App.</w:t>
+        <w:t xml:space="preserve">Note: User should configure camera (IP, username, password </w:t>
+      </w:r>
+      <w:proofErr w:type="spellStart"/>
+      <w:r>
+        <w:rPr>
+          <w:rFonts w:asciiTheme="majorHAnsi" w:eastAsia="Cambria" w:hAnsiTheme="majorHAnsi" w:cs="Cambria"/>
+          <w:spacing w:val="-1"/>
+          <w:w w:val="105"/>
+          <w:sz w:val="24"/>
+          <w:szCs w:val="24"/>
+        </w:rPr>
+        <w:t>etc</w:t>
+      </w:r>
+      <w:proofErr w:type="spellEnd"/>
+      <w:r>
+        <w:rPr>
+          <w:rFonts w:asciiTheme="majorHAnsi" w:eastAsia="Cambria" w:hAnsiTheme="majorHAnsi" w:cs="Cambria"/>
+          <w:spacing w:val="-1"/>
+          <w:w w:val="105"/>
+          <w:sz w:val="24"/>
+          <w:szCs w:val="24"/>
+        </w:rPr>
+        <w:t>) as per user manual provided by camera manufacturer before using it with SR App.</w:t>
       </w:r>
     </w:p>
     <w:p>
@@ -7281,7 +7435,7 @@
 </file>
 
 <file path=word/endnotes.xml><?xml version="1.0" encoding="utf-8"?>
-<w:endnotes xmlns:wpc="http://schemas.microsoft.com/office/word/2010/wordprocessingCanvas" xmlns:mo="http://schemas.microsoft.com/office/mac/office/2008/main" xmlns:mc="http://schemas.openxmlformats.org/markup-compatibility/2006" xmlns:mv="urn:schemas-microsoft-com:mac:vml" xmlns:o="urn:schemas-microsoft-com:office:office" xmlns:r="http://schemas.openxmlformats.org/officeDocument/2006/relationships" xmlns:m="http://schemas.openxmlformats.org/officeDocument/2006/math" xmlns:v="urn:schemas-microsoft-com:vml" xmlns:wp14="http://schemas.microsoft.com/office/word/2010/wordprocessingDrawing" xmlns:wp="http://schemas.openxmlformats.org/drawingml/2006/wordprocessingDrawing" xmlns:w10="urn:schemas-microsoft-com:office:word" xmlns:w="http://schemas.openxmlformats.org/wordprocessingml/2006/main" xmlns:w14="http://schemas.microsoft.com/office/word/2010/wordml" xmlns:wpg="http://schemas.microsoft.com/office/word/2010/wordprocessingGroup" xmlns:wpi="http://schemas.microsoft.com/office/word/2010/wordprocessingInk" xmlns:wne="http://schemas.microsoft.com/office/word/2006/wordml" xmlns:wps="http://schemas.microsoft.com/office/word/2010/wordprocessingShape" mc:Ignorable="w14 wp14">
+<w:endnotes xmlns:wpc="http://schemas.microsoft.com/office/word/2010/wordprocessingCanvas" xmlns:mc="http://schemas.openxmlformats.org/markup-compatibility/2006" xmlns:o="urn:schemas-microsoft-com:office:office" xmlns:r="http://schemas.openxmlformats.org/officeDocument/2006/relationships" xmlns:m="http://schemas.openxmlformats.org/officeDocument/2006/math" xmlns:v="urn:schemas-microsoft-com:vml" xmlns:wp14="http://schemas.microsoft.com/office/word/2010/wordprocessingDrawing" xmlns:wp="http://schemas.openxmlformats.org/drawingml/2006/wordprocessingDrawing" xmlns:w10="urn:schemas-microsoft-com:office:word" xmlns:w="http://schemas.openxmlformats.org/wordprocessingml/2006/main" xmlns:w14="http://schemas.microsoft.com/office/word/2010/wordml" xmlns:w15="http://schemas.microsoft.com/office/word/2012/wordml" xmlns:wpg="http://schemas.microsoft.com/office/word/2010/wordprocessingGroup" xmlns:wpi="http://schemas.microsoft.com/office/word/2010/wordprocessingInk" xmlns:wne="http://schemas.microsoft.com/office/word/2006/wordml" xmlns:wps="http://schemas.microsoft.com/office/word/2010/wordprocessingShape" mc:Ignorable="w14 w15 wp14">
   <w:endnote w:type="separator" w:id="-1">
     <w:p>
       <w:r>
@@ -7300,7 +7454,7 @@
 </file>
 
 <file path=word/footer1.xml><?xml version="1.0" encoding="utf-8"?>
-<w:ftr xmlns:wpc="http://schemas.microsoft.com/office/word/2010/wordprocessingCanvas" xmlns:mo="http://schemas.microsoft.com/office/mac/office/2008/main" xmlns:mc="http://schemas.openxmlformats.org/markup-compatibility/2006" xmlns:mv="urn:schemas-microsoft-com:mac:vml" xmlns:o="urn:schemas-microsoft-com:office:office" xmlns:r="http://schemas.openxmlformats.org/officeDocument/2006/relationships" xmlns:m="http://schemas.openxmlformats.org/officeDocument/2006/math" xmlns:v="urn:schemas-microsoft-com:vml" xmlns:wp14="http://schemas.microsoft.com/office/word/2010/wordprocessingDrawing" xmlns:wp="http://schemas.openxmlformats.org/drawingml/2006/wordprocessingDrawing" xmlns:w10="urn:schemas-microsoft-com:office:word" xmlns:w="http://schemas.openxmlformats.org/wordprocessingml/2006/main" xmlns:w14="http://schemas.microsoft.com/office/word/2010/wordml" xmlns:wpg="http://schemas.microsoft.com/office/word/2010/wordprocessingGroup" xmlns:wpi="http://schemas.microsoft.com/office/word/2010/wordprocessingInk" xmlns:wne="http://schemas.microsoft.com/office/word/2006/wordml" xmlns:wps="http://schemas.microsoft.com/office/word/2010/wordprocessingShape" mc:Ignorable="w14 wp14">
+<w:ftr xmlns:wpc="http://schemas.microsoft.com/office/word/2010/wordprocessingCanvas" xmlns:mc="http://schemas.openxmlformats.org/markup-compatibility/2006" xmlns:o="urn:schemas-microsoft-com:office:office" xmlns:r="http://schemas.openxmlformats.org/officeDocument/2006/relationships" xmlns:m="http://schemas.openxmlformats.org/officeDocument/2006/math" xmlns:v="urn:schemas-microsoft-com:vml" xmlns:wp14="http://schemas.microsoft.com/office/word/2010/wordprocessingDrawing" xmlns:wp="http://schemas.openxmlformats.org/drawingml/2006/wordprocessingDrawing" xmlns:w10="urn:schemas-microsoft-com:office:word" xmlns:w="http://schemas.openxmlformats.org/wordprocessingml/2006/main" xmlns:w14="http://schemas.microsoft.com/office/word/2010/wordml" xmlns:w15="http://schemas.microsoft.com/office/word/2012/wordml" xmlns:wpg="http://schemas.microsoft.com/office/word/2010/wordprocessingGroup" xmlns:wpi="http://schemas.microsoft.com/office/word/2010/wordprocessingInk" xmlns:wne="http://schemas.microsoft.com/office/word/2006/wordml" xmlns:wps="http://schemas.microsoft.com/office/word/2010/wordprocessingShape" mc:Ignorable="w14 w15 wp14">
   <w:p>
     <w:pPr>
       <w:pStyle w:val="Footer"/>
@@ -7352,7 +7506,7 @@
         <w:sz w:val="18"/>
         <w:szCs w:val="18"/>
       </w:rPr>
-      <w:t>2</w:t>
+      <w:t>10</w:t>
     </w:r>
     <w:r>
       <w:rPr>
@@ -7416,7 +7570,7 @@
 </file>
 
 <file path=word/footnotes.xml><?xml version="1.0" encoding="utf-8"?>
-<w:footnotes xmlns:wpc="http://schemas.microsoft.com/office/word/2010/wordprocessingCanvas" xmlns:mo="http://schemas.microsoft.com/office/mac/office/2008/main" xmlns:mc="http://schemas.openxmlformats.org/markup-compatibility/2006" xmlns:mv="urn:schemas-microsoft-com:mac:vml" xmlns:o="urn:schemas-microsoft-com:office:office" xmlns:r="http://schemas.openxmlformats.org/officeDocument/2006/relationships" xmlns:m="http://schemas.openxmlformats.org/officeDocument/2006/math" xmlns:v="urn:schemas-microsoft-com:vml" xmlns:wp14="http://schemas.microsoft.com/office/word/2010/wordprocessingDrawing" xmlns:wp="http://schemas.openxmlformats.org/drawingml/2006/wordprocessingDrawing" xmlns:w10="urn:schemas-microsoft-com:office:word" xmlns:w="http://schemas.openxmlformats.org/wordprocessingml/2006/main" xmlns:w14="http://schemas.microsoft.com/office/word/2010/wordml" xmlns:wpg="http://schemas.microsoft.com/office/word/2010/wordprocessingGroup" xmlns:wpi="http://schemas.microsoft.com/office/word/2010/wordprocessingInk" xmlns:wne="http://schemas.microsoft.com/office/word/2006/wordml" xmlns:wps="http://schemas.microsoft.com/office/word/2010/wordprocessingShape" mc:Ignorable="w14 wp14">
+<w:footnotes xmlns:wpc="http://schemas.microsoft.com/office/word/2010/wordprocessingCanvas" xmlns:mc="http://schemas.openxmlformats.org/markup-compatibility/2006" xmlns:o="urn:schemas-microsoft-com:office:office" xmlns:r="http://schemas.openxmlformats.org/officeDocument/2006/relationships" xmlns:m="http://schemas.openxmlformats.org/officeDocument/2006/math" xmlns:v="urn:schemas-microsoft-com:vml" xmlns:wp14="http://schemas.microsoft.com/office/word/2010/wordprocessingDrawing" xmlns:wp="http://schemas.openxmlformats.org/drawingml/2006/wordprocessingDrawing" xmlns:w10="urn:schemas-microsoft-com:office:word" xmlns:w="http://schemas.openxmlformats.org/wordprocessingml/2006/main" xmlns:w14="http://schemas.microsoft.com/office/word/2010/wordml" xmlns:w15="http://schemas.microsoft.com/office/word/2012/wordml" xmlns:wpg="http://schemas.microsoft.com/office/word/2010/wordprocessingGroup" xmlns:wpi="http://schemas.microsoft.com/office/word/2010/wordprocessingInk" xmlns:wne="http://schemas.microsoft.com/office/word/2006/wordml" xmlns:wps="http://schemas.microsoft.com/office/word/2010/wordprocessingShape" mc:Ignorable="w14 w15 wp14">
   <w:footnote w:type="separator" w:id="-1">
     <w:p>
       <w:r>
@@ -7435,7 +7589,7 @@
 </file>
 
 <file path=word/header1.xml><?xml version="1.0" encoding="utf-8"?>
-<w:hdr xmlns:wpc="http://schemas.microsoft.com/office/word/2010/wordprocessingCanvas" xmlns:mo="http://schemas.microsoft.com/office/mac/office/2008/main" xmlns:mc="http://schemas.openxmlformats.org/markup-compatibility/2006" xmlns:mv="urn:schemas-microsoft-com:mac:vml" xmlns:o="urn:schemas-microsoft-com:office:office" xmlns:r="http://schemas.openxmlformats.org/officeDocument/2006/relationships" xmlns:m="http://schemas.openxmlformats.org/officeDocument/2006/math" xmlns:v="urn:schemas-microsoft-com:vml" xmlns:wp14="http://schemas.microsoft.com/office/word/2010/wordprocessingDrawing" xmlns:wp="http://schemas.openxmlformats.org/drawingml/2006/wordprocessingDrawing" xmlns:w10="urn:schemas-microsoft-com:office:word" xmlns:w="http://schemas.openxmlformats.org/wordprocessingml/2006/main" xmlns:w14="http://schemas.microsoft.com/office/word/2010/wordml" xmlns:wpg="http://schemas.microsoft.com/office/word/2010/wordprocessingGroup" xmlns:wpi="http://schemas.microsoft.com/office/word/2010/wordprocessingInk" xmlns:wne="http://schemas.microsoft.com/office/word/2006/wordml" xmlns:wps="http://schemas.microsoft.com/office/word/2010/wordprocessingShape" mc:Ignorable="w14 wp14">
+<w:hdr xmlns:wpc="http://schemas.microsoft.com/office/word/2010/wordprocessingCanvas" xmlns:mc="http://schemas.openxmlformats.org/markup-compatibility/2006" xmlns:o="urn:schemas-microsoft-com:office:office" xmlns:r="http://schemas.openxmlformats.org/officeDocument/2006/relationships" xmlns:m="http://schemas.openxmlformats.org/officeDocument/2006/math" xmlns:v="urn:schemas-microsoft-com:vml" xmlns:wp14="http://schemas.microsoft.com/office/word/2010/wordprocessingDrawing" xmlns:wp="http://schemas.openxmlformats.org/drawingml/2006/wordprocessingDrawing" xmlns:w10="urn:schemas-microsoft-com:office:word" xmlns:w="http://schemas.openxmlformats.org/wordprocessingml/2006/main" xmlns:w14="http://schemas.microsoft.com/office/word/2010/wordml" xmlns:w15="http://schemas.microsoft.com/office/word/2012/wordml" xmlns:wpg="http://schemas.microsoft.com/office/word/2010/wordprocessingGroup" xmlns:wpi="http://schemas.microsoft.com/office/word/2010/wordprocessingInk" xmlns:wne="http://schemas.microsoft.com/office/word/2006/wordml" xmlns:wps="http://schemas.microsoft.com/office/word/2010/wordprocessingShape" mc:Ignorable="w14 w15 wp14">
   <w:p>
     <w:pPr>
       <w:spacing w:line="14" w:lineRule="auto"/>
@@ -7529,7 +7683,7 @@
                         <a:noFill/>
                         <a:extLst>
                           <a:ext uri="{909E8E84-426E-40dd-AFC4-6F175D3DCCD1}">
-                            <a14:hiddenFill xmlns:a14="http://schemas.microsoft.com/office/drawing/2010/main">
+                            <a14:hiddenFill xmlns:a14="http://schemas.microsoft.com/office/drawing/2010/main" xmlns:w="http://schemas.openxmlformats.org/wordprocessingml/2006/main" xmlns:w10="urn:schemas-microsoft-com:office:word" xmlns:v="urn:schemas-microsoft-com:vml" xmlns:o="urn:schemas-microsoft-com:office:office" xmlns:mv="urn:schemas-microsoft-com:mac:vml" xmlns:mo="http://schemas.microsoft.com/office/mac/office/2008/main" xmlns="">
                               <a:solidFill>
                                 <a:srgbClr val="FFFFFF"/>
                               </a:solidFill>
@@ -7569,7 +7723,7 @@
                         <a:noFill/>
                         <a:extLst>
                           <a:ext uri="{909E8E84-426E-40dd-AFC4-6F175D3DCCD1}">
-                            <a14:hiddenFill xmlns:a14="http://schemas.microsoft.com/office/drawing/2010/main">
+                            <a14:hiddenFill xmlns:a14="http://schemas.microsoft.com/office/drawing/2010/main" xmlns:w="http://schemas.openxmlformats.org/wordprocessingml/2006/main" xmlns:w10="urn:schemas-microsoft-com:office:word" xmlns:v="urn:schemas-microsoft-com:vml" xmlns:o="urn:schemas-microsoft-com:office:office" xmlns:mv="urn:schemas-microsoft-com:mac:vml" xmlns:mo="http://schemas.microsoft.com/office/mac/office/2008/main" xmlns="">
                               <a:solidFill>
                                 <a:srgbClr val="FFFFFF"/>
                               </a:solidFill>
@@ -7609,7 +7763,7 @@
                         <a:noFill/>
                         <a:extLst>
                           <a:ext uri="{909E8E84-426E-40dd-AFC4-6F175D3DCCD1}">
-                            <a14:hiddenFill xmlns:a14="http://schemas.microsoft.com/office/drawing/2010/main">
+                            <a14:hiddenFill xmlns:a14="http://schemas.microsoft.com/office/drawing/2010/main" xmlns:w="http://schemas.openxmlformats.org/wordprocessingml/2006/main" xmlns:w10="urn:schemas-microsoft-com:office:word" xmlns:v="urn:schemas-microsoft-com:vml" xmlns:o="urn:schemas-microsoft-com:office:office" xmlns:mv="urn:schemas-microsoft-com:mac:vml" xmlns:mo="http://schemas.microsoft.com/office/mac/office/2008/main" xmlns="">
                               <a:solidFill>
                                 <a:srgbClr val="FFFFFF"/>
                               </a:solidFill>
@@ -7649,7 +7803,7 @@
                         <a:noFill/>
                         <a:extLst>
                           <a:ext uri="{909E8E84-426E-40dd-AFC4-6F175D3DCCD1}">
-                            <a14:hiddenFill xmlns:a14="http://schemas.microsoft.com/office/drawing/2010/main">
+                            <a14:hiddenFill xmlns:a14="http://schemas.microsoft.com/office/drawing/2010/main" xmlns:w="http://schemas.openxmlformats.org/wordprocessingml/2006/main" xmlns:w10="urn:schemas-microsoft-com:office:word" xmlns:v="urn:schemas-microsoft-com:vml" xmlns:o="urn:schemas-microsoft-com:office:office" xmlns:mv="urn:schemas-microsoft-com:mac:vml" xmlns:mo="http://schemas.microsoft.com/office/mac/office/2008/main" xmlns="">
                               <a:solidFill>
                                 <a:srgbClr val="FFFFFF"/>
                               </a:solidFill>
@@ -7689,7 +7843,7 @@
                         <a:noFill/>
                         <a:extLst>
                           <a:ext uri="{909E8E84-426E-40dd-AFC4-6F175D3DCCD1}">
-                            <a14:hiddenFill xmlns:a14="http://schemas.microsoft.com/office/drawing/2010/main">
+                            <a14:hiddenFill xmlns:a14="http://schemas.microsoft.com/office/drawing/2010/main" xmlns:w="http://schemas.openxmlformats.org/wordprocessingml/2006/main" xmlns:w10="urn:schemas-microsoft-com:office:word" xmlns:v="urn:schemas-microsoft-com:vml" xmlns:o="urn:schemas-microsoft-com:office:office" xmlns:mv="urn:schemas-microsoft-com:mac:vml" xmlns:mo="http://schemas.microsoft.com/office/mac/office/2008/main" xmlns="">
                               <a:solidFill>
                                 <a:srgbClr val="FFFFFF"/>
                               </a:solidFill>
@@ -7729,7 +7883,7 @@
                         <a:noFill/>
                         <a:extLst>
                           <a:ext uri="{909E8E84-426E-40dd-AFC4-6F175D3DCCD1}">
-                            <a14:hiddenFill xmlns:a14="http://schemas.microsoft.com/office/drawing/2010/main">
+                            <a14:hiddenFill xmlns:a14="http://schemas.microsoft.com/office/drawing/2010/main" xmlns:w="http://schemas.openxmlformats.org/wordprocessingml/2006/main" xmlns:w10="urn:schemas-microsoft-com:office:word" xmlns:v="urn:schemas-microsoft-com:vml" xmlns:o="urn:schemas-microsoft-com:office:office" xmlns:mv="urn:schemas-microsoft-com:mac:vml" xmlns:mo="http://schemas.microsoft.com/office/mac/office/2008/main" xmlns="">
                               <a:solidFill>
                                 <a:srgbClr val="FFFFFF"/>
                               </a:solidFill>
@@ -7769,7 +7923,7 @@
                         <a:noFill/>
                         <a:extLst>
                           <a:ext uri="{909E8E84-426E-40dd-AFC4-6F175D3DCCD1}">
-                            <a14:hiddenFill xmlns:a14="http://schemas.microsoft.com/office/drawing/2010/main">
+                            <a14:hiddenFill xmlns:a14="http://schemas.microsoft.com/office/drawing/2010/main" xmlns:w="http://schemas.openxmlformats.org/wordprocessingml/2006/main" xmlns:w10="urn:schemas-microsoft-com:office:word" xmlns:v="urn:schemas-microsoft-com:vml" xmlns:o="urn:schemas-microsoft-com:office:office" xmlns:mv="urn:schemas-microsoft-com:mac:vml" xmlns:mo="http://schemas.microsoft.com/office/mac/office/2008/main" xmlns="">
                               <a:solidFill>
                                 <a:srgbClr val="FFFFFF"/>
                               </a:solidFill>
@@ -7809,7 +7963,7 @@
                         <a:noFill/>
                         <a:extLst>
                           <a:ext uri="{909E8E84-426E-40dd-AFC4-6F175D3DCCD1}">
-                            <a14:hiddenFill xmlns:a14="http://schemas.microsoft.com/office/drawing/2010/main">
+                            <a14:hiddenFill xmlns:a14="http://schemas.microsoft.com/office/drawing/2010/main" xmlns:w="http://schemas.openxmlformats.org/wordprocessingml/2006/main" xmlns:w10="urn:schemas-microsoft-com:office:word" xmlns:v="urn:schemas-microsoft-com:vml" xmlns:o="urn:schemas-microsoft-com:office:office" xmlns:mv="urn:schemas-microsoft-com:mac:vml" xmlns:mo="http://schemas.microsoft.com/office/mac/office/2008/main" xmlns="">
                               <a:solidFill>
                                 <a:srgbClr val="FFFFFF"/>
                               </a:solidFill>
@@ -7849,7 +8003,7 @@
                         <a:noFill/>
                         <a:extLst>
                           <a:ext uri="{909E8E84-426E-40dd-AFC4-6F175D3DCCD1}">
-                            <a14:hiddenFill xmlns:a14="http://schemas.microsoft.com/office/drawing/2010/main">
+                            <a14:hiddenFill xmlns:a14="http://schemas.microsoft.com/office/drawing/2010/main" xmlns:w="http://schemas.openxmlformats.org/wordprocessingml/2006/main" xmlns:w10="urn:schemas-microsoft-com:office:word" xmlns:v="urn:schemas-microsoft-com:vml" xmlns:o="urn:schemas-microsoft-com:office:office" xmlns:mv="urn:schemas-microsoft-com:mac:vml" xmlns:mo="http://schemas.microsoft.com/office/mac/office/2008/main" xmlns="">
                               <a:solidFill>
                                 <a:srgbClr val="FFFFFF"/>
                               </a:solidFill>
@@ -7889,7 +8043,7 @@
                         <a:noFill/>
                         <a:extLst>
                           <a:ext uri="{909E8E84-426E-40dd-AFC4-6F175D3DCCD1}">
-                            <a14:hiddenFill xmlns:a14="http://schemas.microsoft.com/office/drawing/2010/main">
+                            <a14:hiddenFill xmlns:a14="http://schemas.microsoft.com/office/drawing/2010/main" xmlns:w="http://schemas.openxmlformats.org/wordprocessingml/2006/main" xmlns:w10="urn:schemas-microsoft-com:office:word" xmlns:v="urn:schemas-microsoft-com:vml" xmlns:o="urn:schemas-microsoft-com:office:office" xmlns:mv="urn:schemas-microsoft-com:mac:vml" xmlns:mo="http://schemas.microsoft.com/office/mac/office/2008/main" xmlns="">
                               <a:solidFill>
                                 <a:srgbClr val="FFFFFF"/>
                               </a:solidFill>
@@ -7929,7 +8083,7 @@
                         <a:noFill/>
                         <a:extLst>
                           <a:ext uri="{909E8E84-426E-40dd-AFC4-6F175D3DCCD1}">
-                            <a14:hiddenFill xmlns:a14="http://schemas.microsoft.com/office/drawing/2010/main">
+                            <a14:hiddenFill xmlns:a14="http://schemas.microsoft.com/office/drawing/2010/main" xmlns:w="http://schemas.openxmlformats.org/wordprocessingml/2006/main" xmlns:w10="urn:schemas-microsoft-com:office:word" xmlns:v="urn:schemas-microsoft-com:vml" xmlns:o="urn:schemas-microsoft-com:office:office" xmlns:mv="urn:schemas-microsoft-com:mac:vml" xmlns:mo="http://schemas.microsoft.com/office/mac/office/2008/main" xmlns="">
                               <a:solidFill>
                                 <a:srgbClr val="FFFFFF"/>
                               </a:solidFill>
@@ -7969,7 +8123,7 @@
                         <a:noFill/>
                         <a:extLst>
                           <a:ext uri="{909E8E84-426E-40dd-AFC4-6F175D3DCCD1}">
-                            <a14:hiddenFill xmlns:a14="http://schemas.microsoft.com/office/drawing/2010/main">
+                            <a14:hiddenFill xmlns:a14="http://schemas.microsoft.com/office/drawing/2010/main" xmlns:w="http://schemas.openxmlformats.org/wordprocessingml/2006/main" xmlns:w10="urn:schemas-microsoft-com:office:word" xmlns:v="urn:schemas-microsoft-com:vml" xmlns:o="urn:schemas-microsoft-com:office:office" xmlns:mv="urn:schemas-microsoft-com:mac:vml" xmlns:mo="http://schemas.microsoft.com/office/mac/office/2008/main" xmlns="">
                               <a:solidFill>
                                 <a:srgbClr val="FFFFFF"/>
                               </a:solidFill>
@@ -8009,7 +8163,7 @@
                         <a:noFill/>
                         <a:extLst>
                           <a:ext uri="{909E8E84-426E-40dd-AFC4-6F175D3DCCD1}">
-                            <a14:hiddenFill xmlns:a14="http://schemas.microsoft.com/office/drawing/2010/main">
+                            <a14:hiddenFill xmlns:a14="http://schemas.microsoft.com/office/drawing/2010/main" xmlns:w="http://schemas.openxmlformats.org/wordprocessingml/2006/main" xmlns:w10="urn:schemas-microsoft-com:office:word" xmlns:v="urn:schemas-microsoft-com:vml" xmlns:o="urn:schemas-microsoft-com:office:office" xmlns:mv="urn:schemas-microsoft-com:mac:vml" xmlns:mo="http://schemas.microsoft.com/office/mac/office/2008/main" xmlns="">
                               <a:solidFill>
                                 <a:srgbClr val="FFFFFF"/>
                               </a:solidFill>
@@ -8049,7 +8203,7 @@
                         <a:noFill/>
                         <a:extLst>
                           <a:ext uri="{909E8E84-426E-40dd-AFC4-6F175D3DCCD1}">
-                            <a14:hiddenFill xmlns:a14="http://schemas.microsoft.com/office/drawing/2010/main">
+                            <a14:hiddenFill xmlns:a14="http://schemas.microsoft.com/office/drawing/2010/main" xmlns:w="http://schemas.openxmlformats.org/wordprocessingml/2006/main" xmlns:w10="urn:schemas-microsoft-com:office:word" xmlns:v="urn:schemas-microsoft-com:vml" xmlns:o="urn:schemas-microsoft-com:office:office" xmlns:mv="urn:schemas-microsoft-com:mac:vml" xmlns:mo="http://schemas.microsoft.com/office/mac/office/2008/main" xmlns="">
                               <a:solidFill>
                                 <a:srgbClr val="FFFFFF"/>
                               </a:solidFill>
@@ -8072,7 +8226,7 @@
         </mc:Choice>
         <mc:Fallback>
           <w:pict>
-            <v:group id="Group 3" o:spid="_x0000_s1026" style="position:absolute;margin-left:98pt;margin-top:31pt;width:105.65pt;height:31.2pt;z-index:-13624;mso-position-horizontal-relative:page;mso-position-vertical-relative:page" coordorigin="1903,678" coordsize="2113,746" o:gfxdata="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">
+            <v:group w14:anchorId="684B1890" id="Group 3" o:spid="_x0000_s1026" style="position:absolute;margin-left:98pt;margin-top:31pt;width:105.65pt;height:31.2pt;z-index:-13624;mso-position-horizontal-relative:page;mso-position-vertical-relative:page" coordorigin="1903,678" coordsize="2113,746" o:gfxdata="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">
               <v:shapetype id="_x0000_t75" coordsize="21600,21600" o:spt="75" o:preferrelative="t" path="m@4@5l@4@11@9@11@9@5xe" filled="f" stroked="f">
                 <v:stroke joinstyle="miter"/>
                 <v:formulas>
@@ -8092,46 +8246,46 @@
                 <v:path o:extrusionok="f" gradientshapeok="t" o:connecttype="rect"/>
                 <o:lock v:ext="edit" aspectratio="t"/>
               </v:shapetype>
-              <v:shape id="Picture 17" o:spid="_x0000_s1027" type="#_x0000_t75" style="position:absolute;left:1903;top:678;width:2112;height:745;visibility:visible;mso-wrap-style:square" o:gfxdata="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">
+              <v:shape id="Picture 17" o:spid="_x0000_s1027" type="#_x0000_t75" style="position:absolute;left:1903;top:678;width:2112;height:745;visibility:visible;mso-wrap-style:square" o:gfxdata="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">
                 <v:imagedata r:id="rId15" o:title=""/>
               </v:shape>
-              <v:shape id="Picture 16" o:spid="_x0000_s1028" type="#_x0000_t75" style="position:absolute;left:2391;top:958;width:200;height:180;visibility:visible;mso-wrap-style:square" o:gfxdata="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">
+              <v:shape id="Picture 16" o:spid="_x0000_s1028" type="#_x0000_t75" style="position:absolute;left:2391;top:958;width:200;height:180;visibility:visible;mso-wrap-style:square" o:gfxdata="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">
                 <v:imagedata r:id="rId16" o:title=""/>
               </v:shape>
-              <v:shape id="Picture 15" o:spid="_x0000_s1029" type="#_x0000_t75" style="position:absolute;left:2617;top:958;width:167;height:180;visibility:visible;mso-wrap-style:square" o:gfxdata="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">
+              <v:shape id="Picture 15" o:spid="_x0000_s1029" type="#_x0000_t75" style="position:absolute;left:2617;top:958;width:167;height:180;visibility:visible;mso-wrap-style:square" o:gfxdata="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">
                 <v:imagedata r:id="rId17" o:title=""/>
               </v:shape>
-              <v:shape id="Picture 14" o:spid="_x0000_s1030" type="#_x0000_t75" style="position:absolute;left:2811;top:958;width:163;height:180;visibility:visible;mso-wrap-style:square" o:gfxdata="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">
+              <v:shape id="Picture 14" o:spid="_x0000_s1030" type="#_x0000_t75" style="position:absolute;left:2811;top:958;width:163;height:180;visibility:visible;mso-wrap-style:square" o:gfxdata="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">
                 <v:imagedata r:id="rId18" o:title=""/>
               </v:shape>
-              <v:shape id="Picture 13" o:spid="_x0000_s1031" type="#_x0000_t75" style="position:absolute;left:2995;top:958;width:183;height:180;visibility:visible;mso-wrap-style:square" o:gfxdata="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">
+              <v:shape id="Picture 13" o:spid="_x0000_s1031" type="#_x0000_t75" style="position:absolute;left:2995;top:958;width:183;height:180;visibility:visible;mso-wrap-style:square" o:gfxdata="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">
                 <v:imagedata r:id="rId19" o:title=""/>
               </v:shape>
-              <v:shape id="Picture 12" o:spid="_x0000_s1032" type="#_x0000_t75" style="position:absolute;left:3200;top:958;width:281;height:180;visibility:visible;mso-wrap-style:square" o:gfxdata="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">
+              <v:shape id="Picture 12" o:spid="_x0000_s1032" type="#_x0000_t75" style="position:absolute;left:3200;top:958;width:281;height:180;visibility:visible;mso-wrap-style:square" o:gfxdata="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">
                 <v:imagedata r:id="rId20" o:title=""/>
               </v:shape>
-              <v:shape id="Picture 11" o:spid="_x0000_s1033" type="#_x0000_t75" style="position:absolute;left:3493;top:958;width:220;height:180;visibility:visible;mso-wrap-style:square" o:gfxdata="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">
+              <v:shape id="Picture 11" o:spid="_x0000_s1033" type="#_x0000_t75" style="position:absolute;left:3493;top:958;width:220;height:180;visibility:visible;mso-wrap-style:square" o:gfxdata="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">
                 <v:imagedata r:id="rId21" o:title=""/>
               </v:shape>
-              <v:shape id="Picture 10" o:spid="_x0000_s1034" type="#_x0000_t75" style="position:absolute;left:3180;top:1189;width:92;height:112;visibility:visible;mso-wrap-style:square" o:gfxdata="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">
+              <v:shape id="Picture 10" o:spid="_x0000_s1034" type="#_x0000_t75" style="position:absolute;left:3180;top:1189;width:92;height:112;visibility:visible;mso-wrap-style:square" o:gfxdata="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">
                 <v:imagedata r:id="rId22" o:title=""/>
               </v:shape>
-              <v:shape id="Picture 9" o:spid="_x0000_s1035" type="#_x0000_t75" style="position:absolute;left:3279;top:958;width:647;height:342;visibility:visible;mso-wrap-style:square" o:gfxdata="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">
+              <v:shape id="Picture 9" o:spid="_x0000_s1035" type="#_x0000_t75" style="position:absolute;left:3279;top:958;width:647;height:342;visibility:visible;mso-wrap-style:square" o:gfxdata="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">
                 <v:imagedata r:id="rId23" o:title=""/>
               </v:shape>
-              <v:shape id="Picture 8" o:spid="_x0000_s1036" type="#_x0000_t75" style="position:absolute;left:3695;top:1189;width:245;height:112;visibility:visible;mso-wrap-style:square" o:gfxdata="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">
+              <v:shape id="Picture 8" o:spid="_x0000_s1036" type="#_x0000_t75" style="position:absolute;left:3695;top:1189;width:245;height:112;visibility:visible;mso-wrap-style:square" o:gfxdata="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">
                 <v:imagedata r:id="rId24" o:title=""/>
               </v:shape>
-              <v:shape id="Picture 7" o:spid="_x0000_s1037" type="#_x0000_t75" style="position:absolute;left:3962;top:928;width:52;height:27;visibility:visible;mso-wrap-style:square" o:gfxdata="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">
+              <v:shape id="Picture 7" o:spid="_x0000_s1037" type="#_x0000_t75" style="position:absolute;left:3962;top:928;width:52;height:27;visibility:visible;mso-wrap-style:square" o:gfxdata="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">
                 <v:imagedata r:id="rId25" o:title=""/>
               </v:shape>
-              <v:shape id="Picture 6" o:spid="_x0000_s1038" type="#_x0000_t75" style="position:absolute;left:2096;top:678;width:365;height:362;visibility:visible;mso-wrap-style:square" o:gfxdata="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">
+              <v:shape id="Picture 6" o:spid="_x0000_s1038" type="#_x0000_t75" style="position:absolute;left:2096;top:678;width:365;height:362;visibility:visible;mso-wrap-style:square" o:gfxdata="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">
                 <v:imagedata r:id="rId26" o:title=""/>
               </v:shape>
-              <v:shape id="Picture 5" o:spid="_x0000_s1039" type="#_x0000_t75" style="position:absolute;left:1903;top:869;width:365;height:362;visibility:visible;mso-wrap-style:square" o:gfxdata="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">
+              <v:shape id="Picture 5" o:spid="_x0000_s1039" type="#_x0000_t75" style="position:absolute;left:1903;top:869;width:365;height:362;visibility:visible;mso-wrap-style:square" o:gfxdata="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">
                 <v:imagedata r:id="rId27" o:title=""/>
               </v:shape>
-              <v:shape id="Picture 4" o:spid="_x0000_s1040" type="#_x0000_t75" style="position:absolute;left:2096;top:1061;width:365;height:362;visibility:visible;mso-wrap-style:square" o:gfxdata="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">
+              <v:shape id="Picture 4" o:spid="_x0000_s1040" type="#_x0000_t75" style="position:absolute;left:2096;top:1061;width:365;height:362;visibility:visible;mso-wrap-style:square" o:gfxdata="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">
                 <v:imagedata r:id="rId28" o:title=""/>
               </v:shape>
               <w10:wrap anchorx="page" anchory="page"/>
@@ -8226,7 +8380,7 @@
                         </a:ln>
                         <a:extLst>
                           <a:ext uri="{909E8E84-426E-40dd-AFC4-6F175D3DCCD1}">
-                            <a14:hiddenFill xmlns:a14="http://schemas.microsoft.com/office/drawing/2010/main">
+                            <a14:hiddenFill xmlns:a14="http://schemas.microsoft.com/office/drawing/2010/main" xmlns:w="http://schemas.openxmlformats.org/wordprocessingml/2006/main" xmlns:w10="urn:schemas-microsoft-com:office:word" xmlns:v="urn:schemas-microsoft-com:vml" xmlns:o="urn:schemas-microsoft-com:office:office" xmlns:mv="urn:schemas-microsoft-com:mac:vml" xmlns:mo="http://schemas.microsoft.com/office/mac/office/2008/main" xmlns="">
                               <a:solidFill>
                                 <a:srgbClr val="FFFFFF"/>
                               </a:solidFill>
@@ -8252,10 +8406,10 @@
         </mc:Choice>
         <mc:Fallback>
           <w:pict>
-            <v:group id="Group 18" o:spid="_x0000_s1026" style="position:absolute;margin-left:26.05pt;margin-top:.1pt;width:.6pt;height:.1pt;z-index:-13648;mso-position-horizontal-relative:page;mso-position-vertical-relative:page" coordorigin="521,2" coordsize="12,2" o:gfxdata="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">
-              <v:polyline id="Freeform 19" o:spid="_x0000_s1027" style="position:absolute;visibility:visible;mso-wrap-style:square;v-text-anchor:top" points="521,2,533,2" coordsize="12,2" o:gfxdata="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" filled="f" strokeweight="13emu">
+            <v:group w14:anchorId="3243CB2D" id="Group 18" o:spid="_x0000_s1026" style="position:absolute;margin-left:26.05pt;margin-top:.1pt;width:.6pt;height:.1pt;z-index:-13648;mso-position-horizontal-relative:page;mso-position-vertical-relative:page" coordorigin="521,2" coordsize="12,2" o:gfxdata="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">
+              <v:shape id="Freeform 19" o:spid="_x0000_s1027" style="position:absolute;left:521;top:2;width:12;height:2;visibility:visible;mso-wrap-style:square;v-text-anchor:top" coordsize="12,2" o:gfxdata="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" path="m,l12,e" filled="f" strokeweight="36e-5mm">
                 <v:path arrowok="t" o:connecttype="custom" o:connectlocs="0,0;12,0" o:connectangles="0,0"/>
-              </v:polyline>
+              </v:shape>
               <w10:wrap anchorx="page" anchory="page"/>
             </v:group>
           </w:pict>
@@ -8382,7 +8536,7 @@
                       </a:ln>
                       <a:extLst>
                         <a:ext uri="{909E8E84-426E-40dd-AFC4-6F175D3DCCD1}">
-                          <a14:hiddenFill xmlns:a14="http://schemas.microsoft.com/office/drawing/2010/main">
+                          <a14:hiddenFill xmlns:a14="http://schemas.microsoft.com/office/drawing/2010/main" xmlns:w="http://schemas.openxmlformats.org/wordprocessingml/2006/main" xmlns:w10="urn:schemas-microsoft-com:office:word" xmlns:v="urn:schemas-microsoft-com:vml" xmlns:o="urn:schemas-microsoft-com:office:office" xmlns:mv="urn:schemas-microsoft-com:mac:vml" xmlns:mo="http://schemas.microsoft.com/office/mac/office/2008/main" xmlns="">
                             <a:noFill/>
                           </a14:hiddenFill>
                         </a:ext>
@@ -8403,7 +8557,7 @@
         </mc:Choice>
         <mc:Fallback>
           <w:pict>
-            <v:line id="Straight Connector 2" o:spid="_x0000_s1026" style="position:absolute;z-index:503304928;visibility:visible;mso-wrap-style:square;mso-width-percent:0;mso-height-percent:0;mso-wrap-distance-left:9pt;mso-wrap-distance-top:-1emu;mso-wrap-distance-right:9pt;mso-wrap-distance-bottom:-1emu;mso-position-horizontal:absolute;mso-position-horizontal-relative:text;mso-position-vertical:absolute;mso-position-vertical-relative:text;mso-width-percent:0;mso-height-percent:0;mso-width-relative:page;mso-height-relative:page" from="38.5pt,64.75pt" to="524.35pt,64.75pt" o:gfxdata="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" strokeweight="1pt"/>
+            <v:line w14:anchorId="5358E9A7" id="Straight Connector 2" o:spid="_x0000_s1026" style="position:absolute;z-index:503304928;visibility:visible;mso-wrap-style:square;mso-width-percent:0;mso-height-percent:0;mso-wrap-distance-left:9pt;mso-wrap-distance-top:-3e-5mm;mso-wrap-distance-right:9pt;mso-wrap-distance-bottom:-3e-5mm;mso-position-horizontal:absolute;mso-position-horizontal-relative:text;mso-position-vertical:absolute;mso-position-vertical-relative:text;mso-width-percent:0;mso-height-percent:0;mso-width-relative:page;mso-height-relative:page" from="38.5pt,64.75pt" to="524.35pt,64.75pt" o:gfxdata="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" strokeweight="1pt"/>
           </w:pict>
         </mc:Fallback>
       </mc:AlternateContent>
@@ -8422,8 +8576,8 @@
 </file>
 
 <file path=word/numbering.xml><?xml version="1.0" encoding="utf-8"?>
-<w:numbering xmlns:wpc="http://schemas.microsoft.com/office/word/2010/wordprocessingCanvas" xmlns:mo="http://schemas.microsoft.com/office/mac/office/2008/main" xmlns:mc="http://schemas.openxmlformats.org/markup-compatibility/2006" xmlns:mv="urn:schemas-microsoft-com:mac:vml" xmlns:o="urn:schemas-microsoft-com:office:office" xmlns:r="http://schemas.openxmlformats.org/officeDocument/2006/relationships" xmlns:m="http://schemas.openxmlformats.org/officeDocument/2006/math" xmlns:v="urn:schemas-microsoft-com:vml" xmlns:wp14="http://schemas.microsoft.com/office/word/2010/wordprocessingDrawing" xmlns:wp="http://schemas.openxmlformats.org/drawingml/2006/wordprocessingDrawing" xmlns:w10="urn:schemas-microsoft-com:office:word" xmlns:w="http://schemas.openxmlformats.org/wordprocessingml/2006/main" xmlns:w14="http://schemas.microsoft.com/office/word/2010/wordml" xmlns:wpg="http://schemas.microsoft.com/office/word/2010/wordprocessingGroup" xmlns:wpi="http://schemas.microsoft.com/office/word/2010/wordprocessingInk" xmlns:wne="http://schemas.microsoft.com/office/word/2006/wordml" xmlns:wps="http://schemas.microsoft.com/office/word/2010/wordprocessingShape" mc:Ignorable="w14 wp14">
-  <w:abstractNum w:abstractNumId="0">
+<w:numbering xmlns:wpc="http://schemas.microsoft.com/office/word/2010/wordprocessingCanvas" xmlns:mc="http://schemas.openxmlformats.org/markup-compatibility/2006" xmlns:o="urn:schemas-microsoft-com:office:office" xmlns:r="http://schemas.openxmlformats.org/officeDocument/2006/relationships" xmlns:m="http://schemas.openxmlformats.org/officeDocument/2006/math" xmlns:v="urn:schemas-microsoft-com:vml" xmlns:wp14="http://schemas.microsoft.com/office/word/2010/wordprocessingDrawing" xmlns:wp="http://schemas.openxmlformats.org/drawingml/2006/wordprocessingDrawing" xmlns:w10="urn:schemas-microsoft-com:office:word" xmlns:w="http://schemas.openxmlformats.org/wordprocessingml/2006/main" xmlns:w14="http://schemas.microsoft.com/office/word/2010/wordml" xmlns:w15="http://schemas.microsoft.com/office/word/2012/wordml" xmlns:wpg="http://schemas.microsoft.com/office/word/2010/wordprocessingGroup" xmlns:wpi="http://schemas.microsoft.com/office/word/2010/wordprocessingInk" xmlns:wne="http://schemas.microsoft.com/office/word/2006/wordml" xmlns:wps="http://schemas.microsoft.com/office/word/2010/wordprocessingShape" mc:Ignorable="w14 w15 wp14">
+  <w:abstractNum w:abstractNumId="0" w15:restartNumberingAfterBreak="0">
     <w:nsid w:val="0B0E5AD2"/>
     <w:multiLevelType w:val="hybridMultilevel"/>
     <w:tmpl w:val="0BAAC7C6"/>
@@ -8536,7 +8690,7 @@
       </w:rPr>
     </w:lvl>
   </w:abstractNum>
-  <w:abstractNum w:abstractNumId="1">
+  <w:abstractNum w:abstractNumId="1" w15:restartNumberingAfterBreak="0">
     <w:nsid w:val="3A806ED3"/>
     <w:multiLevelType w:val="hybridMultilevel"/>
     <w:tmpl w:val="C066B1D8"/>
@@ -8649,7 +8803,7 @@
       </w:rPr>
     </w:lvl>
   </w:abstractNum>
-  <w:abstractNum w:abstractNumId="2">
+  <w:abstractNum w:abstractNumId="2" w15:restartNumberingAfterBreak="0">
     <w:nsid w:val="3B24201C"/>
     <w:multiLevelType w:val="hybridMultilevel"/>
     <w:tmpl w:val="389AC798"/>
@@ -8765,7 +8919,7 @@
       </w:rPr>
     </w:lvl>
   </w:abstractNum>
-  <w:abstractNum w:abstractNumId="3">
+  <w:abstractNum w:abstractNumId="3" w15:restartNumberingAfterBreak="0">
     <w:nsid w:val="3DD9758B"/>
     <w:multiLevelType w:val="hybridMultilevel"/>
     <w:tmpl w:val="6F64ED8C"/>
@@ -8888,7 +9042,7 @@
       </w:rPr>
     </w:lvl>
   </w:abstractNum>
-  <w:abstractNum w:abstractNumId="4">
+  <w:abstractNum w:abstractNumId="4" w15:restartNumberingAfterBreak="0">
     <w:nsid w:val="45ED5D67"/>
     <w:multiLevelType w:val="hybridMultilevel"/>
     <w:tmpl w:val="19460C6E"/>
@@ -9001,7 +9155,7 @@
       </w:rPr>
     </w:lvl>
   </w:abstractNum>
-  <w:abstractNum w:abstractNumId="5">
+  <w:abstractNum w:abstractNumId="5" w15:restartNumberingAfterBreak="0">
     <w:nsid w:val="4D3A5E76"/>
     <w:multiLevelType w:val="hybridMultilevel"/>
     <w:tmpl w:val="203E5122"/>
@@ -9117,7 +9271,7 @@
       </w:rPr>
     </w:lvl>
   </w:abstractNum>
-  <w:abstractNum w:abstractNumId="6">
+  <w:abstractNum w:abstractNumId="6" w15:restartNumberingAfterBreak="0">
     <w:nsid w:val="4FE6644A"/>
     <w:multiLevelType w:val="hybridMultilevel"/>
     <w:tmpl w:val="86504DBA"/>
@@ -9230,7 +9384,7 @@
       </w:rPr>
     </w:lvl>
   </w:abstractNum>
-  <w:abstractNum w:abstractNumId="7">
+  <w:abstractNum w:abstractNumId="7" w15:restartNumberingAfterBreak="0">
     <w:nsid w:val="545C0C88"/>
     <w:multiLevelType w:val="hybridMultilevel"/>
     <w:tmpl w:val="CF046434"/>
@@ -9346,7 +9500,7 @@
       </w:rPr>
     </w:lvl>
   </w:abstractNum>
-  <w:abstractNum w:abstractNumId="8">
+  <w:abstractNum w:abstractNumId="8" w15:restartNumberingAfterBreak="0">
     <w:nsid w:val="597B7DCB"/>
     <w:multiLevelType w:val="hybridMultilevel"/>
     <w:tmpl w:val="6DA264E0"/>
@@ -9459,7 +9613,7 @@
       </w:rPr>
     </w:lvl>
   </w:abstractNum>
-  <w:abstractNum w:abstractNumId="9">
+  <w:abstractNum w:abstractNumId="9" w15:restartNumberingAfterBreak="0">
     <w:nsid w:val="5A3D12B0"/>
     <w:multiLevelType w:val="hybridMultilevel"/>
     <w:tmpl w:val="3CDAE21C"/>
@@ -9469,7 +9623,7 @@
       <w:lvlText w:val="%1."/>
       <w:lvlJc w:val="left"/>
       <w:pPr>
-        <w:ind w:left="792" w:hanging="360"/>
+        <w:ind w:left="2250" w:hanging="360"/>
       </w:pPr>
       <w:rPr>
         <w:rFonts w:hint="default"/>
@@ -9572,7 +9726,7 @@
       </w:rPr>
     </w:lvl>
   </w:abstractNum>
-  <w:abstractNum w:abstractNumId="10">
+  <w:abstractNum w:abstractNumId="10" w15:restartNumberingAfterBreak="0">
     <w:nsid w:val="5DB00650"/>
     <w:multiLevelType w:val="hybridMultilevel"/>
     <w:tmpl w:val="A57E4B9E"/>
@@ -9688,7 +9842,7 @@
       </w:rPr>
     </w:lvl>
   </w:abstractNum>
-  <w:abstractNum w:abstractNumId="11">
+  <w:abstractNum w:abstractNumId="11" w15:restartNumberingAfterBreak="0">
     <w:nsid w:val="5E45408E"/>
     <w:multiLevelType w:val="hybridMultilevel"/>
     <w:tmpl w:val="838AA800"/>
@@ -9804,7 +9958,7 @@
       </w:rPr>
     </w:lvl>
   </w:abstractNum>
-  <w:abstractNum w:abstractNumId="12">
+  <w:abstractNum w:abstractNumId="12" w15:restartNumberingAfterBreak="0">
     <w:nsid w:val="5E9C51C8"/>
     <w:multiLevelType w:val="hybridMultilevel"/>
     <w:tmpl w:val="696CAEFC"/>
@@ -9920,7 +10074,7 @@
       </w:rPr>
     </w:lvl>
   </w:abstractNum>
-  <w:abstractNum w:abstractNumId="13">
+  <w:abstractNum w:abstractNumId="13" w15:restartNumberingAfterBreak="0">
     <w:nsid w:val="6C816EB0"/>
     <w:multiLevelType w:val="hybridMultilevel"/>
     <w:tmpl w:val="430457BA"/>
@@ -10036,7 +10190,7 @@
       </w:rPr>
     </w:lvl>
   </w:abstractNum>
-  <w:abstractNum w:abstractNumId="14">
+  <w:abstractNum w:abstractNumId="14" w15:restartNumberingAfterBreak="0">
     <w:nsid w:val="6EE17E5D"/>
     <w:multiLevelType w:val="hybridMultilevel"/>
     <w:tmpl w:val="22F80B04"/>
@@ -10201,7 +10355,7 @@
 </file>
 
 <file path=word/styles.xml><?xml version="1.0" encoding="utf-8"?>
-<w:styles xmlns:mc="http://schemas.openxmlformats.org/markup-compatibility/2006" xmlns:r="http://schemas.openxmlformats.org/officeDocument/2006/relationships" xmlns:w="http://schemas.openxmlformats.org/wordprocessingml/2006/main" xmlns:w14="http://schemas.microsoft.com/office/word/2010/wordml" mc:Ignorable="w14">
+<w:styles xmlns:mc="http://schemas.openxmlformats.org/markup-compatibility/2006" xmlns:r="http://schemas.openxmlformats.org/officeDocument/2006/relationships" xmlns:w="http://schemas.openxmlformats.org/wordprocessingml/2006/main" xmlns:w14="http://schemas.microsoft.com/office/word/2010/wordml" xmlns:w15="http://schemas.microsoft.com/office/word/2012/wordml" mc:Ignorable="w14 w15">
   <w:docDefaults>
     <w:rPrDefault>
       <w:rPr>
@@ -10217,702 +10371,369 @@
       </w:pPr>
     </w:pPrDefault>
   </w:docDefaults>
-  <w:latentStyles w:defLockedState="0" w:defUIPriority="99" w:defSemiHidden="1" w:defUnhideWhenUsed="1" w:defQFormat="0" w:count="276">
-    <w:lsdException w:name="Normal" w:semiHidden="0" w:uiPriority="0" w:unhideWhenUsed="0" w:qFormat="1"/>
-    <w:lsdException w:name="heading 1" w:semiHidden="0" w:uiPriority="1" w:unhideWhenUsed="0" w:qFormat="1"/>
-    <w:lsdException w:name="heading 2" w:uiPriority="9" w:qFormat="1"/>
-    <w:lsdException w:name="heading 3" w:uiPriority="9" w:qFormat="1"/>
-    <w:lsdException w:name="heading 4" w:uiPriority="9" w:qFormat="1"/>
-    <w:lsdException w:name="heading 5" w:uiPriority="9" w:qFormat="1"/>
-    <w:lsdException w:name="heading 6" w:uiPriority="9" w:qFormat="1"/>
-    <w:lsdException w:name="heading 7" w:uiPriority="9" w:qFormat="1"/>
-    <w:lsdException w:name="heading 8" w:uiPriority="9" w:qFormat="1"/>
-    <w:lsdException w:name="heading 9" w:uiPriority="9" w:qFormat="1"/>
-    <w:lsdException w:name="toc 1" w:uiPriority="39"/>
-    <w:lsdException w:name="toc 2" w:uiPriority="39"/>
-    <w:lsdException w:name="toc 3" w:uiPriority="39"/>
-    <w:lsdException w:name="toc 4" w:uiPriority="39"/>
-    <w:lsdException w:name="toc 5" w:uiPriority="39"/>
-    <w:lsdException w:name="toc 6" w:uiPriority="39"/>
-    <w:lsdException w:name="toc 7" w:uiPriority="39"/>
-    <w:lsdException w:name="toc 8" w:uiPriority="39"/>
-    <w:lsdException w:name="toc 9" w:uiPriority="39"/>
-    <w:lsdException w:name="caption" w:uiPriority="35" w:qFormat="1"/>
-    <w:lsdException w:name="Title" w:semiHidden="0" w:uiPriority="10" w:unhideWhenUsed="0" w:qFormat="1"/>
-    <w:lsdException w:name="Default Paragraph Font" w:uiPriority="1"/>
-    <w:lsdException w:name="Body Text" w:uiPriority="1" w:qFormat="1"/>
-    <w:lsdException w:name="Subtitle" w:semiHidden="0" w:uiPriority="11" w:unhideWhenUsed="0" w:qFormat="1"/>
-    <w:lsdException w:name="Strong" w:semiHidden="0" w:uiPriority="22" w:unhideWhenUsed="0" w:qFormat="1"/>
-    <w:lsdException w:name="Emphasis" w:semiHidden="0" w:uiPriority="20" w:unhideWhenUsed="0" w:qFormat="1"/>
-    <w:lsdException w:name="Table Grid" w:semiHidden="0" w:uiPriority="59" w:unhideWhenUsed="0"/>
-    <w:lsdException w:name="Note Level 1" w:semiHidden="0" w:unhideWhenUsed="0"/>
-    <w:lsdException w:name="Note Level 2" w:semiHidden="0" w:unhideWhenUsed="0"/>
-    <w:lsdException w:name="Note Level 3" w:semiHidden="0" w:unhideWhenUsed="0"/>
-    <w:lsdException w:name="Note Level 4" w:semiHidden="0" w:unhideWhenUsed="0"/>
-    <w:lsdException w:name="Note Level 5" w:semiHidden="0" w:unhideWhenUsed="0"/>
-    <w:lsdException w:name="Note Level 6" w:semiHidden="0" w:unhideWhenUsed="0"/>
-    <w:lsdException w:name="Note Level 7" w:semiHidden="0" w:unhideWhenUsed="0"/>
-    <w:lsdException w:name="Note Level 8" w:semiHidden="0" w:unhideWhenUsed="0"/>
-    <w:lsdException w:name="Note Level 9" w:semiHidden="0" w:unhideWhenUsed="0"/>
-    <w:lsdException w:name="Placeholder Text" w:unhideWhenUsed="0"/>
-    <w:lsdException w:name="No Spacing" w:semiHidden="0" w:uiPriority="1" w:unhideWhenUsed="0" w:qFormat="1"/>
-    <w:lsdException w:name="Light Shading" w:semiHidden="0" w:uiPriority="60" w:unhideWhenUsed="0"/>
-    <w:lsdException w:name="Light List" w:semiHidden="0" w:uiPriority="61" w:unhideWhenUsed="0"/>
-    <w:lsdException w:name="Light Grid" w:semiHidden="0" w:uiPriority="62" w:unhideWhenUsed="0"/>
-    <w:lsdException w:name="Medium Shading 1" w:semiHidden="0" w:uiPriority="63" w:unhideWhenUsed="0"/>
-    <w:lsdException w:name="Medium Shading 2" w:semiHidden="0" w:uiPriority="64" w:unhideWhenUsed="0"/>
-    <w:lsdException w:name="Medium List 1" w:semiHidden="0" w:uiPriority="65" w:unhideWhenUsed="0"/>
-    <w:lsdException w:name="Medium List 2" w:semiHidden="0" w:uiPriority="66" w:unhideWhenUsed="0"/>
-    <w:lsdException w:name="Medium Grid 1" w:semiHidden="0" w:uiPriority="67" w:unhideWhenUsed="0"/>
-    <w:lsdException w:name="Medium Grid 2" w:semiHidden="0" w:uiPriority="68" w:unhideWhenUsed="0"/>
-    <w:lsdException w:name="Medium Grid 3" w:semiHidden="0" w:uiPriority="69" w:unhideWhenUsed="0"/>
-    <w:lsdException w:name="Dark List" w:semiHidden="0" w:uiPriority="70" w:unhideWhenUsed="0"/>
-    <w:lsdException w:name="Colorful Shading" w:semiHidden="0" w:uiPriority="71" w:unhideWhenUsed="0"/>
-    <w:lsdException w:name="Colorful List" w:semiHidden="0" w:uiPriority="72" w:unhideWhenUsed="0"/>
-    <w:lsdException w:name="Colorful Grid" w:semiHidden="0" w:uiPriority="73" w:unhideWhenUsed="0"/>
-    <w:lsdException w:name="Light Shading Accent 1" w:semiHidden="0" w:uiPriority="60" w:unhideWhenUsed="0"/>
-    <w:lsdException w:name="Light List Accent 1" w:semiHidden="0" w:uiPriority="61" w:unhideWhenUsed="0"/>
-    <w:lsdException w:name="Light Grid Accent 1" w:semiHidden="0" w:uiPriority="62" w:unhideWhenUsed="0"/>
-    <w:lsdException w:name="Medium Shading 1 Accent 1" w:semiHidden="0" w:uiPriority="63" w:unhideWhenUsed="0"/>
-    <w:lsdException w:name="Medium Shading 2 Accent 1" w:semiHidden="0" w:uiPriority="64" w:unhideWhenUsed="0"/>
-    <w:lsdException w:name="Medium List 1 Accent 1" w:semiHidden="0" w:uiPriority="65" w:unhideWhenUsed="0"/>
-    <w:lsdException w:name="Revision" w:unhideWhenUsed="0"/>
-    <w:lsdException w:name="List Paragraph" w:semiHidden="0" w:uiPriority="0" w:unhideWhenUsed="0" w:qFormat="1"/>
-    <w:lsdException w:name="Quote" w:semiHidden="0" w:uiPriority="29" w:unhideWhenUsed="0" w:qFormat="1"/>
-    <w:lsdException w:name="Intense Quote" w:semiHidden="0" w:uiPriority="30" w:unhideWhenUsed="0" w:qFormat="1"/>
-    <w:lsdException w:name="Medium List 2 Accent 1" w:semiHidden="0" w:uiPriority="66" w:unhideWhenUsed="0"/>
-    <w:lsdException w:name="Medium Grid 1 Accent 1" w:semiHidden="0" w:uiPriority="67" w:unhideWhenUsed="0"/>
-    <w:lsdException w:name="Medium Grid 2 Accent 1" w:semiHidden="0" w:uiPriority="68" w:unhideWhenUsed="0"/>
-    <w:lsdException w:name="Medium Grid 3 Accent 1" w:semiHidden="0" w:uiPriority="69" w:unhideWhenUsed="0"/>
-    <w:lsdException w:name="Dark List Accent 1" w:semiHidden="0" w:uiPriority="70" w:unhideWhenUsed="0"/>
-    <w:lsdException w:name="Colorful Shading Accent 1" w:semiHidden="0" w:uiPriority="71" w:unhideWhenUsed="0"/>
-    <w:lsdException w:name="Colorful List Accent 1" w:semiHidden="0" w:uiPriority="72" w:unhideWhenUsed="0"/>
-    <w:lsdException w:name="Colorful Grid Accent 1" w:semiHidden="0" w:uiPriority="73" w:unhideWhenUsed="0"/>
-    <w:lsdException w:name="Light Shading Accent 2" w:semiHidden="0" w:uiPriority="60" w:unhideWhenUsed="0"/>
-    <w:lsdException w:name="Light List Accent 2" w:semiHidden="0" w:uiPriority="61" w:unhideWhenUsed="0"/>
-    <w:lsdException w:name="Light Grid Accent 2" w:semiHidden="0" w:uiPriority="62" w:unhideWhenUsed="0"/>
-    <w:lsdException w:name="Medium Shading 1 Accent 2" w:semiHidden="0" w:uiPriority="63" w:unhideWhenUsed="0"/>
-    <w:lsdException w:name="Medium Shading 2 Accent 2" w:semiHidden="0" w:uiPriority="64" w:unhideWhenUsed="0"/>
-    <w:lsdException w:name="Medium List 1 Accent 2" w:semiHidden="0" w:uiPriority="65" w:unhideWhenUsed="0"/>
-    <w:lsdException w:name="Medium List 2 Accent 2" w:semiHidden="0" w:uiPriority="66" w:unhideWhenUsed="0"/>
-    <w:lsdException w:name="Medium Grid 1 Accent 2" w:semiHidden="0" w:uiPriority="67" w:unhideWhenUsed="0"/>
-    <w:lsdException w:name="Medium Grid 2 Accent 2" w:semiHidden="0" w:uiPriority="68" w:unhideWhenUsed="0"/>
-    <w:lsdException w:name="Medium Grid 3 Accent 2" w:semiHidden="0" w:uiPriority="69" w:unhideWhenUsed="0"/>
-    <w:lsdException w:name="Dark List Accent 2" w:semiHidden="0" w:uiPriority="70" w:unhideWhenUsed="0"/>
-    <w:lsdException w:name="Colorful Shading Accent 2" w:semiHidden="0" w:uiPriority="71" w:unhideWhenUsed="0"/>
-    <w:lsdException w:name="Colorful List Accent 2" w:semiHidden="0" w:uiPriority="72" w:unhideWhenUsed="0"/>
-    <w:lsdException w:name="Colorful Grid Accent 2" w:semiHidden="0" w:uiPriority="73" w:unhideWhenUsed="0"/>
-    <w:lsdException w:name="Light Shading Accent 3" w:semiHidden="0" w:uiPriority="60" w:unhideWhenUsed="0"/>
-    <w:lsdException w:name="Light List Accent 3" w:semiHidden="0" w:uiPriority="61" w:unhideWhenUsed="0"/>
-    <w:lsdException w:name="Light Grid Accent 3" w:semiHidden="0" w:uiPriority="62" w:unhideWhenUsed="0"/>
-    <w:lsdException w:name="Medium Shading 1 Accent 3" w:semiHidden="0" w:uiPriority="63" w:unhideWhenUsed="0"/>
-    <w:lsdException w:name="Medium Shading 2 Accent 3" w:semiHidden="0" w:uiPriority="64" w:unhideWhenUsed="0"/>
-    <w:lsdException w:name="Medium List 1 Accent 3" w:semiHidden="0" w:uiPriority="65" w:unhideWhenUsed="0"/>
-    <w:lsdException w:name="Medium List 2 Accent 3" w:semiHidden="0" w:uiPriority="66" w:unhideWhenUsed="0"/>
-    <w:lsdException w:name="Medium Grid 1 Accent 3" w:semiHidden="0" w:uiPriority="67" w:unhideWhenUsed="0"/>
-    <w:lsdException w:name="Medium Grid 2 Accent 3" w:semiHidden="0" w:uiPriority="68" w:unhideWhenUsed="0"/>
-    <w:lsdException w:name="Medium Grid 3 Accent 3" w:semiHidden="0" w:uiPriority="69" w:unhideWhenUsed="0"/>
-    <w:lsdException w:name="Dark List Accent 3" w:semiHidden="0" w:uiPriority="70" w:unhideWhenUsed="0"/>
-    <w:lsdException w:name="Colorful Shading Accent 3" w:semiHidden="0" w:uiPriority="71" w:unhideWhenUsed="0"/>
-    <w:lsdException w:name="Colorful List Accent 3" w:semiHidden="0" w:uiPriority="72" w:unhideWhenUsed="0"/>
-    <w:lsdException w:name="Colorful Grid Accent 3" w:semiHidden="0" w:uiPriority="73" w:unhideWhenUsed="0"/>
-    <w:lsdException w:name="Light Shading Accent 4" w:semiHidden="0" w:uiPriority="60" w:unhideWhenUsed="0"/>
-    <w:lsdException w:name="Light List Accent 4" w:semiHidden="0" w:uiPriority="61" w:unhideWhenUsed="0"/>
-    <w:lsdException w:name="Light Grid Accent 4" w:semiHidden="0" w:uiPriority="62" w:unhideWhenUsed="0"/>
-    <w:lsdException w:name="Medium Shading 1 Accent 4" w:semiHidden="0" w:uiPriority="63" w:unhideWhenUsed="0"/>
-    <w:lsdException w:name="Medium Shading 2 Accent 4" w:semiHidden="0" w:uiPriority="64" w:unhideWhenUsed="0"/>
-    <w:lsdException w:name="Medium List 1 Accent 4" w:semiHidden="0" w:uiPriority="65" w:unhideWhenUsed="0"/>
-    <w:lsdException w:name="Medium List 2 Accent 4" w:semiHidden="0" w:uiPriority="66" w:unhideWhenUsed="0"/>
-    <w:lsdException w:name="Medium Grid 1 Accent 4" w:semiHidden="0" w:uiPriority="67" w:unhideWhenUsed="0"/>
-    <w:lsdException w:name="Medium Grid 2 Accent 4" w:semiHidden="0" w:uiPriority="68" w:unhideWhenUsed="0"/>
-    <w:lsdException w:name="Medium Grid 3 Accent 4" w:semiHidden="0" w:uiPriority="69" w:unhideWhenUsed="0"/>
-    <w:lsdException w:name="Dark List Accent 4" w:semiHidden="0" w:uiPriority="70" w:unhideWhenUsed="0"/>
-    <w:lsdException w:name="Colorful Shading Accent 4" w:semiHidden="0" w:uiPriority="71" w:unhideWhenUsed="0"/>
-    <w:lsdException w:name="Colorful List Accent 4" w:semiHidden="0" w:uiPriority="72" w:unhideWhenUsed="0"/>
-    <w:lsdException w:name="Colorful Grid Accent 4" w:semiHidden="0" w:uiPriority="73" w:unhideWhenUsed="0"/>
-    <w:lsdException w:name="Light Shading Accent 5" w:semiHidden="0" w:uiPriority="60" w:unhideWhenUsed="0"/>
-    <w:lsdException w:name="Light List Accent 5" w:semiHidden="0" w:uiPriority="61" w:unhideWhenUsed="0"/>
-    <w:lsdException w:name="Light Grid Accent 5" w:semiHidden="0" w:uiPriority="62" w:unhideWhenUsed="0"/>
-    <w:lsdException w:name="Medium Shading 1 Accent 5" w:semiHidden="0" w:uiPriority="63" w:unhideWhenUsed="0"/>
-    <w:lsdException w:name="Medium Shading 2 Accent 5" w:semiHidden="0" w:uiPriority="64" w:unhideWhenUsed="0"/>
-    <w:lsdException w:name="Medium List 1 Accent 5" w:semiHidden="0" w:uiPriority="65" w:unhideWhenUsed="0"/>
-    <w:lsdException w:name="Medium List 2 Accent 5" w:semiHidden="0" w:uiPriority="66" w:unhideWhenUsed="0"/>
-    <w:lsdException w:name="Medium Grid 1 Accent 5" w:semiHidden="0" w:uiPriority="67" w:unhideWhenUsed="0"/>
-    <w:lsdException w:name="Medium Grid 2 Accent 5" w:semiHidden="0" w:uiPriority="68" w:unhideWhenUsed="0"/>
-    <w:lsdException w:name="Medium Grid 3 Accent 5" w:semiHidden="0" w:uiPriority="69" w:unhideWhenUsed="0"/>
-    <w:lsdException w:name="Dark List Accent 5" w:semiHidden="0" w:uiPriority="70" w:unhideWhenUsed="0"/>
-    <w:lsdException w:name="Colorful Shading Accent 5" w:semiHidden="0" w:uiPriority="71" w:unhideWhenUsed="0"/>
-    <w:lsdException w:name="Colorful List Accent 5" w:semiHidden="0" w:uiPriority="72" w:unhideWhenUsed="0"/>
-    <w:lsdException w:name="Colorful Grid Accent 5" w:semiHidden="0" w:uiPriority="73" w:unhideWhenUsed="0"/>
-    <w:lsdException w:name="Light Shading Accent 6" w:semiHidden="0" w:uiPriority="60" w:unhideWhenUsed="0"/>
-    <w:lsdException w:name="Light List Accent 6" w:semiHidden="0" w:uiPriority="61" w:unhideWhenUsed="0"/>
-    <w:lsdException w:name="Light Grid Accent 6" w:semiHidden="0" w:uiPriority="62" w:unhideWhenUsed="0"/>
-    <w:lsdException w:name="Medium Shading 1 Accent 6" w:semiHidden="0" w:uiPriority="63" w:unhideWhenUsed="0"/>
-    <w:lsdException w:name="Medium Shading 2 Accent 6" w:semiHidden="0" w:uiPriority="64" w:unhideWhenUsed="0"/>
-    <w:lsdException w:name="Medium List 1 Accent 6" w:semiHidden="0" w:uiPriority="65" w:unhideWhenUsed="0"/>
-    <w:lsdException w:name="Medium List 2 Accent 6" w:semiHidden="0" w:uiPriority="66" w:unhideWhenUsed="0"/>
-    <w:lsdException w:name="Medium Grid 1 Accent 6" w:semiHidden="0" w:uiPriority="67" w:unhideWhenUsed="0"/>
-    <w:lsdException w:name="Medium Grid 2 Accent 6" w:semiHidden="0" w:uiPriority="68" w:unhideWhenUsed="0"/>
-    <w:lsdException w:name="Medium Grid 3 Accent 6" w:semiHidden="0" w:uiPriority="69" w:unhideWhenUsed="0"/>
-    <w:lsdException w:name="Dark List Accent 6" w:semiHidden="0" w:uiPriority="70" w:unhideWhenUsed="0"/>
-    <w:lsdException w:name="Colorful Shading Accent 6" w:semiHidden="0" w:uiPriority="71" w:unhideWhenUsed="0"/>
-    <w:lsdException w:name="Colorful List Accent 6" w:semiHidden="0" w:uiPriority="72" w:unhideWhenUsed="0"/>
-    <w:lsdException w:name="Colorful Grid Accent 6" w:semiHidden="0" w:uiPriority="73" w:unhideWhenUsed="0"/>
-    <w:lsdException w:name="Subtle Emphasis" w:semiHidden="0" w:uiPriority="19" w:unhideWhenUsed="0" w:qFormat="1"/>
-    <w:lsdException w:name="Intense Emphasis" w:semiHidden="0" w:uiPriority="21" w:unhideWhenUsed="0" w:qFormat="1"/>
-    <w:lsdException w:name="Subtle Reference" w:semiHidden="0" w:uiPriority="31" w:unhideWhenUsed="0" w:qFormat="1"/>
-    <w:lsdException w:name="Intense Reference" w:semiHidden="0" w:uiPriority="32" w:unhideWhenUsed="0" w:qFormat="1"/>
-    <w:lsdException w:name="Book Title" w:semiHidden="0" w:uiPriority="33" w:unhideWhenUsed="0" w:qFormat="1"/>
-    <w:lsdException w:name="Bibliography" w:uiPriority="37"/>
-    <w:lsdException w:name="TOC Heading" w:uiPriority="39" w:qFormat="1"/>
-  </w:latentStyles>
-  <w:style w:type="paragraph" w:default="1" w:styleId="Normal">
-    <w:name w:val="Normal"/>
-    <w:uiPriority w:val="1"/>
-    <w:qFormat/>
-  </w:style>
-  <w:style w:type="paragraph" w:styleId="Heading1">
-    <w:name w:val="heading 1"/>
-    <w:basedOn w:val="Normal"/>
-    <w:uiPriority w:val="1"/>
-    <w:qFormat/>
-    <w:pPr>
-      <w:spacing w:before="145"/>
-      <w:ind w:left="1861" w:hanging="407"/>
-      <w:outlineLvl w:val="0"/>
-    </w:pPr>
-    <w:rPr>
-      <w:rFonts w:ascii="Cambria" w:eastAsia="Cambria" w:hAnsi="Cambria"/>
-      <w:b/>
-      <w:bCs/>
-      <w:sz w:val="30"/>
-      <w:szCs w:val="30"/>
-    </w:rPr>
-  </w:style>
-  <w:style w:type="paragraph" w:styleId="Heading2">
-    <w:name w:val="heading 2"/>
-    <w:basedOn w:val="Normal"/>
-    <w:uiPriority w:val="1"/>
-    <w:qFormat/>
-    <w:pPr>
-      <w:ind w:left="2132" w:hanging="340"/>
-      <w:outlineLvl w:val="1"/>
-    </w:pPr>
-    <w:rPr>
-      <w:rFonts w:ascii="Cambria" w:eastAsia="Cambria" w:hAnsi="Cambria"/>
-      <w:b/>
-      <w:bCs/>
-      <w:sz w:val="20"/>
-      <w:szCs w:val="20"/>
-    </w:rPr>
-  </w:style>
-  <w:style w:type="paragraph" w:styleId="Heading3">
-    <w:name w:val="heading 3"/>
-    <w:basedOn w:val="Normal"/>
-    <w:next w:val="Normal"/>
-    <w:link w:val="Heading3Char"/>
-    <w:uiPriority w:val="9"/>
-    <w:semiHidden/>
-    <w:unhideWhenUsed/>
-    <w:qFormat/>
-    <w:rsid w:val="00851A88"/>
-    <w:pPr>
-      <w:keepNext/>
-      <w:keepLines/>
-      <w:spacing w:before="40"/>
-      <w:outlineLvl w:val="2"/>
-    </w:pPr>
-    <w:rPr>
-      <w:rFonts w:asciiTheme="majorHAnsi" w:eastAsiaTheme="majorEastAsia" w:hAnsiTheme="majorHAnsi" w:cstheme="majorBidi"/>
-      <w:color w:val="243F60" w:themeColor="accent1" w:themeShade="7F"/>
-      <w:sz w:val="24"/>
-      <w:szCs w:val="24"/>
-    </w:rPr>
-  </w:style>
-  <w:style w:type="paragraph" w:styleId="Heading4">
-    <w:name w:val="heading 4"/>
-    <w:basedOn w:val="Normal"/>
-    <w:next w:val="Normal"/>
-    <w:link w:val="Heading4Char"/>
-    <w:uiPriority w:val="9"/>
-    <w:semiHidden/>
-    <w:unhideWhenUsed/>
-    <w:qFormat/>
-    <w:rsid w:val="00851A88"/>
-    <w:pPr>
-      <w:keepNext/>
-      <w:keepLines/>
-      <w:spacing w:before="40"/>
-      <w:outlineLvl w:val="3"/>
-    </w:pPr>
-    <w:rPr>
-      <w:rFonts w:asciiTheme="majorHAnsi" w:eastAsiaTheme="majorEastAsia" w:hAnsiTheme="majorHAnsi" w:cstheme="majorBidi"/>
-      <w:i/>
-      <w:iCs/>
-      <w:color w:val="365F91" w:themeColor="accent1" w:themeShade="BF"/>
-    </w:rPr>
-  </w:style>
-  <w:style w:type="paragraph" w:styleId="Heading5">
-    <w:name w:val="heading 5"/>
-    <w:basedOn w:val="Normal"/>
-    <w:next w:val="Normal"/>
-    <w:link w:val="Heading5Char"/>
-    <w:uiPriority w:val="9"/>
-    <w:semiHidden/>
-    <w:unhideWhenUsed/>
-    <w:qFormat/>
-    <w:rsid w:val="00851A88"/>
-    <w:pPr>
-      <w:keepNext/>
-      <w:keepLines/>
-      <w:spacing w:before="40"/>
-      <w:outlineLvl w:val="4"/>
-    </w:pPr>
-    <w:rPr>
-      <w:rFonts w:asciiTheme="majorHAnsi" w:eastAsiaTheme="majorEastAsia" w:hAnsiTheme="majorHAnsi" w:cstheme="majorBidi"/>
-      <w:color w:val="365F91" w:themeColor="accent1" w:themeShade="BF"/>
-    </w:rPr>
-  </w:style>
-  <w:style w:type="character" w:default="1" w:styleId="DefaultParagraphFont">
-    <w:name w:val="Default Paragraph Font"/>
-    <w:uiPriority w:val="1"/>
-    <w:semiHidden/>
-    <w:unhideWhenUsed/>
-  </w:style>
-  <w:style w:type="table" w:default="1" w:styleId="TableNormal">
-    <w:name w:val="Normal Table"/>
-    <w:uiPriority w:val="99"/>
-    <w:semiHidden/>
-    <w:unhideWhenUsed/>
-    <w:tblPr>
-      <w:tblInd w:w="0" w:type="dxa"/>
-      <w:tblCellMar>
-        <w:top w:w="0" w:type="dxa"/>
-        <w:left w:w="108" w:type="dxa"/>
-        <w:bottom w:w="0" w:type="dxa"/>
-        <w:right w:w="108" w:type="dxa"/>
-      </w:tblCellMar>
-    </w:tblPr>
-  </w:style>
-  <w:style w:type="numbering" w:default="1" w:styleId="NoList">
-    <w:name w:val="No List"/>
-    <w:uiPriority w:val="99"/>
-    <w:semiHidden/>
-    <w:unhideWhenUsed/>
-  </w:style>
-  <w:style w:type="paragraph" w:styleId="TOC1">
-    <w:name w:val="toc 1"/>
-    <w:basedOn w:val="Normal"/>
-    <w:uiPriority w:val="39"/>
-    <w:qFormat/>
-    <w:pPr>
-      <w:spacing w:before="234"/>
-      <w:ind w:left="1868" w:hanging="414"/>
-    </w:pPr>
-    <w:rPr>
-      <w:rFonts w:ascii="Calibri" w:eastAsia="Calibri" w:hAnsi="Calibri"/>
-      <w:sz w:val="20"/>
-      <w:szCs w:val="20"/>
-    </w:rPr>
-  </w:style>
-  <w:style w:type="paragraph" w:styleId="BodyText">
-    <w:name w:val="Body Text"/>
-    <w:basedOn w:val="Normal"/>
-    <w:uiPriority w:val="1"/>
-    <w:qFormat/>
-    <w:pPr>
-      <w:ind w:left="2809" w:hanging="339"/>
-    </w:pPr>
-    <w:rPr>
-      <w:rFonts w:ascii="Cambria" w:eastAsia="Cambria" w:hAnsi="Cambria"/>
-      <w:sz w:val="20"/>
-      <w:szCs w:val="20"/>
-    </w:rPr>
-  </w:style>
-  <w:style w:type="paragraph" w:styleId="ListParagraph">
-    <w:name w:val="List Paragraph"/>
-    <w:basedOn w:val="Normal"/>
-    <w:qFormat/>
-  </w:style>
-  <w:style w:type="paragraph" w:customStyle="1" w:styleId="TableParagraph">
-    <w:name w:val="Table Paragraph"/>
-    <w:basedOn w:val="Normal"/>
-    <w:uiPriority w:val="1"/>
-    <w:qFormat/>
-  </w:style>
-  <w:style w:type="paragraph" w:styleId="BalloonText">
-    <w:name w:val="Balloon Text"/>
-    <w:basedOn w:val="Normal"/>
-    <w:link w:val="BalloonTextChar"/>
-    <w:uiPriority w:val="99"/>
-    <w:semiHidden/>
-    <w:unhideWhenUsed/>
-    <w:rsid w:val="00272850"/>
-    <w:rPr>
-      <w:rFonts w:ascii="Tahoma" w:hAnsi="Tahoma" w:cs="Tahoma"/>
-      <w:sz w:val="16"/>
-      <w:szCs w:val="16"/>
-    </w:rPr>
-  </w:style>
-  <w:style w:type="character" w:customStyle="1" w:styleId="BalloonTextChar">
-    <w:name w:val="Balloon Text Char"/>
-    <w:basedOn w:val="DefaultParagraphFont"/>
-    <w:link w:val="BalloonText"/>
-    <w:uiPriority w:val="99"/>
-    <w:semiHidden/>
-    <w:rsid w:val="00272850"/>
-    <w:rPr>
-      <w:rFonts w:ascii="Tahoma" w:hAnsi="Tahoma" w:cs="Tahoma"/>
-      <w:sz w:val="16"/>
-      <w:szCs w:val="16"/>
-    </w:rPr>
-  </w:style>
-  <w:style w:type="paragraph" w:styleId="TOCHeading">
-    <w:name w:val="TOC Heading"/>
-    <w:basedOn w:val="Heading1"/>
-    <w:next w:val="Normal"/>
-    <w:uiPriority w:val="39"/>
-    <w:unhideWhenUsed/>
-    <w:qFormat/>
-    <w:rsid w:val="00D04171"/>
-    <w:pPr>
-      <w:keepNext/>
-      <w:keepLines/>
-      <w:widowControl/>
-      <w:spacing w:before="240" w:line="259" w:lineRule="auto"/>
-      <w:ind w:left="0" w:firstLine="0"/>
-      <w:outlineLvl w:val="9"/>
-    </w:pPr>
-    <w:rPr>
-      <w:rFonts w:asciiTheme="majorHAnsi" w:eastAsiaTheme="majorEastAsia" w:hAnsiTheme="majorHAnsi" w:cstheme="majorBidi"/>
-      <w:b w:val="0"/>
-      <w:bCs w:val="0"/>
-      <w:color w:val="365F91" w:themeColor="accent1" w:themeShade="BF"/>
-      <w:sz w:val="32"/>
-      <w:szCs w:val="32"/>
-    </w:rPr>
-  </w:style>
-  <w:style w:type="paragraph" w:styleId="TOC2">
-    <w:name w:val="toc 2"/>
-    <w:basedOn w:val="Normal"/>
-    <w:next w:val="Normal"/>
-    <w:autoRedefine/>
-    <w:uiPriority w:val="39"/>
-    <w:unhideWhenUsed/>
-    <w:rsid w:val="00D04171"/>
-    <w:pPr>
-      <w:spacing w:after="100"/>
-      <w:ind w:left="220"/>
-    </w:pPr>
-  </w:style>
-  <w:style w:type="character" w:styleId="Hyperlink">
-    <w:name w:val="Hyperlink"/>
-    <w:basedOn w:val="DefaultParagraphFont"/>
-    <w:uiPriority w:val="99"/>
-    <w:unhideWhenUsed/>
-    <w:rsid w:val="00D04171"/>
-    <w:rPr>
-      <w:color w:val="0000FF" w:themeColor="hyperlink"/>
-      <w:u w:val="single"/>
-    </w:rPr>
-  </w:style>
-  <w:style w:type="character" w:customStyle="1" w:styleId="Heading3Char">
-    <w:name w:val="Heading 3 Char"/>
-    <w:basedOn w:val="DefaultParagraphFont"/>
-    <w:link w:val="Heading3"/>
-    <w:uiPriority w:val="9"/>
-    <w:semiHidden/>
-    <w:rsid w:val="00851A88"/>
-    <w:rPr>
-      <w:rFonts w:asciiTheme="majorHAnsi" w:eastAsiaTheme="majorEastAsia" w:hAnsiTheme="majorHAnsi" w:cstheme="majorBidi"/>
-      <w:color w:val="243F60" w:themeColor="accent1" w:themeShade="7F"/>
-      <w:sz w:val="24"/>
-      <w:szCs w:val="24"/>
-    </w:rPr>
-  </w:style>
-  <w:style w:type="character" w:customStyle="1" w:styleId="Heading4Char">
-    <w:name w:val="Heading 4 Char"/>
-    <w:basedOn w:val="DefaultParagraphFont"/>
-    <w:link w:val="Heading4"/>
-    <w:uiPriority w:val="9"/>
-    <w:semiHidden/>
-    <w:rsid w:val="00851A88"/>
-    <w:rPr>
-      <w:rFonts w:asciiTheme="majorHAnsi" w:eastAsiaTheme="majorEastAsia" w:hAnsiTheme="majorHAnsi" w:cstheme="majorBidi"/>
-      <w:i/>
-      <w:iCs/>
-      <w:color w:val="365F91" w:themeColor="accent1" w:themeShade="BF"/>
-    </w:rPr>
-  </w:style>
-  <w:style w:type="character" w:customStyle="1" w:styleId="Heading5Char">
-    <w:name w:val="Heading 5 Char"/>
-    <w:basedOn w:val="DefaultParagraphFont"/>
-    <w:link w:val="Heading5"/>
-    <w:uiPriority w:val="9"/>
-    <w:semiHidden/>
-    <w:rsid w:val="00851A88"/>
-    <w:rPr>
-      <w:rFonts w:asciiTheme="majorHAnsi" w:eastAsiaTheme="majorEastAsia" w:hAnsiTheme="majorHAnsi" w:cstheme="majorBidi"/>
-      <w:color w:val="365F91" w:themeColor="accent1" w:themeShade="BF"/>
-    </w:rPr>
-  </w:style>
-  <w:style w:type="paragraph" w:customStyle="1" w:styleId="Body">
-    <w:name w:val="Body"/>
-    <w:rsid w:val="00A35666"/>
-    <w:pPr>
-      <w:widowControl/>
-      <w:pBdr>
-        <w:top w:val="nil"/>
-        <w:left w:val="nil"/>
-        <w:bottom w:val="nil"/>
-        <w:right w:val="nil"/>
-        <w:between w:val="nil"/>
-        <w:bar w:val="nil"/>
-      </w:pBdr>
-      <w:spacing w:after="200" w:line="276" w:lineRule="auto"/>
-    </w:pPr>
-    <w:rPr>
-      <w:rFonts w:ascii="Calibri" w:eastAsia="Arial Unicode MS" w:hAnsi="Arial Unicode MS" w:cs="Arial Unicode MS"/>
-      <w:color w:val="000000"/>
-      <w:u w:color="000000"/>
-      <w:bdr w:val="nil"/>
-    </w:rPr>
-  </w:style>
-  <w:style w:type="paragraph" w:styleId="Header">
-    <w:name w:val="header"/>
-    <w:basedOn w:val="Normal"/>
-    <w:link w:val="HeaderChar"/>
-    <w:uiPriority w:val="99"/>
-    <w:unhideWhenUsed/>
-    <w:rsid w:val="00B05F6A"/>
-    <w:pPr>
-      <w:tabs>
-        <w:tab w:val="center" w:pos="4680"/>
-        <w:tab w:val="right" w:pos="9360"/>
-      </w:tabs>
-    </w:pPr>
-  </w:style>
-  <w:style w:type="character" w:customStyle="1" w:styleId="HeaderChar">
-    <w:name w:val="Header Char"/>
-    <w:basedOn w:val="DefaultParagraphFont"/>
-    <w:link w:val="Header"/>
-    <w:uiPriority w:val="99"/>
-    <w:rsid w:val="00B05F6A"/>
-  </w:style>
-  <w:style w:type="paragraph" w:styleId="Footer">
-    <w:name w:val="footer"/>
-    <w:basedOn w:val="Normal"/>
-    <w:link w:val="FooterChar"/>
-    <w:uiPriority w:val="99"/>
-    <w:unhideWhenUsed/>
-    <w:rsid w:val="00B05F6A"/>
-    <w:pPr>
-      <w:tabs>
-        <w:tab w:val="center" w:pos="4680"/>
-        <w:tab w:val="right" w:pos="9360"/>
-      </w:tabs>
-    </w:pPr>
-  </w:style>
-  <w:style w:type="character" w:customStyle="1" w:styleId="FooterChar">
-    <w:name w:val="Footer Char"/>
-    <w:basedOn w:val="DefaultParagraphFont"/>
-    <w:link w:val="Footer"/>
-    <w:uiPriority w:val="99"/>
-    <w:rsid w:val="00B05F6A"/>
-  </w:style>
-  <w:style w:type="paragraph" w:styleId="TOC3">
-    <w:name w:val="toc 3"/>
-    <w:basedOn w:val="Normal"/>
-    <w:next w:val="Normal"/>
-    <w:autoRedefine/>
-    <w:uiPriority w:val="39"/>
-    <w:unhideWhenUsed/>
-    <w:rsid w:val="00600216"/>
-    <w:pPr>
-      <w:spacing w:after="100"/>
-      <w:ind w:left="440"/>
-    </w:pPr>
-  </w:style>
-  <w:style w:type="character" w:styleId="FollowedHyperlink">
-    <w:name w:val="FollowedHyperlink"/>
-    <w:basedOn w:val="DefaultParagraphFont"/>
-    <w:uiPriority w:val="99"/>
-    <w:semiHidden/>
-    <w:unhideWhenUsed/>
-    <w:rsid w:val="002C23CA"/>
-    <w:rPr>
-      <w:color w:val="800080" w:themeColor="followedHyperlink"/>
-      <w:u w:val="single"/>
-    </w:rPr>
-  </w:style>
-</w:styles>
-</file>
-
-<file path=word/stylesWithEffects.xml><?xml version="1.0" encoding="utf-8"?>
-<w:styles xmlns:wpc="http://schemas.microsoft.com/office/word/2010/wordprocessingCanvas" xmlns:mo="http://schemas.microsoft.com/office/mac/office/2008/main" xmlns:mc="http://schemas.openxmlformats.org/markup-compatibility/2006" xmlns:mv="urn:schemas-microsoft-com:mac:vml" xmlns:o="urn:schemas-microsoft-com:office:office" xmlns:r="http://schemas.openxmlformats.org/officeDocument/2006/relationships" xmlns:m="http://schemas.openxmlformats.org/officeDocument/2006/math" xmlns:v="urn:schemas-microsoft-com:vml" xmlns:wp14="http://schemas.microsoft.com/office/word/2010/wordprocessingDrawing" xmlns:wp="http://schemas.openxmlformats.org/drawingml/2006/wordprocessingDrawing" xmlns:w10="urn:schemas-microsoft-com:office:word" xmlns:w="http://schemas.openxmlformats.org/wordprocessingml/2006/main" xmlns:w14="http://schemas.microsoft.com/office/word/2010/wordml" xmlns:wpg="http://schemas.microsoft.com/office/word/2010/wordprocessingGroup" xmlns:wpi="http://schemas.microsoft.com/office/word/2010/wordprocessingInk" xmlns:wne="http://schemas.microsoft.com/office/word/2006/wordml" xmlns:wps="http://schemas.microsoft.com/office/word/2010/wordprocessingShape" mc:Ignorable="w14 wp14">
-  <w:docDefaults>
-    <w:rPrDefault>
-      <w:rPr>
-        <w:rFonts w:asciiTheme="minorHAnsi" w:eastAsiaTheme="minorHAnsi" w:hAnsiTheme="minorHAnsi" w:cstheme="minorBidi"/>
-        <w:sz w:val="22"/>
-        <w:szCs w:val="22"/>
-        <w:lang w:val="en-US" w:eastAsia="en-US" w:bidi="ar-SA"/>
-      </w:rPr>
-    </w:rPrDefault>
-    <w:pPrDefault>
-      <w:pPr>
-        <w:widowControl w:val="0"/>
-      </w:pPr>
-    </w:pPrDefault>
-  </w:docDefaults>
-  <w:latentStyles w:defLockedState="0" w:defUIPriority="99" w:defSemiHidden="1" w:defUnhideWhenUsed="1" w:defQFormat="0" w:count="276">
-    <w:lsdException w:name="Normal" w:semiHidden="0" w:uiPriority="0" w:unhideWhenUsed="0" w:qFormat="1"/>
-    <w:lsdException w:name="heading 1" w:semiHidden="0" w:uiPriority="1" w:unhideWhenUsed="0" w:qFormat="1"/>
-    <w:lsdException w:name="heading 2" w:uiPriority="9" w:qFormat="1"/>
-    <w:lsdException w:name="heading 3" w:uiPriority="9" w:qFormat="1"/>
-    <w:lsdException w:name="heading 4" w:uiPriority="9" w:qFormat="1"/>
-    <w:lsdException w:name="heading 5" w:uiPriority="9" w:qFormat="1"/>
-    <w:lsdException w:name="heading 6" w:uiPriority="9" w:qFormat="1"/>
-    <w:lsdException w:name="heading 7" w:uiPriority="9" w:qFormat="1"/>
-    <w:lsdException w:name="heading 8" w:uiPriority="9" w:qFormat="1"/>
-    <w:lsdException w:name="heading 9" w:uiPriority="9" w:qFormat="1"/>
-    <w:lsdException w:name="toc 1" w:uiPriority="39"/>
-    <w:lsdException w:name="toc 2" w:uiPriority="39"/>
-    <w:lsdException w:name="toc 3" w:uiPriority="39"/>
-    <w:lsdException w:name="toc 4" w:uiPriority="39"/>
-    <w:lsdException w:name="toc 5" w:uiPriority="39"/>
-    <w:lsdException w:name="toc 6" w:uiPriority="39"/>
-    <w:lsdException w:name="toc 7" w:uiPriority="39"/>
-    <w:lsdException w:name="toc 8" w:uiPriority="39"/>
-    <w:lsdException w:name="toc 9" w:uiPriority="39"/>
-    <w:lsdException w:name="caption" w:uiPriority="35" w:qFormat="1"/>
-    <w:lsdException w:name="Title" w:semiHidden="0" w:uiPriority="10" w:unhideWhenUsed="0" w:qFormat="1"/>
-    <w:lsdException w:name="Default Paragraph Font" w:uiPriority="1"/>
-    <w:lsdException w:name="Body Text" w:uiPriority="1" w:qFormat="1"/>
-    <w:lsdException w:name="Subtitle" w:semiHidden="0" w:uiPriority="11" w:unhideWhenUsed="0" w:qFormat="1"/>
-    <w:lsdException w:name="Strong" w:semiHidden="0" w:uiPriority="22" w:unhideWhenUsed="0" w:qFormat="1"/>
-    <w:lsdException w:name="Emphasis" w:semiHidden="0" w:uiPriority="20" w:unhideWhenUsed="0" w:qFormat="1"/>
-    <w:lsdException w:name="Table Grid" w:semiHidden="0" w:uiPriority="59" w:unhideWhenUsed="0"/>
-    <w:lsdException w:name="Note Level 1" w:semiHidden="0" w:unhideWhenUsed="0"/>
-    <w:lsdException w:name="Note Level 2" w:semiHidden="0" w:unhideWhenUsed="0"/>
-    <w:lsdException w:name="Note Level 3" w:semiHidden="0" w:unhideWhenUsed="0"/>
-    <w:lsdException w:name="Note Level 4" w:semiHidden="0" w:unhideWhenUsed="0"/>
-    <w:lsdException w:name="Note Level 5" w:semiHidden="0" w:unhideWhenUsed="0"/>
-    <w:lsdException w:name="Note Level 6" w:semiHidden="0" w:unhideWhenUsed="0"/>
-    <w:lsdException w:name="Note Level 7" w:semiHidden="0" w:unhideWhenUsed="0"/>
-    <w:lsdException w:name="Note Level 8" w:semiHidden="0" w:unhideWhenUsed="0"/>
-    <w:lsdException w:name="Note Level 9" w:semiHidden="0" w:unhideWhenUsed="0"/>
-    <w:lsdException w:name="Placeholder Text" w:unhideWhenUsed="0"/>
-    <w:lsdException w:name="No Spacing" w:semiHidden="0" w:uiPriority="1" w:unhideWhenUsed="0" w:qFormat="1"/>
-    <w:lsdException w:name="Light Shading" w:semiHidden="0" w:uiPriority="60" w:unhideWhenUsed="0"/>
-    <w:lsdException w:name="Light List" w:semiHidden="0" w:uiPriority="61" w:unhideWhenUsed="0"/>
-    <w:lsdException w:name="Light Grid" w:semiHidden="0" w:uiPriority="62" w:unhideWhenUsed="0"/>
-    <w:lsdException w:name="Medium Shading 1" w:semiHidden="0" w:uiPriority="63" w:unhideWhenUsed="0"/>
-    <w:lsdException w:name="Medium Shading 2" w:semiHidden="0" w:uiPriority="64" w:unhideWhenUsed="0"/>
-    <w:lsdException w:name="Medium List 1" w:semiHidden="0" w:uiPriority="65" w:unhideWhenUsed="0"/>
-    <w:lsdException w:name="Medium List 2" w:semiHidden="0" w:uiPriority="66" w:unhideWhenUsed="0"/>
-    <w:lsdException w:name="Medium Grid 1" w:semiHidden="0" w:uiPriority="67" w:unhideWhenUsed="0"/>
-    <w:lsdException w:name="Medium Grid 2" w:semiHidden="0" w:uiPriority="68" w:unhideWhenUsed="0"/>
-    <w:lsdException w:name="Medium Grid 3" w:semiHidden="0" w:uiPriority="69" w:unhideWhenUsed="0"/>
-    <w:lsdException w:name="Dark List" w:semiHidden="0" w:uiPriority="70" w:unhideWhenUsed="0"/>
-    <w:lsdException w:name="Colorful Shading" w:semiHidden="0" w:uiPriority="71" w:unhideWhenUsed="0"/>
-    <w:lsdException w:name="Colorful List" w:semiHidden="0" w:uiPriority="72" w:unhideWhenUsed="0"/>
-    <w:lsdException w:name="Colorful Grid" w:semiHidden="0" w:uiPriority="73" w:unhideWhenUsed="0"/>
-    <w:lsdException w:name="Light Shading Accent 1" w:semiHidden="0" w:uiPriority="60" w:unhideWhenUsed="0"/>
-    <w:lsdException w:name="Light List Accent 1" w:semiHidden="0" w:uiPriority="61" w:unhideWhenUsed="0"/>
-    <w:lsdException w:name="Light Grid Accent 1" w:semiHidden="0" w:uiPriority="62" w:unhideWhenUsed="0"/>
-    <w:lsdException w:name="Medium Shading 1 Accent 1" w:semiHidden="0" w:uiPriority="63" w:unhideWhenUsed="0"/>
-    <w:lsdException w:name="Medium Shading 2 Accent 1" w:semiHidden="0" w:uiPriority="64" w:unhideWhenUsed="0"/>
-    <w:lsdException w:name="Medium List 1 Accent 1" w:semiHidden="0" w:uiPriority="65" w:unhideWhenUsed="0"/>
-    <w:lsdException w:name="Revision" w:unhideWhenUsed="0"/>
-    <w:lsdException w:name="List Paragraph" w:semiHidden="0" w:uiPriority="0" w:unhideWhenUsed="0" w:qFormat="1"/>
-    <w:lsdException w:name="Quote" w:semiHidden="0" w:uiPriority="29" w:unhideWhenUsed="0" w:qFormat="1"/>
-    <w:lsdException w:name="Intense Quote" w:semiHidden="0" w:uiPriority="30" w:unhideWhenUsed="0" w:qFormat="1"/>
-    <w:lsdException w:name="Medium List 2 Accent 1" w:semiHidden="0" w:uiPriority="66" w:unhideWhenUsed="0"/>
-    <w:lsdException w:name="Medium Grid 1 Accent 1" w:semiHidden="0" w:uiPriority="67" w:unhideWhenUsed="0"/>
-    <w:lsdException w:name="Medium Grid 2 Accent 1" w:semiHidden="0" w:uiPriority="68" w:unhideWhenUsed="0"/>
-    <w:lsdException w:name="Medium Grid 3 Accent 1" w:semiHidden="0" w:uiPriority="69" w:unhideWhenUsed="0"/>
-    <w:lsdException w:name="Dark List Accent 1" w:semiHidden="0" w:uiPriority="70" w:unhideWhenUsed="0"/>
-    <w:lsdException w:name="Colorful Shading Accent 1" w:semiHidden="0" w:uiPriority="71" w:unhideWhenUsed="0"/>
-    <w:lsdException w:name="Colorful List Accent 1" w:semiHidden="0" w:uiPriority="72" w:unhideWhenUsed="0"/>
-    <w:lsdException w:name="Colorful Grid Accent 1" w:semiHidden="0" w:uiPriority="73" w:unhideWhenUsed="0"/>
-    <w:lsdException w:name="Light Shading Accent 2" w:semiHidden="0" w:uiPriority="60" w:unhideWhenUsed="0"/>
-    <w:lsdException w:name="Light List Accent 2" w:semiHidden="0" w:uiPriority="61" w:unhideWhenUsed="0"/>
-    <w:lsdException w:name="Light Grid Accent 2" w:semiHidden="0" w:uiPriority="62" w:unhideWhenUsed="0"/>
-    <w:lsdException w:name="Medium Shading 1 Accent 2" w:semiHidden="0" w:uiPriority="63" w:unhideWhenUsed="0"/>
-    <w:lsdException w:name="Medium Shading 2 Accent 2" w:semiHidden="0" w:uiPriority="64" w:unhideWhenUsed="0"/>
-    <w:lsdException w:name="Medium List 1 Accent 2" w:semiHidden="0" w:uiPriority="65" w:unhideWhenUsed="0"/>
-    <w:lsdException w:name="Medium List 2 Accent 2" w:semiHidden="0" w:uiPriority="66" w:unhideWhenUsed="0"/>
-    <w:lsdException w:name="Medium Grid 1 Accent 2" w:semiHidden="0" w:uiPriority="67" w:unhideWhenUsed="0"/>
-    <w:lsdException w:name="Medium Grid 2 Accent 2" w:semiHidden="0" w:uiPriority="68" w:unhideWhenUsed="0"/>
-    <w:lsdException w:name="Medium Grid 3 Accent 2" w:semiHidden="0" w:uiPriority="69" w:unhideWhenUsed="0"/>
-    <w:lsdException w:name="Dark List Accent 2" w:semiHidden="0" w:uiPriority="70" w:unhideWhenUsed="0"/>
-    <w:lsdException w:name="Colorful Shading Accent 2" w:semiHidden="0" w:uiPriority="71" w:unhideWhenUsed="0"/>
-    <w:lsdException w:name="Colorful List Accent 2" w:semiHidden="0" w:uiPriority="72" w:unhideWhenUsed="0"/>
-    <w:lsdException w:name="Colorful Grid Accent 2" w:semiHidden="0" w:uiPriority="73" w:unhideWhenUsed="0"/>
-    <w:lsdException w:name="Light Shading Accent 3" w:semiHidden="0" w:uiPriority="60" w:unhideWhenUsed="0"/>
-    <w:lsdException w:name="Light List Accent 3" w:semiHidden="0" w:uiPriority="61" w:unhideWhenUsed="0"/>
-    <w:lsdException w:name="Light Grid Accent 3" w:semiHidden="0" w:uiPriority="62" w:unhideWhenUsed="0"/>
-    <w:lsdException w:name="Medium Shading 1 Accent 3" w:semiHidden="0" w:uiPriority="63" w:unhideWhenUsed="0"/>
-    <w:lsdException w:name="Medium Shading 2 Accent 3" w:semiHidden="0" w:uiPriority="64" w:unhideWhenUsed="0"/>
-    <w:lsdException w:name="Medium List 1 Accent 3" w:semiHidden="0" w:uiPriority="65" w:unhideWhenUsed="0"/>
-    <w:lsdException w:name="Medium List 2 Accent 3" w:semiHidden="0" w:uiPriority="66" w:unhideWhenUsed="0"/>
-    <w:lsdException w:name="Medium Grid 1 Accent 3" w:semiHidden="0" w:uiPriority="67" w:unhideWhenUsed="0"/>
-    <w:lsdException w:name="Medium Grid 2 Accent 3" w:semiHidden="0" w:uiPriority="68" w:unhideWhenUsed="0"/>
-    <w:lsdException w:name="Medium Grid 3 Accent 3" w:semiHidden="0" w:uiPriority="69" w:unhideWhenUsed="0"/>
-    <w:lsdException w:name="Dark List Accent 3" w:semiHidden="0" w:uiPriority="70" w:unhideWhenUsed="0"/>
-    <w:lsdException w:name="Colorful Shading Accent 3" w:semiHidden="0" w:uiPriority="71" w:unhideWhenUsed="0"/>
-    <w:lsdException w:name="Colorful List Accent 3" w:semiHidden="0" w:uiPriority="72" w:unhideWhenUsed="0"/>
-    <w:lsdException w:name="Colorful Grid Accent 3" w:semiHidden="0" w:uiPriority="73" w:unhideWhenUsed="0"/>
-    <w:lsdException w:name="Light Shading Accent 4" w:semiHidden="0" w:uiPriority="60" w:unhideWhenUsed="0"/>
-    <w:lsdException w:name="Light List Accent 4" w:semiHidden="0" w:uiPriority="61" w:unhideWhenUsed="0"/>
-    <w:lsdException w:name="Light Grid Accent 4" w:semiHidden="0" w:uiPriority="62" w:unhideWhenUsed="0"/>
-    <w:lsdException w:name="Medium Shading 1 Accent 4" w:semiHidden="0" w:uiPriority="63" w:unhideWhenUsed="0"/>
-    <w:lsdException w:name="Medium Shading 2 Accent 4" w:semiHidden="0" w:uiPriority="64" w:unhideWhenUsed="0"/>
-    <w:lsdException w:name="Medium List 1 Accent 4" w:semiHidden="0" w:uiPriority="65" w:unhideWhenUsed="0"/>
-    <w:lsdException w:name="Medium List 2 Accent 4" w:semiHidden="0" w:uiPriority="66" w:unhideWhenUsed="0"/>
-    <w:lsdException w:name="Medium Grid 1 Accent 4" w:semiHidden="0" w:uiPriority="67" w:unhideWhenUsed="0"/>
-    <w:lsdException w:name="Medium Grid 2 Accent 4" w:semiHidden="0" w:uiPriority="68" w:unhideWhenUsed="0"/>
-    <w:lsdException w:name="Medium Grid 3 Accent 4" w:semiHidden="0" w:uiPriority="69" w:unhideWhenUsed="0"/>
-    <w:lsdException w:name="Dark List Accent 4" w:semiHidden="0" w:uiPriority="70" w:unhideWhenUsed="0"/>
-    <w:lsdException w:name="Colorful Shading Accent 4" w:semiHidden="0" w:uiPriority="71" w:unhideWhenUsed="0"/>
-    <w:lsdException w:name="Colorful List Accent 4" w:semiHidden="0" w:uiPriority="72" w:unhideWhenUsed="0"/>
-    <w:lsdException w:name="Colorful Grid Accent 4" w:semiHidden="0" w:uiPriority="73" w:unhideWhenUsed="0"/>
-    <w:lsdException w:name="Light Shading Accent 5" w:semiHidden="0" w:uiPriority="60" w:unhideWhenUsed="0"/>
-    <w:lsdException w:name="Light List Accent 5" w:semiHidden="0" w:uiPriority="61" w:unhideWhenUsed="0"/>
-    <w:lsdException w:name="Light Grid Accent 5" w:semiHidden="0" w:uiPriority="62" w:unhideWhenUsed="0"/>
-    <w:lsdException w:name="Medium Shading 1 Accent 5" w:semiHidden="0" w:uiPriority="63" w:unhideWhenUsed="0"/>
-    <w:lsdException w:name="Medium Shading 2 Accent 5" w:semiHidden="0" w:uiPriority="64" w:unhideWhenUsed="0"/>
-    <w:lsdException w:name="Medium List 1 Accent 5" w:semiHidden="0" w:uiPriority="65" w:unhideWhenUsed="0"/>
-    <w:lsdException w:name="Medium List 2 Accent 5" w:semiHidden="0" w:uiPriority="66" w:unhideWhenUsed="0"/>
-    <w:lsdException w:name="Medium Grid 1 Accent 5" w:semiHidden="0" w:uiPriority="67" w:unhideWhenUsed="0"/>
-    <w:lsdException w:name="Medium Grid 2 Accent 5" w:semiHidden="0" w:uiPriority="68" w:unhideWhenUsed="0"/>
-    <w:lsdException w:name="Medium Grid 3 Accent 5" w:semiHidden="0" w:uiPriority="69" w:unhideWhenUsed="0"/>
-    <w:lsdException w:name="Dark List Accent 5" w:semiHidden="0" w:uiPriority="70" w:unhideWhenUsed="0"/>
-    <w:lsdException w:name="Colorful Shading Accent 5" w:semiHidden="0" w:uiPriority="71" w:unhideWhenUsed="0"/>
-    <w:lsdException w:name="Colorful List Accent 5" w:semiHidden="0" w:uiPriority="72" w:unhideWhenUsed="0"/>
-    <w:lsdException w:name="Colorful Grid Accent 5" w:semiHidden="0" w:uiPriority="73" w:unhideWhenUsed="0"/>
-    <w:lsdException w:name="Light Shading Accent 6" w:semiHidden="0" w:uiPriority="60" w:unhideWhenUsed="0"/>
-    <w:lsdException w:name="Light List Accent 6" w:semiHidden="0" w:uiPriority="61" w:unhideWhenUsed="0"/>
-    <w:lsdException w:name="Light Grid Accent 6" w:semiHidden="0" w:uiPriority="62" w:unhideWhenUsed="0"/>
-    <w:lsdException w:name="Medium Shading 1 Accent 6" w:semiHidden="0" w:uiPriority="63" w:unhideWhenUsed="0"/>
-    <w:lsdException w:name="Medium Shading 2 Accent 6" w:semiHidden="0" w:uiPriority="64" w:unhideWhenUsed="0"/>
-    <w:lsdException w:name="Medium List 1 Accent 6" w:semiHidden="0" w:uiPriority="65" w:unhideWhenUsed="0"/>
-    <w:lsdException w:name="Medium List 2 Accent 6" w:semiHidden="0" w:uiPriority="66" w:unhideWhenUsed="0"/>
-    <w:lsdException w:name="Medium Grid 1 Accent 6" w:semiHidden="0" w:uiPriority="67" w:unhideWhenUsed="0"/>
-    <w:lsdException w:name="Medium Grid 2 Accent 6" w:semiHidden="0" w:uiPriority="68" w:unhideWhenUsed="0"/>
-    <w:lsdException w:name="Medium Grid 3 Accent 6" w:semiHidden="0" w:uiPriority="69" w:unhideWhenUsed="0"/>
-    <w:lsdException w:name="Dark List Accent 6" w:semiHidden="0" w:uiPriority="70" w:unhideWhenUsed="0"/>
-    <w:lsdException w:name="Colorful Shading Accent 6" w:semiHidden="0" w:uiPriority="71" w:unhideWhenUsed="0"/>
-    <w:lsdException w:name="Colorful List Accent 6" w:semiHidden="0" w:uiPriority="72" w:unhideWhenUsed="0"/>
-    <w:lsdException w:name="Colorful Grid Accent 6" w:semiHidden="0" w:uiPriority="73" w:unhideWhenUsed="0"/>
-    <w:lsdException w:name="Subtle Emphasis" w:semiHidden="0" w:uiPriority="19" w:unhideWhenUsed="0" w:qFormat="1"/>
-    <w:lsdException w:name="Intense Emphasis" w:semiHidden="0" w:uiPriority="21" w:unhideWhenUsed="0" w:qFormat="1"/>
-    <w:lsdException w:name="Subtle Reference" w:semiHidden="0" w:uiPriority="31" w:unhideWhenUsed="0" w:qFormat="1"/>
-    <w:lsdException w:name="Intense Reference" w:semiHidden="0" w:uiPriority="32" w:unhideWhenUsed="0" w:qFormat="1"/>
-    <w:lsdException w:name="Book Title" w:semiHidden="0" w:uiPriority="33" w:unhideWhenUsed="0" w:qFormat="1"/>
-    <w:lsdException w:name="Bibliography" w:uiPriority="37"/>
-    <w:lsdException w:name="TOC Heading" w:uiPriority="39" w:qFormat="1"/>
+  <w:latentStyles w:defLockedState="0" w:defUIPriority="99" w:defSemiHidden="0" w:defUnhideWhenUsed="0" w:defQFormat="0" w:count="371">
+    <w:lsdException w:name="Normal" w:uiPriority="0" w:qFormat="1"/>
+    <w:lsdException w:name="heading 1" w:uiPriority="1" w:qFormat="1"/>
+    <w:lsdException w:name="heading 2" w:semiHidden="1" w:uiPriority="9" w:unhideWhenUsed="1" w:qFormat="1"/>
+    <w:lsdException w:name="heading 3" w:semiHidden="1" w:uiPriority="9" w:unhideWhenUsed="1" w:qFormat="1"/>
+    <w:lsdException w:name="heading 4" w:semiHidden="1" w:uiPriority="9" w:unhideWhenUsed="1" w:qFormat="1"/>
+    <w:lsdException w:name="heading 5" w:semiHidden="1" w:uiPriority="9" w:unhideWhenUsed="1" w:qFormat="1"/>
+    <w:lsdException w:name="heading 6" w:semiHidden="1" w:uiPriority="9" w:unhideWhenUsed="1" w:qFormat="1"/>
+    <w:lsdException w:name="heading 7" w:semiHidden="1" w:uiPriority="9" w:unhideWhenUsed="1" w:qFormat="1"/>
+    <w:lsdException w:name="heading 8" w:semiHidden="1" w:uiPriority="9" w:unhideWhenUsed="1" w:qFormat="1"/>
+    <w:lsdException w:name="heading 9" w:semiHidden="1" w:uiPriority="9" w:unhideWhenUsed="1" w:qFormat="1"/>
+    <w:lsdException w:name="index 1" w:semiHidden="1" w:unhideWhenUsed="1"/>
+    <w:lsdException w:name="index 2" w:semiHidden="1" w:unhideWhenUsed="1"/>
+    <w:lsdException w:name="index 3" w:semiHidden="1" w:unhideWhenUsed="1"/>
+    <w:lsdException w:name="index 4" w:semiHidden="1" w:unhideWhenUsed="1"/>
+    <w:lsdException w:name="index 5" w:semiHidden="1" w:unhideWhenUsed="1"/>
+    <w:lsdException w:name="index 6" w:semiHidden="1" w:unhideWhenUsed="1"/>
+    <w:lsdException w:name="index 7" w:semiHidden="1" w:unhideWhenUsed="1"/>
+    <w:lsdException w:name="index 8" w:semiHidden="1" w:unhideWhenUsed="1"/>
+    <w:lsdException w:name="index 9" w:semiHidden="1" w:unhideWhenUsed="1"/>
+    <w:lsdException w:name="toc 1" w:semiHidden="1" w:uiPriority="39" w:unhideWhenUsed="1"/>
+    <w:lsdException w:name="toc 2" w:semiHidden="1" w:uiPriority="39" w:unhideWhenUsed="1"/>
+    <w:lsdException w:name="toc 3" w:semiHidden="1" w:uiPriority="39" w:unhideWhenUsed="1"/>
+    <w:lsdException w:name="toc 4" w:semiHidden="1" w:uiPriority="39" w:unhideWhenUsed="1"/>
+    <w:lsdException w:name="toc 5" w:semiHidden="1" w:uiPriority="39" w:unhideWhenUsed="1"/>
+    <w:lsdException w:name="toc 6" w:semiHidden="1" w:uiPriority="39" w:unhideWhenUsed="1"/>
+    <w:lsdException w:name="toc 7" w:semiHidden="1" w:uiPriority="39" w:unhideWhenUsed="1"/>
+    <w:lsdException w:name="toc 8" w:semiHidden="1" w:uiPriority="39" w:unhideWhenUsed="1"/>
+    <w:lsdException w:name="toc 9" w:semiHidden="1" w:uiPriority="39" w:unhideWhenUsed="1"/>
+    <w:lsdException w:name="Normal Indent" w:semiHidden="1" w:unhideWhenUsed="1"/>
+    <w:lsdException w:name="footnote text" w:semiHidden="1" w:unhideWhenUsed="1"/>
+    <w:lsdException w:name="annotation text" w:semiHidden="1" w:unhideWhenUsed="1"/>
+    <w:lsdException w:name="header" w:semiHidden="1" w:unhideWhenUsed="1"/>
+    <w:lsdException w:name="footer" w:semiHidden="1" w:unhideWhenUsed="1"/>
+    <w:lsdException w:name="index heading" w:semiHidden="1" w:unhideWhenUsed="1"/>
+    <w:lsdException w:name="caption" w:semiHidden="1" w:uiPriority="35" w:unhideWhenUsed="1" w:qFormat="1"/>
+    <w:lsdException w:name="table of figures" w:semiHidden="1" w:unhideWhenUsed="1"/>
+    <w:lsdException w:name="envelope address" w:semiHidden="1" w:unhideWhenUsed="1"/>
+    <w:lsdException w:name="envelope return" w:semiHidden="1" w:unhideWhenUsed="1"/>
+    <w:lsdException w:name="footnote reference" w:semiHidden="1" w:unhideWhenUsed="1"/>
+    <w:lsdException w:name="annotation reference" w:semiHidden="1" w:unhideWhenUsed="1"/>
+    <w:lsdException w:name="line number" w:semiHidden="1" w:unhideWhenUsed="1"/>
+    <w:lsdException w:name="page number" w:semiHidden="1" w:unhideWhenUsed="1"/>
+    <w:lsdException w:name="endnote reference" w:semiHidden="1" w:unhideWhenUsed="1"/>
+    <w:lsdException w:name="endnote text" w:semiHidden="1" w:unhideWhenUsed="1"/>
+    <w:lsdException w:name="table of authorities" w:semiHidden="1" w:unhideWhenUsed="1"/>
+    <w:lsdException w:name="macro" w:semiHidden="1" w:unhideWhenUsed="1"/>
+    <w:lsdException w:name="toa heading" w:semiHidden="1" w:unhideWhenUsed="1"/>
+    <w:lsdException w:name="List" w:semiHidden="1" w:unhideWhenUsed="1"/>
+    <w:lsdException w:name="List Bullet" w:semiHidden="1" w:unhideWhenUsed="1"/>
+    <w:lsdException w:name="List Number" w:semiHidden="1" w:unhideWhenUsed="1"/>
+    <w:lsdException w:name="List 2" w:semiHidden="1" w:unhideWhenUsed="1"/>
+    <w:lsdException w:name="List 3" w:semiHidden="1" w:unhideWhenUsed="1"/>
+    <w:lsdException w:name="List 4" w:semiHidden="1" w:unhideWhenUsed="1"/>
+    <w:lsdException w:name="List 5" w:semiHidden="1" w:unhideWhenUsed="1"/>
+    <w:lsdException w:name="List Bullet 2" w:semiHidden="1" w:unhideWhenUsed="1"/>
+    <w:lsdException w:name="List Bullet 3" w:semiHidden="1" w:unhideWhenUsed="1"/>
+    <w:lsdException w:name="List Bullet 4" w:semiHidden="1" w:unhideWhenUsed="1"/>
+    <w:lsdException w:name="List Bullet 5" w:semiHidden="1" w:unhideWhenUsed="1"/>
+    <w:lsdException w:name="List Number 2" w:semiHidden="1" w:unhideWhenUsed="1"/>
+    <w:lsdException w:name="List Number 3" w:semiHidden="1" w:unhideWhenUsed="1"/>
+    <w:lsdException w:name="List Number 4" w:semiHidden="1" w:unhideWhenUsed="1"/>
+    <w:lsdException w:name="List Number 5" w:semiHidden="1" w:unhideWhenUsed="1"/>
+    <w:lsdException w:name="Title" w:uiPriority="10" w:qFormat="1"/>
+    <w:lsdException w:name="Closing" w:semiHidden="1" w:unhideWhenUsed="1"/>
+    <w:lsdException w:name="Signature" w:semiHidden="1" w:unhideWhenUsed="1"/>
+    <w:lsdException w:name="Default Paragraph Font" w:semiHidden="1" w:uiPriority="1" w:unhideWhenUsed="1"/>
+    <w:lsdException w:name="Body Text" w:semiHidden="1" w:uiPriority="1" w:unhideWhenUsed="1" w:qFormat="1"/>
+    <w:lsdException w:name="Body Text Indent" w:semiHidden="1" w:unhideWhenUsed="1"/>
+    <w:lsdException w:name="List Continue" w:semiHidden="1" w:unhideWhenUsed="1"/>
+    <w:lsdException w:name="List Continue 2" w:semiHidden="1" w:unhideWhenUsed="1"/>
+    <w:lsdException w:name="List Continue 3" w:semiHidden="1" w:unhideWhenUsed="1"/>
+    <w:lsdException w:name="List Continue 4" w:semiHidden="1" w:unhideWhenUsed="1"/>
+    <w:lsdException w:name="List Continue 5" w:semiHidden="1" w:unhideWhenUsed="1"/>
+    <w:lsdException w:name="Message Header" w:semiHidden="1" w:unhideWhenUsed="1"/>
+    <w:lsdException w:name="Subtitle" w:uiPriority="11" w:qFormat="1"/>
+    <w:lsdException w:name="Salutation" w:semiHidden="1" w:unhideWhenUsed="1"/>
+    <w:lsdException w:name="Date" w:semiHidden="1" w:unhideWhenUsed="1"/>
+    <w:lsdException w:name="Body Text First Indent" w:semiHidden="1" w:unhideWhenUsed="1"/>
+    <w:lsdException w:name="Body Text First Indent 2" w:semiHidden="1" w:unhideWhenUsed="1"/>
+    <w:lsdException w:name="Note Heading" w:semiHidden="1" w:unhideWhenUsed="1"/>
+    <w:lsdException w:name="Body Text 2" w:semiHidden="1" w:unhideWhenUsed="1"/>
+    <w:lsdException w:name="Body Text 3" w:semiHidden="1" w:unhideWhenUsed="1"/>
+    <w:lsdException w:name="Body Text Indent 2" w:semiHidden="1" w:unhideWhenUsed="1"/>
+    <w:lsdException w:name="Body Text Indent 3" w:semiHidden="1" w:unhideWhenUsed="1"/>
+    <w:lsdException w:name="Block Text" w:semiHidden="1" w:unhideWhenUsed="1"/>
+    <w:lsdException w:name="Hyperlink" w:semiHidden="1" w:unhideWhenUsed="1"/>
+    <w:lsdException w:name="FollowedHyperlink" w:semiHidden="1" w:unhideWhenUsed="1"/>
+    <w:lsdException w:name="Strong" w:uiPriority="22" w:qFormat="1"/>
+    <w:lsdException w:name="Emphasis" w:uiPriority="20" w:qFormat="1"/>
+    <w:lsdException w:name="Document Map" w:semiHidden="1" w:unhideWhenUsed="1"/>
+    <w:lsdException w:name="Plain Text" w:semiHidden="1" w:unhideWhenUsed="1"/>
+    <w:lsdException w:name="E-mail Signature" w:semiHidden="1" w:unhideWhenUsed="1"/>
+    <w:lsdException w:name="HTML Top of Form" w:semiHidden="1" w:unhideWhenUsed="1"/>
+    <w:lsdException w:name="HTML Bottom of Form" w:semiHidden="1" w:unhideWhenUsed="1"/>
+    <w:lsdException w:name="Normal (Web)" w:semiHidden="1" w:unhideWhenUsed="1"/>
+    <w:lsdException w:name="HTML Acronym" w:semiHidden="1" w:unhideWhenUsed="1"/>
+    <w:lsdException w:name="HTML Address" w:semiHidden="1" w:unhideWhenUsed="1"/>
+    <w:lsdException w:name="HTML Cite" w:semiHidden="1" w:unhideWhenUsed="1"/>
+    <w:lsdException w:name="HTML Code" w:semiHidden="1" w:unhideWhenUsed="1"/>
+    <w:lsdException w:name="HTML Definition" w:semiHidden="1" w:unhideWhenUsed="1"/>
+    <w:lsdException w:name="HTML Keyboard" w:semiHidden="1" w:unhideWhenUsed="1"/>
+    <w:lsdException w:name="HTML Preformatted" w:semiHidden="1" w:unhideWhenUsed="1"/>
+    <w:lsdException w:name="HTML Sample" w:semiHidden="1" w:unhideWhenUsed="1"/>
+    <w:lsdException w:name="HTML Typewriter" w:semiHidden="1" w:unhideWhenUsed="1"/>
+    <w:lsdException w:name="HTML Variable" w:semiHidden="1" w:unhideWhenUsed="1"/>
+    <w:lsdException w:name="Normal Table" w:semiHidden="1" w:unhideWhenUsed="1"/>
+    <w:lsdException w:name="annotation subject" w:semiHidden="1" w:unhideWhenUsed="1"/>
+    <w:lsdException w:name="No List" w:semiHidden="1" w:unhideWhenUsed="1"/>
+    <w:lsdException w:name="Outline List 1" w:semiHidden="1" w:unhideWhenUsed="1"/>
+    <w:lsdException w:name="Outline List 2" w:semiHidden="1" w:unhideWhenUsed="1"/>
+    <w:lsdException w:name="Outline List 3" w:semiHidden="1" w:unhideWhenUsed="1"/>
+    <w:lsdException w:name="Table Simple 1" w:semiHidden="1" w:unhideWhenUsed="1"/>
+    <w:lsdException w:name="Table Simple 2" w:semiHidden="1" w:unhideWhenUsed="1"/>
+    <w:lsdException w:name="Table Simple 3" w:semiHidden="1" w:unhideWhenUsed="1"/>
+    <w:lsdException w:name="Table Classic 1" w:semiHidden="1" w:unhideWhenUsed="1"/>
+    <w:lsdException w:name="Table Classic 2" w:semiHidden="1" w:unhideWhenUsed="1"/>
+    <w:lsdException w:name="Table Classic 3" w:semiHidden="1" w:unhideWhenUsed="1"/>
+    <w:lsdException w:name="Table Classic 4" w:semiHidden="1" w:unhideWhenUsed="1"/>
+    <w:lsdException w:name="Table Colorful 1" w:semiHidden="1" w:unhideWhenUsed="1"/>
+    <w:lsdException w:name="Table Colorful 2" w:semiHidden="1" w:unhideWhenUsed="1"/>
+    <w:lsdException w:name="Table Colorful 3" w:semiHidden="1" w:unhideWhenUsed="1"/>
+    <w:lsdException w:name="Table Columns 1" w:semiHidden="1" w:unhideWhenUsed="1"/>
+    <w:lsdException w:name="Table Columns 2" w:semiHidden="1" w:unhideWhenUsed="1"/>
+    <w:lsdException w:name="Table Columns 3" w:semiHidden="1" w:unhideWhenUsed="1"/>
+    <w:lsdException w:name="Table Columns 4" w:semiHidden="1" w:unhideWhenUsed="1"/>
+    <w:lsdException w:name="Table Columns 5" w:semiHidden="1" w:unhideWhenUsed="1"/>
+    <w:lsdException w:name="Table Grid 1" w:semiHidden="1" w:unhideWhenUsed="1"/>
+    <w:lsdException w:name="Table Grid 2" w:semiHidden="1" w:unhideWhenUsed="1"/>
+    <w:lsdException w:name="Table Grid 3" w:semiHidden="1" w:unhideWhenUsed="1"/>
+    <w:lsdException w:name="Table Grid 4" w:semiHidden="1" w:unhideWhenUsed="1"/>
+    <w:lsdException w:name="Table Grid 5" w:semiHidden="1" w:unhideWhenUsed="1"/>
+    <w:lsdException w:name="Table Grid 6" w:semiHidden="1" w:unhideWhenUsed="1"/>
+    <w:lsdException w:name="Table Grid 7" w:semiHidden="1" w:unhideWhenUsed="1"/>
+    <w:lsdException w:name="Table Grid 8" w:semiHidden="1" w:unhideWhenUsed="1"/>
+    <w:lsdException w:name="Table List 1" w:semiHidden="1" w:unhideWhenUsed="1"/>
+    <w:lsdException w:name="Table List 2" w:semiHidden="1" w:unhideWhenUsed="1"/>
+    <w:lsdException w:name="Table List 3" w:semiHidden="1" w:unhideWhenUsed="1"/>
+    <w:lsdException w:name="Table List 4" w:semiHidden="1" w:unhideWhenUsed="1"/>
+    <w:lsdException w:name="Table List 5" w:semiHidden="1" w:unhideWhenUsed="1"/>
+    <w:lsdException w:name="Table List 6" w:semiHidden="1" w:unhideWhenUsed="1"/>
+    <w:lsdException w:name="Table List 7" w:semiHidden="1" w:unhideWhenUsed="1"/>
+    <w:lsdException w:name="Table List 8" w:semiHidden="1" w:unhideWhenUsed="1"/>
+    <w:lsdException w:name="Table 3D effects 1" w:semiHidden="1" w:unhideWhenUsed="1"/>
+    <w:lsdException w:name="Table 3D effects 2" w:semiHidden="1" w:unhideWhenUsed="1"/>
+    <w:lsdException w:name="Table 3D effects 3" w:semiHidden="1" w:unhideWhenUsed="1"/>
+    <w:lsdException w:name="Table Contemporary" w:semiHidden="1" w:unhideWhenUsed="1"/>
+    <w:lsdException w:name="Table Elegant" w:semiHidden="1" w:unhideWhenUsed="1"/>
+    <w:lsdException w:name="Table Professional" w:semiHidden="1" w:unhideWhenUsed="1"/>
+    <w:lsdException w:name="Table Subtle 1" w:semiHidden="1" w:unhideWhenUsed="1"/>
+    <w:lsdException w:name="Table Subtle 2" w:semiHidden="1" w:unhideWhenUsed="1"/>
+    <w:lsdException w:name="Table Web 1" w:semiHidden="1" w:unhideWhenUsed="1"/>
+    <w:lsdException w:name="Table Web 2" w:semiHidden="1" w:unhideWhenUsed="1"/>
+    <w:lsdException w:name="Table Web 3" w:semiHidden="1" w:unhideWhenUsed="1"/>
+    <w:lsdException w:name="Balloon Text" w:semiHidden="1" w:unhideWhenUsed="1"/>
+    <w:lsdException w:name="Table Grid" w:uiPriority="59"/>
+    <w:lsdException w:name="Table Theme" w:semiHidden="1" w:unhideWhenUsed="1"/>
+    <w:lsdException w:name="Placeholder Text" w:semiHidden="1"/>
+    <w:lsdException w:name="No Spacing" w:uiPriority="1" w:qFormat="1"/>
+    <w:lsdException w:name="Light Shading" w:uiPriority="60"/>
+    <w:lsdException w:name="Light List" w:uiPriority="61"/>
+    <w:lsdException w:name="Light Grid" w:uiPriority="62"/>
+    <w:lsdException w:name="Medium Shading 1" w:uiPriority="63"/>
+    <w:lsdException w:name="Medium Shading 2" w:uiPriority="64"/>
+    <w:lsdException w:name="Medium List 1" w:uiPriority="65"/>
+    <w:lsdException w:name="Medium List 2" w:uiPriority="66"/>
+    <w:lsdException w:name="Medium Grid 1" w:uiPriority="67"/>
+    <w:lsdException w:name="Medium Grid 2" w:uiPriority="68"/>
+    <w:lsdException w:name="Medium Grid 3" w:uiPriority="69"/>
+    <w:lsdException w:name="Dark List" w:uiPriority="70"/>
+    <w:lsdException w:name="Colorful Shading" w:uiPriority="71"/>
+    <w:lsdException w:name="Colorful List" w:uiPriority="72"/>
+    <w:lsdException w:name="Colorful Grid" w:uiPriority="73"/>
+    <w:lsdException w:name="Light Shading Accent 1" w:uiPriority="60"/>
+    <w:lsdException w:name="Light List Accent 1" w:uiPriority="61"/>
+    <w:lsdException w:name="Light Grid Accent 1" w:uiPriority="62"/>
+    <w:lsdException w:name="Medium Shading 1 Accent 1" w:uiPriority="63"/>
+    <w:lsdException w:name="Medium Shading 2 Accent 1" w:uiPriority="64"/>
+    <w:lsdException w:name="Medium List 1 Accent 1" w:uiPriority="65"/>
+    <w:lsdException w:name="Revision" w:semiHidden="1"/>
+    <w:lsdException w:name="List Paragraph" w:uiPriority="0" w:qFormat="1"/>
+    <w:lsdException w:name="Quote" w:uiPriority="29" w:qFormat="1"/>
+    <w:lsdException w:name="Intense Quote" w:uiPriority="30" w:qFormat="1"/>
+    <w:lsdException w:name="Medium List 2 Accent 1" w:uiPriority="66"/>
+    <w:lsdException w:name="Medium Grid 1 Accent 1" w:uiPriority="67"/>
+    <w:lsdException w:name="Medium Grid 2 Accent 1" w:uiPriority="68"/>
+    <w:lsdException w:name="Medium Grid 3 Accent 1" w:uiPriority="69"/>
+    <w:lsdException w:name="Dark List Accent 1" w:uiPriority="70"/>
+    <w:lsdException w:name="Colorful Shading Accent 1" w:uiPriority="71"/>
+    <w:lsdException w:name="Colorful List Accent 1" w:uiPriority="72"/>
+    <w:lsdException w:name="Colorful Grid Accent 1" w:uiPriority="73"/>
+    <w:lsdException w:name="Light Shading Accent 2" w:uiPriority="60"/>
+    <w:lsdException w:name="Light List Accent 2" w:uiPriority="61"/>
+    <w:lsdException w:name="Light Grid Accent 2" w:uiPriority="62"/>
+    <w:lsdException w:name="Medium Shading 1 Accent 2" w:uiPriority="63"/>
+    <w:lsdException w:name="Medium Shading 2 Accent 2" w:uiPriority="64"/>
+    <w:lsdException w:name="Medium List 1 Accent 2" w:uiPriority="65"/>
+    <w:lsdException w:name="Medium List 2 Accent 2" w:uiPriority="66"/>
+    <w:lsdException w:name="Medium Grid 1 Accent 2" w:uiPriority="67"/>
+    <w:lsdException w:name="Medium Grid 2 Accent 2" w:uiPriority="68"/>
+    <w:lsdException w:name="Medium Grid 3 Accent 2" w:uiPriority="69"/>
+    <w:lsdException w:name="Dark List Accent 2" w:uiPriority="70"/>
+    <w:lsdException w:name="Colorful Shading Accent 2" w:uiPriority="71"/>
+    <w:lsdException w:name="Colorful List Accent 2" w:uiPriority="72"/>
+    <w:lsdException w:name="Colorful Grid Accent 2" w:uiPriority="73"/>
+    <w:lsdException w:name="Light Shading Accent 3" w:uiPriority="60"/>
+    <w:lsdException w:name="Light List Accent 3" w:uiPriority="61"/>
+    <w:lsdException w:name="Light Grid Accent 3" w:uiPriority="62"/>
+    <w:lsdException w:name="Medium Shading 1 Accent 3" w:uiPriority="63"/>
+    <w:lsdException w:name="Medium Shading 2 Accent 3" w:uiPriority="64"/>
+    <w:lsdException w:name="Medium List 1 Accent 3" w:uiPriority="65"/>
+    <w:lsdException w:name="Medium List 2 Accent 3" w:uiPriority="66"/>
+    <w:lsdException w:name="Medium Grid 1 Accent 3" w:uiPriority="67"/>
+    <w:lsdException w:name="Medium Grid 2 Accent 3" w:uiPriority="68"/>
+    <w:lsdException w:name="Medium Grid 3 Accent 3" w:uiPriority="69"/>
+    <w:lsdException w:name="Dark List Accent 3" w:uiPriority="70"/>
+    <w:lsdException w:name="Colorful Shading Accent 3" w:uiPriority="71"/>
+    <w:lsdException w:name="Colorful List Accent 3" w:uiPriority="72"/>
+    <w:lsdException w:name="Colorful Grid Accent 3" w:uiPriority="73"/>
+    <w:lsdException w:name="Light Shading Accent 4" w:uiPriority="60"/>
+    <w:lsdException w:name="Light List Accent 4" w:uiPriority="61"/>
+    <w:lsdException w:name="Light Grid Accent 4" w:uiPriority="62"/>
+    <w:lsdException w:name="Medium Shading 1 Accent 4" w:uiPriority="63"/>
+    <w:lsdException w:name="Medium Shading 2 Accent 4" w:uiPriority="64"/>
+    <w:lsdException w:name="Medium List 1 Accent 4" w:uiPriority="65"/>
+    <w:lsdException w:name="Medium List 2 Accent 4" w:uiPriority="66"/>
+    <w:lsdException w:name="Medium Grid 1 Accent 4" w:uiPriority="67"/>
+    <w:lsdException w:name="Medium Grid 2 Accent 4" w:uiPriority="68"/>
+    <w:lsdException w:name="Medium Grid 3 Accent 4" w:uiPriority="69"/>
+    <w:lsdException w:name="Dark List Accent 4" w:uiPriority="70"/>
+    <w:lsdException w:name="Colorful Shading Accent 4" w:uiPriority="71"/>
+    <w:lsdException w:name="Colorful List Accent 4" w:uiPriority="72"/>
+    <w:lsdException w:name="Colorful Grid Accent 4" w:uiPriority="73"/>
+    <w:lsdException w:name="Light Shading Accent 5" w:uiPriority="60"/>
+    <w:lsdException w:name="Light List Accent 5" w:uiPriority="61"/>
+    <w:lsdException w:name="Light Grid Accent 5" w:uiPriority="62"/>
+    <w:lsdException w:name="Medium Shading 1 Accent 5" w:uiPriority="63"/>
+    <w:lsdException w:name="Medium Shading 2 Accent 5" w:uiPriority="64"/>
+    <w:lsdException w:name="Medium List 1 Accent 5" w:uiPriority="65"/>
+    <w:lsdException w:name="Medium List 2 Accent 5" w:uiPriority="66"/>
+    <w:lsdException w:name="Medium Grid 1 Accent 5" w:uiPriority="67"/>
+    <w:lsdException w:name="Medium Grid 2 Accent 5" w:uiPriority="68"/>
+    <w:lsdException w:name="Medium Grid 3 Accent 5" w:uiPriority="69"/>
+    <w:lsdException w:name="Dark List Accent 5" w:uiPriority="70"/>
+    <w:lsdException w:name="Colorful Shading Accent 5" w:uiPriority="71"/>
+    <w:lsdException w:name="Colorful List Accent 5" w:uiPriority="72"/>
+    <w:lsdException w:name="Colorful Grid Accent 5" w:uiPriority="73"/>
+    <w:lsdException w:name="Light Shading Accent 6" w:uiPriority="60"/>
+    <w:lsdException w:name="Light List Accent 6" w:uiPriority="61"/>
+    <w:lsdException w:name="Light Grid Accent 6" w:uiPriority="62"/>
+    <w:lsdException w:name="Medium Shading 1 Accent 6" w:uiPriority="63"/>
+    <w:lsdException w:name="Medium Shading 2 Accent 6" w:uiPriority="64"/>
+    <w:lsdException w:name="Medium List 1 Accent 6" w:uiPriority="65"/>
+    <w:lsdException w:name="Medium List 2 Accent 6" w:uiPriority="66"/>
+    <w:lsdException w:name="Medium Grid 1 Accent 6" w:uiPriority="67"/>
+    <w:lsdException w:name="Medium Grid 2 Accent 6" w:uiPriority="68"/>
+    <w:lsdException w:name="Medium Grid 3 Accent 6" w:uiPriority="69"/>
+    <w:lsdException w:name="Dark List Accent 6" w:uiPriority="70"/>
+    <w:lsdException w:name="Colorful Shading Accent 6" w:uiPriority="71"/>
+    <w:lsdException w:name="Colorful List Accent 6" w:uiPriority="72"/>
+    <w:lsdException w:name="Colorful Grid Accent 6" w:uiPriority="73"/>
+    <w:lsdException w:name="Subtle Emphasis" w:uiPriority="19" w:qFormat="1"/>
+    <w:lsdException w:name="Intense Emphasis" w:uiPriority="21" w:qFormat="1"/>
+    <w:lsdException w:name="Subtle Reference" w:uiPriority="31" w:qFormat="1"/>
+    <w:lsdException w:name="Intense Reference" w:uiPriority="32" w:qFormat="1"/>
+    <w:lsdException w:name="Book Title" w:uiPriority="33" w:qFormat="1"/>
+    <w:lsdException w:name="Bibliography" w:semiHidden="1" w:uiPriority="37" w:unhideWhenUsed="1"/>
+    <w:lsdException w:name="TOC Heading" w:semiHidden="1" w:uiPriority="39" w:unhideWhenUsed="1" w:qFormat="1"/>
+    <w:lsdException w:name="Grid Table 4" w:uiPriority="49"/>
+    <w:lsdException w:name="Grid Table 5 Dark" w:uiPriority="50"/>
+    <w:lsdException w:name="Grid Table 6 Colorful" w:uiPriority="51"/>
+    <w:lsdException w:name="Grid Table 7 Colorful" w:uiPriority="52"/>
+    <w:lsdException w:name="Grid Table 1 Light Accent 1" w:uiPriority="46"/>
+    <w:lsdException w:name="Grid Table 2 Accent 1" w:uiPriority="47"/>
+    <w:lsdException w:name="Grid Table 3 Accent 1" w:uiPriority="48"/>
+    <w:lsdException w:name="Grid Table 4 Accent 1" w:uiPriority="49"/>
+    <w:lsdException w:name="Grid Table 5 Dark Accent 1" w:uiPriority="50"/>
+    <w:lsdException w:name="Grid Table 6 Colorful Accent 1" w:uiPriority="51"/>
+    <w:lsdException w:name="Grid Table 7 Colorful Accent 1" w:uiPriority="52"/>
+    <w:lsdException w:name="Grid Table 1 Light Accent 2" w:uiPriority="46"/>
+    <w:lsdException w:name="Grid Table 2 Accent 2" w:uiPriority="47"/>
+    <w:lsdException w:name="Grid Table 3 Accent 2" w:uiPriority="48"/>
+    <w:lsdException w:name="Grid Table 4 Accent 2" w:uiPriority="49"/>
+    <w:lsdException w:name="Grid Table 5 Dark Accent 2" w:uiPriority="50"/>
+    <w:lsdException w:name="Grid Table 6 Colorful Accent 2" w:uiPriority="51"/>
+    <w:lsdException w:name="Grid Table 7 Colorful Accent 2" w:uiPriority="52"/>
+    <w:lsdException w:name="Grid Table 1 Light Accent 3" w:uiPriority="46"/>
+    <w:lsdException w:name="Grid Table 2 Accent 3" w:uiPriority="47"/>
+    <w:lsdException w:name="Grid Table 3 Accent 3" w:uiPriority="48"/>
+    <w:lsdException w:name="Grid Table 4 Accent 3" w:uiPriority="49"/>
+    <w:lsdException w:name="Grid Table 5 Dark Accent 3" w:uiPriority="50"/>
+    <w:lsdException w:name="Grid Table 6 Colorful Accent 3" w:uiPriority="51"/>
+    <w:lsdException w:name="Grid Table 7 Colorful Accent 3" w:uiPriority="52"/>
+    <w:lsdException w:name="Grid Table 1 Light Accent 4" w:uiPriority="46"/>
+    <w:lsdException w:name="Grid Table 2 Accent 4" w:uiPriority="47"/>
+    <w:lsdException w:name="Grid Table 3 Accent 4" w:uiPriority="48"/>
+    <w:lsdException w:name="Grid Table 4 Accent 4" w:uiPriority="49"/>
+    <w:lsdException w:name="Grid Table 5 Dark Accent 4" w:uiPriority="50"/>
+    <w:lsdException w:name="Grid Table 6 Colorful Accent 4" w:uiPriority="51"/>
+    <w:lsdException w:name="Grid Table 7 Colorful Accent 4" w:uiPriority="52"/>
+    <w:lsdException w:name="Grid Table 1 Light Accent 5" w:uiPriority="46"/>
+    <w:lsdException w:name="Grid Table 2 Accent 5" w:uiPriority="47"/>
+    <w:lsdException w:name="Grid Table 3 Accent 5" w:uiPriority="48"/>
+    <w:lsdException w:name="Grid Table 4 Accent 5" w:uiPriority="49"/>
+    <w:lsdException w:name="Grid Table 5 Dark Accent 5" w:uiPriority="50"/>
+    <w:lsdException w:name="Grid Table 6 Colorful Accent 5" w:uiPriority="51"/>
+    <w:lsdException w:name="Grid Table 7 Colorful Accent 5" w:uiPriority="52"/>
+    <w:lsdException w:name="Grid Table 1 Light Accent 6" w:uiPriority="46"/>
+    <w:lsdException w:name="Grid Table 2 Accent 6" w:uiPriority="47"/>
+    <w:lsdException w:name="Grid Table 3 Accent 6" w:uiPriority="48"/>
+    <w:lsdException w:name="Grid Table 4 Accent 6" w:uiPriority="49"/>
+    <w:lsdException w:name="Grid Table 5 Dark Accent 6" w:uiPriority="50"/>
+    <w:lsdException w:name="Grid Table 6 Colorful Accent 6" w:uiPriority="51"/>
+    <w:lsdException w:name="Grid Table 7 Colorful Accent 6" w:uiPriority="52"/>
+    <w:lsdException w:name="List Table 1 Light" w:uiPriority="46"/>
+    <w:lsdException w:name="List Table 2" w:uiPriority="47"/>
+    <w:lsdException w:name="List Table 3" w:uiPriority="48"/>
+    <w:lsdException w:name="List Table 4" w:uiPriority="49"/>
+    <w:lsdException w:name="List Table 5 Dark" w:uiPriority="50"/>
+    <w:lsdException w:name="List Table 6 Colorful" w:uiPriority="51"/>
+    <w:lsdException w:name="List Table 7 Colorful" w:uiPriority="52"/>
+    <w:lsdException w:name="List Table 1 Light Accent 1" w:uiPriority="46"/>
+    <w:lsdException w:name="List Table 2 Accent 1" w:uiPriority="47"/>
+    <w:lsdException w:name="List Table 3 Accent 1" w:uiPriority="48"/>
+    <w:lsdException w:name="List Table 4 Accent 1" w:uiPriority="49"/>
+    <w:lsdException w:name="List Table 5 Dark Accent 1" w:uiPriority="50"/>
+    <w:lsdException w:name="List Table 6 Colorful Accent 1" w:uiPriority="51"/>
+    <w:lsdException w:name="List Table 7 Colorful Accent 1" w:uiPriority="52"/>
+    <w:lsdException w:name="List Table 1 Light Accent 2" w:uiPriority="46"/>
+    <w:lsdException w:name="List Table 2 Accent 2" w:uiPriority="47"/>
+    <w:lsdException w:name="List Table 3 Accent 2" w:uiPriority="48"/>
+    <w:lsdException w:name="List Table 4 Accent 2" w:uiPriority="49"/>
+    <w:lsdException w:name="List Table 5 Dark Accent 2" w:uiPriority="50"/>
+    <w:lsdException w:name="List Table 6 Colorful Accent 2" w:uiPriority="51"/>
+    <w:lsdException w:name="List Table 7 Colorful Accent 2" w:uiPriority="52"/>
+    <w:lsdException w:name="List Table 1 Light Accent 3" w:uiPriority="46"/>
+    <w:lsdException w:name="List Table 2 Accent 3" w:uiPriority="47"/>
+    <w:lsdException w:name="List Table 3 Accent 3" w:uiPriority="48"/>
+    <w:lsdException w:name="List Table 4 Accent 3" w:uiPriority="49"/>
+    <w:lsdException w:name="List Table 5 Dark Accent 3" w:uiPriority="50"/>
+    <w:lsdException w:name="List Table 6 Colorful Accent 3" w:uiPriority="51"/>
+    <w:lsdException w:name="List Table 7 Colorful Accent 3" w:uiPriority="52"/>
+    <w:lsdException w:name="List Table 1 Light Accent 4" w:uiPriority="46"/>
+    <w:lsdException w:name="List Table 2 Accent 4" w:uiPriority="47"/>
+    <w:lsdException w:name="List Table 3 Accent 4" w:uiPriority="48"/>
+    <w:lsdException w:name="List Table 4 Accent 4" w:uiPriority="49"/>
+    <w:lsdException w:name="List Table 5 Dark Accent 4" w:uiPriority="50"/>
+    <w:lsdException w:name="List Table 6 Colorful Accent 4" w:uiPriority="51"/>
+    <w:lsdException w:name="List Table 7 Colorful Accent 4" w:uiPriority="52"/>
+    <w:lsdException w:name="List Table 1 Light Accent 5" w:uiPriority="46"/>
+    <w:lsdException w:name="List Table 2 Accent 5" w:uiPriority="47"/>
+    <w:lsdException w:name="List Table 3 Accent 5" w:uiPriority="48"/>
+    <w:lsdException w:name="List Table 4 Accent 5" w:uiPriority="49"/>
+    <w:lsdException w:name="List Table 5 Dark Accent 5" w:uiPriority="50"/>
+    <w:lsdException w:name="List Table 6 Colorful Accent 5" w:uiPriority="51"/>
+    <w:lsdException w:name="List Table 7 Colorful Accent 5" w:uiPriority="52"/>
+    <w:lsdException w:name="List Table 1 Light Accent 6" w:uiPriority="46"/>
+    <w:lsdException w:name="List Table 2 Accent 6" w:uiPriority="47"/>
+    <w:lsdException w:name="List Table 3 Accent 6" w:uiPriority="48"/>
+    <w:lsdException w:name="List Table 4 Accent 6" w:uiPriority="49"/>
+    <w:lsdException w:name="List Table 5 Dark Accent 6" w:uiPriority="50"/>
+    <w:lsdException w:name="List Table 6 Colorful Accent 6" w:uiPriority="51"/>
+    <w:lsdException w:name="List Table 7 Colorful Accent 6" w:uiPriority="52"/>
   </w:latentStyles>
   <w:style w:type="paragraph" w:default="1" w:styleId="Normal">
     <w:name w:val="Normal"/>
@@ -11584,7 +11405,7 @@
 </file>
 
 <file path=customXml/itemProps1.xml><?xml version="1.0" encoding="utf-8"?>
-<ds:datastoreItem xmlns:ds="http://schemas.openxmlformats.org/officeDocument/2006/customXml" ds:itemID="{0B3EEDCC-EECA-7445-9DB9-D6F19302C627}">
+<ds:datastoreItem xmlns:ds="http://schemas.openxmlformats.org/officeDocument/2006/customXml" ds:itemID="{985AA538-1CC1-4505-A4C8-6B8B978F825A}">
   <ds:schemaRefs>
     <ds:schemaRef ds:uri="http://schemas.openxmlformats.org/officeDocument/2006/bibliography"/>
   </ds:schemaRefs>

</xml_diff>

<commit_message>
Changes made as per doug's suggestion
</commit_message>
<xml_diff>
--- a/Quick Start Guide/Quick Start Guide_Keeler_2.0.docx
+++ b/Quick Start Guide/Quick Start Guide_Keeler_2.0.docx
@@ -1747,7 +1747,17 @@
           <w:sz w:val="24"/>
           <w:szCs w:val="24"/>
         </w:rPr>
-        <w:t>Go to App Store in smartphone</w:t>
+        <w:t xml:space="preserve">Go to App Store in </w:t>
+      </w:r>
+      <w:r>
+        <w:rPr>
+          <w:rFonts w:asciiTheme="majorHAnsi" w:hAnsiTheme="majorHAnsi"/>
+          <w:spacing w:val="-1"/>
+          <w:w w:val="105"/>
+          <w:sz w:val="24"/>
+          <w:szCs w:val="24"/>
+        </w:rPr>
+        <w:t>mobile device</w:t>
       </w:r>
     </w:p>
     <w:p>
@@ -2154,7 +2164,7 @@
           <w:sz w:val="24"/>
           <w:szCs w:val="24"/>
         </w:rPr>
-        <w:t>smartphone</w:t>
+        <w:t>mobile device</w:t>
       </w:r>
     </w:p>
     <w:p>
@@ -2990,7 +3000,15 @@
           <w:sz w:val="24"/>
           <w:szCs w:val="24"/>
         </w:rPr>
-        <w:t>Belwith Team, Please add detail here.</w:t>
+        <w:t>Refer to SecuRemote Enabled Architectural Mortise Lock Installation Instructions</w:t>
+      </w:r>
+      <w:r>
+        <w:rPr>
+          <w:rFonts w:asciiTheme="majorHAnsi" w:hAnsiTheme="majorHAnsi"/>
+          <w:sz w:val="24"/>
+          <w:szCs w:val="24"/>
+        </w:rPr>
+        <w:t xml:space="preserve"> which has been received with it</w:t>
       </w:r>
     </w:p>
     <w:p>
@@ -3830,7 +3848,7 @@
           <w:sz w:val="24"/>
           <w:szCs w:val="24"/>
         </w:rPr>
-        <w:t>smartphone</w:t>
+        <w:t>mobile device</w:t>
       </w:r>
       <w:r>
         <w:rPr>
@@ -4470,7 +4488,27 @@
           <w:sz w:val="24"/>
           <w:szCs w:val="24"/>
         </w:rPr>
-        <w:t>If smart phone Bluetooth is OFF or is not in direct range with Keeler, Lock or Unlock operation will be performed on Remote Mode</w:t>
+        <w:t xml:space="preserve">If </w:t>
+      </w:r>
+      <w:bookmarkStart w:id="17" w:name="_GoBack"/>
+      <w:r>
+        <w:rPr>
+          <w:rFonts w:asciiTheme="majorHAnsi" w:eastAsia="Cambria" w:hAnsiTheme="majorHAnsi"/>
+          <w:w w:val="105"/>
+          <w:sz w:val="24"/>
+          <w:szCs w:val="24"/>
+        </w:rPr>
+        <w:t>mobile device</w:t>
+      </w:r>
+      <w:bookmarkEnd w:id="17"/>
+      <w:r>
+        <w:rPr>
+          <w:rFonts w:asciiTheme="majorHAnsi" w:eastAsia="Cambria" w:hAnsiTheme="majorHAnsi"/>
+          <w:w w:val="105"/>
+          <w:sz w:val="24"/>
+          <w:szCs w:val="24"/>
+        </w:rPr>
+        <w:t xml:space="preserve"> is not in direct range with Keeler, Lock or Unlock operation will be performed on Remote Mode</w:t>
       </w:r>
     </w:p>
     <w:p>
@@ -5125,8 +5163,8 @@
           <w:rFonts w:cs="Cambria"/>
         </w:rPr>
       </w:pPr>
-      <w:bookmarkStart w:id="17" w:name="_Toc299206776"/>
-      <w:bookmarkStart w:id="18" w:name="_Toc299210270"/>
+      <w:bookmarkStart w:id="18" w:name="_Toc299206776"/>
+      <w:bookmarkStart w:id="19" w:name="_Toc299210270"/>
       <w:r>
         <w:rPr>
           <w:spacing w:val="-2"/>
@@ -5140,8 +5178,8 @@
       <w:r>
         <w:t xml:space="preserve"> Access Device</w:t>
       </w:r>
-      <w:bookmarkEnd w:id="17"/>
       <w:bookmarkEnd w:id="18"/>
+      <w:bookmarkEnd w:id="19"/>
     </w:p>
     <w:p>
       <w:pPr>
@@ -5539,9 +5577,9 @@
           <w:tab w:val="left" w:pos="1862"/>
         </w:tabs>
       </w:pPr>
-      <w:bookmarkStart w:id="19" w:name="_Toc416139555"/>
-      <w:bookmarkStart w:id="20" w:name="_Toc299206777"/>
-      <w:bookmarkStart w:id="21" w:name="_Toc299210271"/>
+      <w:bookmarkStart w:id="20" w:name="_Toc416139555"/>
+      <w:bookmarkStart w:id="21" w:name="_Toc299206777"/>
+      <w:bookmarkStart w:id="22" w:name="_Toc299210271"/>
       <w:r>
         <w:rPr>
           <w:spacing w:val="-2"/>
@@ -5552,12 +5590,12 @@
       <w:r>
         <w:t xml:space="preserve"> User Device redeem “Invite Code”</w:t>
       </w:r>
-      <w:bookmarkEnd w:id="19"/>
+      <w:bookmarkEnd w:id="20"/>
       <w:r>
         <w:t xml:space="preserve"> and pair with SR Device</w:t>
       </w:r>
-      <w:bookmarkEnd w:id="20"/>
       <w:bookmarkEnd w:id="21"/>
+      <w:bookmarkEnd w:id="22"/>
     </w:p>
     <w:p>
       <w:pPr>
@@ -5580,8 +5618,8 @@
           <w:szCs w:val="24"/>
         </w:rPr>
       </w:pPr>
-      <w:bookmarkStart w:id="22" w:name="_Toc408221870"/>
-      <w:bookmarkStart w:id="23" w:name="_Toc408839513"/>
+      <w:bookmarkStart w:id="23" w:name="_Toc408221870"/>
+      <w:bookmarkStart w:id="24" w:name="_Toc408839513"/>
       <w:r>
         <w:rPr>
           <w:rFonts w:asciiTheme="majorHAnsi" w:hAnsiTheme="majorHAnsi"/>
@@ -5610,8 +5648,8 @@
         </w:rPr>
         <w:t xml:space="preserve"> above.</w:t>
       </w:r>
-      <w:bookmarkEnd w:id="22"/>
       <w:bookmarkEnd w:id="23"/>
+      <w:bookmarkEnd w:id="24"/>
       <w:r>
         <w:rPr>
           <w:rFonts w:asciiTheme="majorHAnsi" w:hAnsiTheme="majorHAnsi"/>
@@ -5640,8 +5678,8 @@
           <w:szCs w:val="24"/>
         </w:rPr>
       </w:pPr>
-      <w:bookmarkStart w:id="24" w:name="_Toc408221871"/>
-      <w:bookmarkStart w:id="25" w:name="_Toc408839514"/>
+      <w:bookmarkStart w:id="25" w:name="_Toc408221871"/>
+      <w:bookmarkStart w:id="26" w:name="_Toc408839514"/>
       <w:r>
         <w:rPr>
           <w:rFonts w:asciiTheme="majorHAnsi" w:hAnsiTheme="majorHAnsi"/>
@@ -5650,8 +5688,8 @@
         </w:rPr>
         <w:t>Launch SR Smart App</w:t>
       </w:r>
-      <w:bookmarkEnd w:id="24"/>
       <w:bookmarkEnd w:id="25"/>
+      <w:bookmarkEnd w:id="26"/>
     </w:p>
     <w:p>
       <w:pPr>
@@ -5672,8 +5710,8 @@
           <w:szCs w:val="24"/>
         </w:rPr>
       </w:pPr>
-      <w:bookmarkStart w:id="26" w:name="_Toc408221872"/>
-      <w:bookmarkStart w:id="27" w:name="_Toc408839515"/>
+      <w:bookmarkStart w:id="27" w:name="_Toc408221872"/>
+      <w:bookmarkStart w:id="28" w:name="_Toc408839515"/>
       <w:r>
         <w:rPr>
           <w:rFonts w:asciiTheme="majorHAnsi" w:hAnsiTheme="majorHAnsi"/>
@@ -5682,8 +5720,8 @@
         </w:rPr>
         <w:t xml:space="preserve">Add </w:t>
       </w:r>
-      <w:bookmarkEnd w:id="26"/>
       <w:bookmarkEnd w:id="27"/>
+      <w:bookmarkEnd w:id="28"/>
       <w:r>
         <w:rPr>
           <w:rFonts w:asciiTheme="majorHAnsi" w:hAnsiTheme="majorHAnsi"/>
@@ -5768,8 +5806,8 @@
           <w:szCs w:val="24"/>
         </w:rPr>
       </w:pPr>
-      <w:bookmarkStart w:id="28" w:name="_Toc408221873"/>
-      <w:bookmarkStart w:id="29" w:name="_Toc408839516"/>
+      <w:bookmarkStart w:id="29" w:name="_Toc408221873"/>
+      <w:bookmarkStart w:id="30" w:name="_Toc408839516"/>
       <w:r>
         <w:rPr>
           <w:rFonts w:asciiTheme="majorHAnsi" w:hAnsiTheme="majorHAnsi"/>
@@ -5778,8 +5816,8 @@
         </w:rPr>
         <w:t>Enter Invite Code that is received by SMS or EMAIL</w:t>
       </w:r>
-      <w:bookmarkEnd w:id="28"/>
       <w:bookmarkEnd w:id="29"/>
+      <w:bookmarkEnd w:id="30"/>
       <w:r>
         <w:rPr>
           <w:rFonts w:asciiTheme="majorHAnsi" w:hAnsiTheme="majorHAnsi"/>
@@ -5808,8 +5846,8 @@
           <w:szCs w:val="24"/>
         </w:rPr>
       </w:pPr>
-      <w:bookmarkStart w:id="30" w:name="_Toc408221874"/>
-      <w:bookmarkStart w:id="31" w:name="_Toc408839517"/>
+      <w:bookmarkStart w:id="31" w:name="_Toc408221874"/>
+      <w:bookmarkStart w:id="32" w:name="_Toc408839517"/>
       <w:r>
         <w:rPr>
           <w:rFonts w:asciiTheme="majorHAnsi" w:hAnsiTheme="majorHAnsi"/>
@@ -5818,8 +5856,8 @@
         </w:rPr>
         <w:t>App will authenticate the invite code with SRP and display toast message “Validating Invitation Code…” during process of authentication.</w:t>
       </w:r>
-      <w:bookmarkEnd w:id="30"/>
       <w:bookmarkEnd w:id="31"/>
+      <w:bookmarkEnd w:id="32"/>
     </w:p>
     <w:p>
       <w:pPr>
@@ -6267,9 +6305,9 @@
           <w:szCs w:val="41"/>
         </w:rPr>
       </w:pPr>
-      <w:bookmarkStart w:id="32" w:name="_Toc299206778"/>
-      <w:bookmarkStart w:id="33" w:name="_Toc299210272"/>
-      <w:bookmarkStart w:id="34" w:name="_Ref422749721"/>
+      <w:bookmarkStart w:id="33" w:name="_Toc299206778"/>
+      <w:bookmarkStart w:id="34" w:name="_Toc299210272"/>
+      <w:bookmarkStart w:id="35" w:name="_Ref422749721"/>
       <w:r>
         <w:rPr>
           <w:spacing w:val="-2"/>
@@ -6295,15 +6333,15 @@
         </w:rPr>
         <w:t>Portal</w:t>
       </w:r>
-      <w:bookmarkEnd w:id="32"/>
       <w:bookmarkEnd w:id="33"/>
+      <w:bookmarkEnd w:id="34"/>
       <w:r>
         <w:rPr>
           <w:spacing w:val="-3"/>
         </w:rPr>
         <w:t xml:space="preserve"> </w:t>
       </w:r>
-      <w:bookmarkEnd w:id="34"/>
+      <w:bookmarkEnd w:id="35"/>
     </w:p>
     <w:p>
       <w:pPr>
@@ -6429,7 +6467,23 @@
           <w:sz w:val="24"/>
           <w:szCs w:val="24"/>
         </w:rPr>
-        <w:t>Click on “Add Bridge” if you have not added any. Otherwise choose from the list in case you have added from smartphone app.</w:t>
+        <w:t xml:space="preserve">Click on “Add Bridge” if you have not added any. Otherwise choose from the list in case you have added from </w:t>
+      </w:r>
+      <w:r>
+        <w:rPr>
+          <w:rFonts w:asciiTheme="majorHAnsi" w:hAnsiTheme="majorHAnsi"/>
+          <w:sz w:val="24"/>
+          <w:szCs w:val="24"/>
+        </w:rPr>
+        <w:t>mobile device</w:t>
+      </w:r>
+      <w:r>
+        <w:rPr>
+          <w:rFonts w:asciiTheme="majorHAnsi" w:hAnsiTheme="majorHAnsi"/>
+          <w:sz w:val="24"/>
+          <w:szCs w:val="24"/>
+        </w:rPr>
+        <w:t xml:space="preserve"> app.</w:t>
       </w:r>
     </w:p>
     <w:p>
@@ -6528,8 +6582,6 @@
           <w:w w:val="105"/>
         </w:rPr>
       </w:pPr>
-      <w:bookmarkStart w:id="35" w:name="_GoBack"/>
-      <w:bookmarkEnd w:id="35"/>
     </w:p>
     <w:p>
       <w:pPr>
@@ -7683,7 +7735,7 @@
                         <a:noFill/>
                         <a:extLst>
                           <a:ext uri="{909E8E84-426E-40dd-AFC4-6F175D3DCCD1}">
-                            <a14:hiddenFill xmlns:a14="http://schemas.microsoft.com/office/drawing/2010/main" xmlns:w="http://schemas.openxmlformats.org/wordprocessingml/2006/main" xmlns:w10="urn:schemas-microsoft-com:office:word" xmlns:v="urn:schemas-microsoft-com:vml" xmlns:o="urn:schemas-microsoft-com:office:office" xmlns:mv="urn:schemas-microsoft-com:mac:vml" xmlns:mo="http://schemas.microsoft.com/office/mac/office/2008/main" xmlns="">
+                            <a14:hiddenFill xmlns="" xmlns:mo="http://schemas.microsoft.com/office/mac/office/2008/main" xmlns:mv="urn:schemas-microsoft-com:mac:vml" xmlns:o="urn:schemas-microsoft-com:office:office" xmlns:v="urn:schemas-microsoft-com:vml" xmlns:w10="urn:schemas-microsoft-com:office:word" xmlns:w="http://schemas.openxmlformats.org/wordprocessingml/2006/main" xmlns:a14="http://schemas.microsoft.com/office/drawing/2010/main">
                               <a:solidFill>
                                 <a:srgbClr val="FFFFFF"/>
                               </a:solidFill>
@@ -7723,7 +7775,7 @@
                         <a:noFill/>
                         <a:extLst>
                           <a:ext uri="{909E8E84-426E-40dd-AFC4-6F175D3DCCD1}">
-                            <a14:hiddenFill xmlns:a14="http://schemas.microsoft.com/office/drawing/2010/main" xmlns:w="http://schemas.openxmlformats.org/wordprocessingml/2006/main" xmlns:w10="urn:schemas-microsoft-com:office:word" xmlns:v="urn:schemas-microsoft-com:vml" xmlns:o="urn:schemas-microsoft-com:office:office" xmlns:mv="urn:schemas-microsoft-com:mac:vml" xmlns:mo="http://schemas.microsoft.com/office/mac/office/2008/main" xmlns="">
+                            <a14:hiddenFill xmlns="" xmlns:mo="http://schemas.microsoft.com/office/mac/office/2008/main" xmlns:mv="urn:schemas-microsoft-com:mac:vml" xmlns:o="urn:schemas-microsoft-com:office:office" xmlns:v="urn:schemas-microsoft-com:vml" xmlns:w10="urn:schemas-microsoft-com:office:word" xmlns:w="http://schemas.openxmlformats.org/wordprocessingml/2006/main" xmlns:a14="http://schemas.microsoft.com/office/drawing/2010/main">
                               <a:solidFill>
                                 <a:srgbClr val="FFFFFF"/>
                               </a:solidFill>
@@ -7763,7 +7815,7 @@
                         <a:noFill/>
                         <a:extLst>
                           <a:ext uri="{909E8E84-426E-40dd-AFC4-6F175D3DCCD1}">
-                            <a14:hiddenFill xmlns:a14="http://schemas.microsoft.com/office/drawing/2010/main" xmlns:w="http://schemas.openxmlformats.org/wordprocessingml/2006/main" xmlns:w10="urn:schemas-microsoft-com:office:word" xmlns:v="urn:schemas-microsoft-com:vml" xmlns:o="urn:schemas-microsoft-com:office:office" xmlns:mv="urn:schemas-microsoft-com:mac:vml" xmlns:mo="http://schemas.microsoft.com/office/mac/office/2008/main" xmlns="">
+                            <a14:hiddenFill xmlns="" xmlns:mo="http://schemas.microsoft.com/office/mac/office/2008/main" xmlns:mv="urn:schemas-microsoft-com:mac:vml" xmlns:o="urn:schemas-microsoft-com:office:office" xmlns:v="urn:schemas-microsoft-com:vml" xmlns:w10="urn:schemas-microsoft-com:office:word" xmlns:w="http://schemas.openxmlformats.org/wordprocessingml/2006/main" xmlns:a14="http://schemas.microsoft.com/office/drawing/2010/main">
                               <a:solidFill>
                                 <a:srgbClr val="FFFFFF"/>
                               </a:solidFill>
@@ -7803,7 +7855,7 @@
                         <a:noFill/>
                         <a:extLst>
                           <a:ext uri="{909E8E84-426E-40dd-AFC4-6F175D3DCCD1}">
-                            <a14:hiddenFill xmlns:a14="http://schemas.microsoft.com/office/drawing/2010/main" xmlns:w="http://schemas.openxmlformats.org/wordprocessingml/2006/main" xmlns:w10="urn:schemas-microsoft-com:office:word" xmlns:v="urn:schemas-microsoft-com:vml" xmlns:o="urn:schemas-microsoft-com:office:office" xmlns:mv="urn:schemas-microsoft-com:mac:vml" xmlns:mo="http://schemas.microsoft.com/office/mac/office/2008/main" xmlns="">
+                            <a14:hiddenFill xmlns="" xmlns:mo="http://schemas.microsoft.com/office/mac/office/2008/main" xmlns:mv="urn:schemas-microsoft-com:mac:vml" xmlns:o="urn:schemas-microsoft-com:office:office" xmlns:v="urn:schemas-microsoft-com:vml" xmlns:w10="urn:schemas-microsoft-com:office:word" xmlns:w="http://schemas.openxmlformats.org/wordprocessingml/2006/main" xmlns:a14="http://schemas.microsoft.com/office/drawing/2010/main">
                               <a:solidFill>
                                 <a:srgbClr val="FFFFFF"/>
                               </a:solidFill>
@@ -7843,7 +7895,7 @@
                         <a:noFill/>
                         <a:extLst>
                           <a:ext uri="{909E8E84-426E-40dd-AFC4-6F175D3DCCD1}">
-                            <a14:hiddenFill xmlns:a14="http://schemas.microsoft.com/office/drawing/2010/main" xmlns:w="http://schemas.openxmlformats.org/wordprocessingml/2006/main" xmlns:w10="urn:schemas-microsoft-com:office:word" xmlns:v="urn:schemas-microsoft-com:vml" xmlns:o="urn:schemas-microsoft-com:office:office" xmlns:mv="urn:schemas-microsoft-com:mac:vml" xmlns:mo="http://schemas.microsoft.com/office/mac/office/2008/main" xmlns="">
+                            <a14:hiddenFill xmlns="" xmlns:mo="http://schemas.microsoft.com/office/mac/office/2008/main" xmlns:mv="urn:schemas-microsoft-com:mac:vml" xmlns:o="urn:schemas-microsoft-com:office:office" xmlns:v="urn:schemas-microsoft-com:vml" xmlns:w10="urn:schemas-microsoft-com:office:word" xmlns:w="http://schemas.openxmlformats.org/wordprocessingml/2006/main" xmlns:a14="http://schemas.microsoft.com/office/drawing/2010/main">
                               <a:solidFill>
                                 <a:srgbClr val="FFFFFF"/>
                               </a:solidFill>
@@ -7883,7 +7935,7 @@
                         <a:noFill/>
                         <a:extLst>
                           <a:ext uri="{909E8E84-426E-40dd-AFC4-6F175D3DCCD1}">
-                            <a14:hiddenFill xmlns:a14="http://schemas.microsoft.com/office/drawing/2010/main" xmlns:w="http://schemas.openxmlformats.org/wordprocessingml/2006/main" xmlns:w10="urn:schemas-microsoft-com:office:word" xmlns:v="urn:schemas-microsoft-com:vml" xmlns:o="urn:schemas-microsoft-com:office:office" xmlns:mv="urn:schemas-microsoft-com:mac:vml" xmlns:mo="http://schemas.microsoft.com/office/mac/office/2008/main" xmlns="">
+                            <a14:hiddenFill xmlns="" xmlns:mo="http://schemas.microsoft.com/office/mac/office/2008/main" xmlns:mv="urn:schemas-microsoft-com:mac:vml" xmlns:o="urn:schemas-microsoft-com:office:office" xmlns:v="urn:schemas-microsoft-com:vml" xmlns:w10="urn:schemas-microsoft-com:office:word" xmlns:w="http://schemas.openxmlformats.org/wordprocessingml/2006/main" xmlns:a14="http://schemas.microsoft.com/office/drawing/2010/main">
                               <a:solidFill>
                                 <a:srgbClr val="FFFFFF"/>
                               </a:solidFill>
@@ -7923,7 +7975,7 @@
                         <a:noFill/>
                         <a:extLst>
                           <a:ext uri="{909E8E84-426E-40dd-AFC4-6F175D3DCCD1}">
-                            <a14:hiddenFill xmlns:a14="http://schemas.microsoft.com/office/drawing/2010/main" xmlns:w="http://schemas.openxmlformats.org/wordprocessingml/2006/main" xmlns:w10="urn:schemas-microsoft-com:office:word" xmlns:v="urn:schemas-microsoft-com:vml" xmlns:o="urn:schemas-microsoft-com:office:office" xmlns:mv="urn:schemas-microsoft-com:mac:vml" xmlns:mo="http://schemas.microsoft.com/office/mac/office/2008/main" xmlns="">
+                            <a14:hiddenFill xmlns="" xmlns:mo="http://schemas.microsoft.com/office/mac/office/2008/main" xmlns:mv="urn:schemas-microsoft-com:mac:vml" xmlns:o="urn:schemas-microsoft-com:office:office" xmlns:v="urn:schemas-microsoft-com:vml" xmlns:w10="urn:schemas-microsoft-com:office:word" xmlns:w="http://schemas.openxmlformats.org/wordprocessingml/2006/main" xmlns:a14="http://schemas.microsoft.com/office/drawing/2010/main">
                               <a:solidFill>
                                 <a:srgbClr val="FFFFFF"/>
                               </a:solidFill>
@@ -7963,7 +8015,7 @@
                         <a:noFill/>
                         <a:extLst>
                           <a:ext uri="{909E8E84-426E-40dd-AFC4-6F175D3DCCD1}">
-                            <a14:hiddenFill xmlns:a14="http://schemas.microsoft.com/office/drawing/2010/main" xmlns:w="http://schemas.openxmlformats.org/wordprocessingml/2006/main" xmlns:w10="urn:schemas-microsoft-com:office:word" xmlns:v="urn:schemas-microsoft-com:vml" xmlns:o="urn:schemas-microsoft-com:office:office" xmlns:mv="urn:schemas-microsoft-com:mac:vml" xmlns:mo="http://schemas.microsoft.com/office/mac/office/2008/main" xmlns="">
+                            <a14:hiddenFill xmlns="" xmlns:mo="http://schemas.microsoft.com/office/mac/office/2008/main" xmlns:mv="urn:schemas-microsoft-com:mac:vml" xmlns:o="urn:schemas-microsoft-com:office:office" xmlns:v="urn:schemas-microsoft-com:vml" xmlns:w10="urn:schemas-microsoft-com:office:word" xmlns:w="http://schemas.openxmlformats.org/wordprocessingml/2006/main" xmlns:a14="http://schemas.microsoft.com/office/drawing/2010/main">
                               <a:solidFill>
                                 <a:srgbClr val="FFFFFF"/>
                               </a:solidFill>
@@ -8003,7 +8055,7 @@
                         <a:noFill/>
                         <a:extLst>
                           <a:ext uri="{909E8E84-426E-40dd-AFC4-6F175D3DCCD1}">
-                            <a14:hiddenFill xmlns:a14="http://schemas.microsoft.com/office/drawing/2010/main" xmlns:w="http://schemas.openxmlformats.org/wordprocessingml/2006/main" xmlns:w10="urn:schemas-microsoft-com:office:word" xmlns:v="urn:schemas-microsoft-com:vml" xmlns:o="urn:schemas-microsoft-com:office:office" xmlns:mv="urn:schemas-microsoft-com:mac:vml" xmlns:mo="http://schemas.microsoft.com/office/mac/office/2008/main" xmlns="">
+                            <a14:hiddenFill xmlns="" xmlns:mo="http://schemas.microsoft.com/office/mac/office/2008/main" xmlns:mv="urn:schemas-microsoft-com:mac:vml" xmlns:o="urn:schemas-microsoft-com:office:office" xmlns:v="urn:schemas-microsoft-com:vml" xmlns:w10="urn:schemas-microsoft-com:office:word" xmlns:w="http://schemas.openxmlformats.org/wordprocessingml/2006/main" xmlns:a14="http://schemas.microsoft.com/office/drawing/2010/main">
                               <a:solidFill>
                                 <a:srgbClr val="FFFFFF"/>
                               </a:solidFill>
@@ -8043,7 +8095,7 @@
                         <a:noFill/>
                         <a:extLst>
                           <a:ext uri="{909E8E84-426E-40dd-AFC4-6F175D3DCCD1}">
-                            <a14:hiddenFill xmlns:a14="http://schemas.microsoft.com/office/drawing/2010/main" xmlns:w="http://schemas.openxmlformats.org/wordprocessingml/2006/main" xmlns:w10="urn:schemas-microsoft-com:office:word" xmlns:v="urn:schemas-microsoft-com:vml" xmlns:o="urn:schemas-microsoft-com:office:office" xmlns:mv="urn:schemas-microsoft-com:mac:vml" xmlns:mo="http://schemas.microsoft.com/office/mac/office/2008/main" xmlns="">
+                            <a14:hiddenFill xmlns="" xmlns:mo="http://schemas.microsoft.com/office/mac/office/2008/main" xmlns:mv="urn:schemas-microsoft-com:mac:vml" xmlns:o="urn:schemas-microsoft-com:office:office" xmlns:v="urn:schemas-microsoft-com:vml" xmlns:w10="urn:schemas-microsoft-com:office:word" xmlns:w="http://schemas.openxmlformats.org/wordprocessingml/2006/main" xmlns:a14="http://schemas.microsoft.com/office/drawing/2010/main">
                               <a:solidFill>
                                 <a:srgbClr val="FFFFFF"/>
                               </a:solidFill>
@@ -8083,7 +8135,7 @@
                         <a:noFill/>
                         <a:extLst>
                           <a:ext uri="{909E8E84-426E-40dd-AFC4-6F175D3DCCD1}">
-                            <a14:hiddenFill xmlns:a14="http://schemas.microsoft.com/office/drawing/2010/main" xmlns:w="http://schemas.openxmlformats.org/wordprocessingml/2006/main" xmlns:w10="urn:schemas-microsoft-com:office:word" xmlns:v="urn:schemas-microsoft-com:vml" xmlns:o="urn:schemas-microsoft-com:office:office" xmlns:mv="urn:schemas-microsoft-com:mac:vml" xmlns:mo="http://schemas.microsoft.com/office/mac/office/2008/main" xmlns="">
+                            <a14:hiddenFill xmlns="" xmlns:mo="http://schemas.microsoft.com/office/mac/office/2008/main" xmlns:mv="urn:schemas-microsoft-com:mac:vml" xmlns:o="urn:schemas-microsoft-com:office:office" xmlns:v="urn:schemas-microsoft-com:vml" xmlns:w10="urn:schemas-microsoft-com:office:word" xmlns:w="http://schemas.openxmlformats.org/wordprocessingml/2006/main" xmlns:a14="http://schemas.microsoft.com/office/drawing/2010/main">
                               <a:solidFill>
                                 <a:srgbClr val="FFFFFF"/>
                               </a:solidFill>
@@ -8123,7 +8175,7 @@
                         <a:noFill/>
                         <a:extLst>
                           <a:ext uri="{909E8E84-426E-40dd-AFC4-6F175D3DCCD1}">
-                            <a14:hiddenFill xmlns:a14="http://schemas.microsoft.com/office/drawing/2010/main" xmlns:w="http://schemas.openxmlformats.org/wordprocessingml/2006/main" xmlns:w10="urn:schemas-microsoft-com:office:word" xmlns:v="urn:schemas-microsoft-com:vml" xmlns:o="urn:schemas-microsoft-com:office:office" xmlns:mv="urn:schemas-microsoft-com:mac:vml" xmlns:mo="http://schemas.microsoft.com/office/mac/office/2008/main" xmlns="">
+                            <a14:hiddenFill xmlns="" xmlns:mo="http://schemas.microsoft.com/office/mac/office/2008/main" xmlns:mv="urn:schemas-microsoft-com:mac:vml" xmlns:o="urn:schemas-microsoft-com:office:office" xmlns:v="urn:schemas-microsoft-com:vml" xmlns:w10="urn:schemas-microsoft-com:office:word" xmlns:w="http://schemas.openxmlformats.org/wordprocessingml/2006/main" xmlns:a14="http://schemas.microsoft.com/office/drawing/2010/main">
                               <a:solidFill>
                                 <a:srgbClr val="FFFFFF"/>
                               </a:solidFill>
@@ -8163,7 +8215,7 @@
                         <a:noFill/>
                         <a:extLst>
                           <a:ext uri="{909E8E84-426E-40dd-AFC4-6F175D3DCCD1}">
-                            <a14:hiddenFill xmlns:a14="http://schemas.microsoft.com/office/drawing/2010/main" xmlns:w="http://schemas.openxmlformats.org/wordprocessingml/2006/main" xmlns:w10="urn:schemas-microsoft-com:office:word" xmlns:v="urn:schemas-microsoft-com:vml" xmlns:o="urn:schemas-microsoft-com:office:office" xmlns:mv="urn:schemas-microsoft-com:mac:vml" xmlns:mo="http://schemas.microsoft.com/office/mac/office/2008/main" xmlns="">
+                            <a14:hiddenFill xmlns="" xmlns:mo="http://schemas.microsoft.com/office/mac/office/2008/main" xmlns:mv="urn:schemas-microsoft-com:mac:vml" xmlns:o="urn:schemas-microsoft-com:office:office" xmlns:v="urn:schemas-microsoft-com:vml" xmlns:w10="urn:schemas-microsoft-com:office:word" xmlns:w="http://schemas.openxmlformats.org/wordprocessingml/2006/main" xmlns:a14="http://schemas.microsoft.com/office/drawing/2010/main">
                               <a:solidFill>
                                 <a:srgbClr val="FFFFFF"/>
                               </a:solidFill>
@@ -8203,7 +8255,7 @@
                         <a:noFill/>
                         <a:extLst>
                           <a:ext uri="{909E8E84-426E-40dd-AFC4-6F175D3DCCD1}">
-                            <a14:hiddenFill xmlns:a14="http://schemas.microsoft.com/office/drawing/2010/main" xmlns:w="http://schemas.openxmlformats.org/wordprocessingml/2006/main" xmlns:w10="urn:schemas-microsoft-com:office:word" xmlns:v="urn:schemas-microsoft-com:vml" xmlns:o="urn:schemas-microsoft-com:office:office" xmlns:mv="urn:schemas-microsoft-com:mac:vml" xmlns:mo="http://schemas.microsoft.com/office/mac/office/2008/main" xmlns="">
+                            <a14:hiddenFill xmlns="" xmlns:mo="http://schemas.microsoft.com/office/mac/office/2008/main" xmlns:mv="urn:schemas-microsoft-com:mac:vml" xmlns:o="urn:schemas-microsoft-com:office:office" xmlns:v="urn:schemas-microsoft-com:vml" xmlns:w10="urn:schemas-microsoft-com:office:word" xmlns:w="http://schemas.openxmlformats.org/wordprocessingml/2006/main" xmlns:a14="http://schemas.microsoft.com/office/drawing/2010/main">
                               <a:solidFill>
                                 <a:srgbClr val="FFFFFF"/>
                               </a:solidFill>
@@ -8226,7 +8278,7 @@
         </mc:Choice>
         <mc:Fallback>
           <w:pict>
-            <v:group w14:anchorId="684B1890" id="Group 3" o:spid="_x0000_s1026" style="position:absolute;margin-left:98pt;margin-top:31pt;width:105.65pt;height:31.2pt;z-index:-13624;mso-position-horizontal-relative:page;mso-position-vertical-relative:page" coordorigin="1903,678" coordsize="2113,746" o:gfxdata="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">
+            <v:group w14:anchorId="734E8313" id="Group 3" o:spid="_x0000_s1026" style="position:absolute;margin-left:98pt;margin-top:31pt;width:105.65pt;height:31.2pt;z-index:-13624;mso-position-horizontal-relative:page;mso-position-vertical-relative:page" coordorigin="1903,678" coordsize="2113,746" o:gfxdata="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">
               <v:shapetype id="_x0000_t75" coordsize="21600,21600" o:spt="75" o:preferrelative="t" path="m@4@5l@4@11@9@11@9@5xe" filled="f" stroked="f">
                 <v:stroke joinstyle="miter"/>
                 <v:formulas>
@@ -8380,7 +8432,7 @@
                         </a:ln>
                         <a:extLst>
                           <a:ext uri="{909E8E84-426E-40dd-AFC4-6F175D3DCCD1}">
-                            <a14:hiddenFill xmlns:a14="http://schemas.microsoft.com/office/drawing/2010/main" xmlns:w="http://schemas.openxmlformats.org/wordprocessingml/2006/main" xmlns:w10="urn:schemas-microsoft-com:office:word" xmlns:v="urn:schemas-microsoft-com:vml" xmlns:o="urn:schemas-microsoft-com:office:office" xmlns:mv="urn:schemas-microsoft-com:mac:vml" xmlns:mo="http://schemas.microsoft.com/office/mac/office/2008/main" xmlns="">
+                            <a14:hiddenFill xmlns="" xmlns:mo="http://schemas.microsoft.com/office/mac/office/2008/main" xmlns:mv="urn:schemas-microsoft-com:mac:vml" xmlns:o="urn:schemas-microsoft-com:office:office" xmlns:v="urn:schemas-microsoft-com:vml" xmlns:w10="urn:schemas-microsoft-com:office:word" xmlns:w="http://schemas.openxmlformats.org/wordprocessingml/2006/main" xmlns:a14="http://schemas.microsoft.com/office/drawing/2010/main">
                               <a:solidFill>
                                 <a:srgbClr val="FFFFFF"/>
                               </a:solidFill>
@@ -8406,7 +8458,7 @@
         </mc:Choice>
         <mc:Fallback>
           <w:pict>
-            <v:group w14:anchorId="3243CB2D" id="Group 18" o:spid="_x0000_s1026" style="position:absolute;margin-left:26.05pt;margin-top:.1pt;width:.6pt;height:.1pt;z-index:-13648;mso-position-horizontal-relative:page;mso-position-vertical-relative:page" coordorigin="521,2" coordsize="12,2" o:gfxdata="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">
+            <v:group w14:anchorId="48E7CDAA" id="Group 18" o:spid="_x0000_s1026" style="position:absolute;margin-left:26.05pt;margin-top:.1pt;width:.6pt;height:.1pt;z-index:-13648;mso-position-horizontal-relative:page;mso-position-vertical-relative:page" coordorigin="521,2" coordsize="12,2" o:gfxdata="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">
               <v:shape id="Freeform 19" o:spid="_x0000_s1027" style="position:absolute;left:521;top:2;width:12;height:2;visibility:visible;mso-wrap-style:square;v-text-anchor:top" coordsize="12,2" o:gfxdata="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" path="m,l12,e" filled="f" strokeweight="36e-5mm">
                 <v:path arrowok="t" o:connecttype="custom" o:connectlocs="0,0;12,0" o:connectangles="0,0"/>
               </v:shape>
@@ -8536,7 +8588,7 @@
                       </a:ln>
                       <a:extLst>
                         <a:ext uri="{909E8E84-426E-40dd-AFC4-6F175D3DCCD1}">
-                          <a14:hiddenFill xmlns:a14="http://schemas.microsoft.com/office/drawing/2010/main" xmlns:w="http://schemas.openxmlformats.org/wordprocessingml/2006/main" xmlns:w10="urn:schemas-microsoft-com:office:word" xmlns:v="urn:schemas-microsoft-com:vml" xmlns:o="urn:schemas-microsoft-com:office:office" xmlns:mv="urn:schemas-microsoft-com:mac:vml" xmlns:mo="http://schemas.microsoft.com/office/mac/office/2008/main" xmlns="">
+                          <a14:hiddenFill xmlns="" xmlns:mo="http://schemas.microsoft.com/office/mac/office/2008/main" xmlns:mv="urn:schemas-microsoft-com:mac:vml" xmlns:o="urn:schemas-microsoft-com:office:office" xmlns:v="urn:schemas-microsoft-com:vml" xmlns:w10="urn:schemas-microsoft-com:office:word" xmlns:w="http://schemas.openxmlformats.org/wordprocessingml/2006/main" xmlns:a14="http://schemas.microsoft.com/office/drawing/2010/main">
                             <a:noFill/>
                           </a14:hiddenFill>
                         </a:ext>
@@ -8557,7 +8609,7 @@
         </mc:Choice>
         <mc:Fallback>
           <w:pict>
-            <v:line w14:anchorId="5358E9A7" id="Straight Connector 2" o:spid="_x0000_s1026" style="position:absolute;z-index:503304928;visibility:visible;mso-wrap-style:square;mso-width-percent:0;mso-height-percent:0;mso-wrap-distance-left:9pt;mso-wrap-distance-top:-3e-5mm;mso-wrap-distance-right:9pt;mso-wrap-distance-bottom:-3e-5mm;mso-position-horizontal:absolute;mso-position-horizontal-relative:text;mso-position-vertical:absolute;mso-position-vertical-relative:text;mso-width-percent:0;mso-height-percent:0;mso-width-relative:page;mso-height-relative:page" from="38.5pt,64.75pt" to="524.35pt,64.75pt" o:gfxdata="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" strokeweight="1pt"/>
+            <v:line w14:anchorId="66555715" id="Straight Connector 2" o:spid="_x0000_s1026" style="position:absolute;z-index:503304928;visibility:visible;mso-wrap-style:square;mso-width-percent:0;mso-height-percent:0;mso-wrap-distance-left:9pt;mso-wrap-distance-top:-3e-5mm;mso-wrap-distance-right:9pt;mso-wrap-distance-bottom:-3e-5mm;mso-position-horizontal:absolute;mso-position-horizontal-relative:text;mso-position-vertical:absolute;mso-position-vertical-relative:text;mso-width-percent:0;mso-height-percent:0;mso-width-relative:page;mso-height-relative:page" from="38.5pt,64.75pt" to="524.35pt,64.75pt" o:gfxdata="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" strokeweight="1pt"/>
           </w:pict>
         </mc:Fallback>
       </mc:AlternateContent>
@@ -11405,7 +11457,7 @@
 </file>
 
 <file path=customXml/itemProps1.xml><?xml version="1.0" encoding="utf-8"?>
-<ds:datastoreItem xmlns:ds="http://schemas.openxmlformats.org/officeDocument/2006/customXml" ds:itemID="{985AA538-1CC1-4505-A4C8-6B8B978F825A}">
+<ds:datastoreItem xmlns:ds="http://schemas.openxmlformats.org/officeDocument/2006/customXml" ds:itemID="{ADCDD992-C3F1-40CA-A140-D79C58DA6C41}">
   <ds:schemaRefs>
     <ds:schemaRef ds:uri="http://schemas.openxmlformats.org/officeDocument/2006/bibliography"/>
   </ds:schemaRefs>

</xml_diff>